<commit_message>
Added LA county to the list of EUC zip crosswalk
</commit_message>
<xml_diff>
--- a/staging/2024/2024-MIPS-Automatic-EUC-Policy-Clean.docx
+++ b/staging/2024/2024-MIPS-Automatic-EUC-Policy-Clean.docx
@@ -1,6 +1,6 @@
 
 <file path=word/document.xml><?xml version="1.0" encoding="utf-8"?>
-<w:document xmlns:wpc="http://schemas.microsoft.com/office/word/2010/wordprocessingCanvas" xmlns:cx="http://schemas.microsoft.com/office/drawing/2014/chartex" xmlns:cx1="http://schemas.microsoft.com/office/drawing/2015/9/8/chartex" xmlns:cx2="http://schemas.microsoft.com/office/drawing/2015/10/21/chartex" xmlns:cx3="http://schemas.microsoft.com/office/drawing/2016/5/9/chartex" xmlns:cx4="http://schemas.microsoft.com/office/drawing/2016/5/10/chartex" xmlns:cx5="http://schemas.microsoft.com/office/drawing/2016/5/11/chartex" xmlns:cx6="http://schemas.microsoft.com/office/drawing/2016/5/12/chartex" xmlns:cx7="http://schemas.microsoft.com/office/drawing/2016/5/13/chartex" xmlns:cx8="http://schemas.microsoft.com/office/drawing/2016/5/14/chartex" xmlns:mc="http://schemas.openxmlformats.org/markup-compatibility/2006" xmlns:aink="http://schemas.microsoft.com/office/drawing/2016/ink" xmlns:am3d="http://schemas.microsoft.com/office/drawing/2017/model3d" xmlns:o="urn:schemas-microsoft-com:office:office" xmlns:oel="http://schemas.microsoft.com/office/2019/extlst" xmlns:r="http://schemas.openxmlformats.org/officeDocument/2006/relationships" xmlns:m="http://schemas.openxmlformats.org/officeDocument/2006/math" xmlns:v="urn:schemas-microsoft-com:vml" xmlns:wp14="http://schemas.microsoft.com/office/word/2010/wordprocessingDrawing" xmlns:wp="http://schemas.openxmlformats.org/drawingml/2006/wordprocessingDrawing" xmlns:w10="urn:schemas-microsoft-com:office:word" xmlns:w="http://schemas.openxmlformats.org/wordprocessingml/2006/main" xmlns:w14="http://schemas.microsoft.com/office/word/2010/wordml" xmlns:w15="http://schemas.microsoft.com/office/word/2012/wordml" xmlns:w16cex="http://schemas.microsoft.com/office/word/2018/wordml/cex" xmlns:w16cid="http://schemas.microsoft.com/office/word/2016/wordml/cid" xmlns:w16="http://schemas.microsoft.com/office/word/2018/wordml" xmlns:w16du="http://schemas.microsoft.com/office/word/2023/wordml/word16du" xmlns:w16sdtdh="http://schemas.microsoft.com/office/word/2020/wordml/sdtdatahash" xmlns:w16se="http://schemas.microsoft.com/office/word/2015/wordml/symex" xmlns:wpg="http://schemas.microsoft.com/office/word/2010/wordprocessingGroup" xmlns:wpi="http://schemas.microsoft.com/office/word/2010/wordprocessingInk" xmlns:wne="http://schemas.microsoft.com/office/word/2006/wordml" xmlns:wps="http://schemas.microsoft.com/office/word/2010/wordprocessingShape" mc:Ignorable="w14 w15 w16se w16cid w16 w16cex w16sdtdh w16du wp14">
+<w:document xmlns:wpc="http://schemas.microsoft.com/office/word/2010/wordprocessingCanvas" xmlns:cx="http://schemas.microsoft.com/office/drawing/2014/chartex" xmlns:cx1="http://schemas.microsoft.com/office/drawing/2015/9/8/chartex" xmlns:cx2="http://schemas.microsoft.com/office/drawing/2015/10/21/chartex" xmlns:cx3="http://schemas.microsoft.com/office/drawing/2016/5/9/chartex" xmlns:cx4="http://schemas.microsoft.com/office/drawing/2016/5/10/chartex" xmlns:cx5="http://schemas.microsoft.com/office/drawing/2016/5/11/chartex" xmlns:cx6="http://schemas.microsoft.com/office/drawing/2016/5/12/chartex" xmlns:cx7="http://schemas.microsoft.com/office/drawing/2016/5/13/chartex" xmlns:cx8="http://schemas.microsoft.com/office/drawing/2016/5/14/chartex" xmlns:mc="http://schemas.openxmlformats.org/markup-compatibility/2006" xmlns:aink="http://schemas.microsoft.com/office/drawing/2016/ink" xmlns:am3d="http://schemas.microsoft.com/office/drawing/2017/model3d" xmlns:o="urn:schemas-microsoft-com:office:office" xmlns:oel="http://schemas.microsoft.com/office/2019/extlst" xmlns:r="http://schemas.openxmlformats.org/officeDocument/2006/relationships" xmlns:m="http://schemas.openxmlformats.org/officeDocument/2006/math" xmlns:v="urn:schemas-microsoft-com:vml" xmlns:wp14="http://schemas.microsoft.com/office/word/2010/wordprocessingDrawing" xmlns:wp="http://schemas.openxmlformats.org/drawingml/2006/wordprocessingDrawing" xmlns:w10="urn:schemas-microsoft-com:office:word" xmlns:w="http://schemas.openxmlformats.org/wordprocessingml/2006/main" xmlns:w14="http://schemas.microsoft.com/office/word/2010/wordml" xmlns:w15="http://schemas.microsoft.com/office/word/2012/wordml" xmlns:w16cex="http://schemas.microsoft.com/office/word/2018/wordml/cex" xmlns:w16cid="http://schemas.microsoft.com/office/word/2016/wordml/cid" xmlns:w16="http://schemas.microsoft.com/office/word/2018/wordml" xmlns:w16du="http://schemas.microsoft.com/office/word/2023/wordml/word16du" xmlns:w16sdtdh="http://schemas.microsoft.com/office/word/2020/wordml/sdtdatahash" xmlns:w16sdtfl="http://schemas.microsoft.com/office/word/2024/wordml/sdtformatlock" xmlns:w16se="http://schemas.microsoft.com/office/word/2015/wordml/symex" xmlns:wpg="http://schemas.microsoft.com/office/word/2010/wordprocessingGroup" xmlns:wpi="http://schemas.microsoft.com/office/word/2010/wordprocessingInk" xmlns:wne="http://schemas.microsoft.com/office/word/2006/wordml" xmlns:wps="http://schemas.microsoft.com/office/word/2010/wordprocessingShape" mc:Ignorable="w14 w15 w16se w16cid w16 w16cex w16sdtdh w16sdtfl w16du wp14">
   <w:body>
     <w:p>
       <w:pPr>
@@ -42,35 +42,38 @@
       <w:pPr>
         <w:pStyle w:val="Bodycopy"/>
       </w:pPr>
+      <w:r>
+        <w:t>UPDATED:</w:t>
+      </w:r>
+      <w:r>
+        <w:t xml:space="preserve"> </w:t>
+      </w:r>
       <w:commentRangeStart w:id="0"/>
       <w:r>
-        <w:t>UPDATED:</w:t>
-      </w:r>
-      <w:r>
-        <w:t xml:space="preserve"> </w:t>
-      </w:r>
-      <w:r>
-        <w:t>1</w:t>
-      </w:r>
-      <w:r>
-        <w:t>2</w:t>
+        <w:t>01</w:t>
       </w:r>
       <w:r>
         <w:t>/</w:t>
       </w:r>
       <w:r>
-        <w:t>XX</w:t>
+        <w:t>20</w:t>
       </w:r>
       <w:r>
         <w:t>/</w:t>
       </w:r>
       <w:r>
-        <w:t>2024</w:t>
+        <w:t>202</w:t>
+      </w:r>
+      <w:r>
+        <w:t>5</w:t>
       </w:r>
       <w:commentRangeEnd w:id="0"/>
       <w:r>
         <w:rPr>
           <w:rStyle w:val="CommentReference"/>
+          <w:rFonts w:ascii="Times New Roman" w:eastAsia="Times New Roman" w:hAnsi="Times New Roman" w:cs="Times New Roman"/>
+          <w:bCs w:val="0"/>
+          <w:iCs w:val="0"/>
         </w:rPr>
         <w:commentReference w:id="0"/>
       </w:r>
@@ -570,15 +573,7 @@
               </w:r>
             </w:hyperlink>
             <w:r>
-              <w:t xml:space="preserve"> will be updated in December 2024 with </w:t>
-            </w:r>
-            <w:proofErr w:type="gramStart"/>
-            <w:r>
-              <w:t>all of</w:t>
-            </w:r>
-            <w:proofErr w:type="gramEnd"/>
-            <w:r>
-              <w:t xml:space="preserve"> the qualifying events that triggered the MIPS automatic EUC policy in the 2024 performance year.</w:t>
+              <w:t xml:space="preserve"> will be updated in December 2024 with all of the qualifying events that triggered the MIPS automatic EUC policy in the 2024 performance year.</w:t>
             </w:r>
           </w:p>
         </w:tc>
@@ -627,14 +622,104 @@
           <w:numId w:val="1"/>
         </w:numPr>
       </w:pPr>
-      <w:r>
-        <w:t xml:space="preserve">Data submission by individual clinicians voids the 0% performance category weight on a category-by-category </w:t>
-      </w:r>
-      <w:proofErr w:type="gramStart"/>
-      <w:r>
-        <w:t>basis;</w:t>
-      </w:r>
-      <w:proofErr w:type="gramEnd"/>
+      <w:ins w:id="1" w:author="Smiddy, Renee" w:date="2025-01-17T09:42:00Z" w16du:dateUtc="2025-01-17T14:42:00Z">
+        <w:r>
+          <w:t xml:space="preserve">A qualifying </w:t>
+        </w:r>
+      </w:ins>
+      <w:del w:id="2" w:author="Smiddy, Renee" w:date="2025-01-17T09:42:00Z" w16du:dateUtc="2025-01-17T14:42:00Z">
+        <w:r>
+          <w:delText>D</w:delText>
+        </w:r>
+      </w:del>
+      <w:ins w:id="3" w:author="Smiddy, Renee" w:date="2025-01-17T09:42:00Z" w16du:dateUtc="2025-01-17T14:42:00Z">
+        <w:r>
+          <w:t>d</w:t>
+        </w:r>
+      </w:ins>
+      <w:r>
+        <w:t>ata submission by individual clinicians voids the 0% performance category weight on a category-by-category basis</w:t>
+      </w:r>
+      <w:ins w:id="4" w:author="Moira Marzen" w:date="2025-01-17T11:54:00Z" w16du:dateUtc="2025-01-17T16:54:00Z">
+        <w:r>
+          <w:t>;</w:t>
+        </w:r>
+      </w:ins>
+      <w:del w:id="5" w:author="Moira Marzen" w:date="2025-01-17T11:54:00Z" w16du:dateUtc="2025-01-17T16:54:00Z">
+        <w:r>
+          <w:delText>;</w:delText>
+        </w:r>
+      </w:del>
+      <w:ins w:id="6" w:author="Moira Marzen" w:date="2025-01-17T11:54:00Z" w16du:dateUtc="2025-01-17T16:54:00Z">
+        <w:r>
+          <w:t xml:space="preserve"> as finalized in the </w:t>
+        </w:r>
+      </w:ins>
+      <w:ins w:id="7" w:author="Moira Marzen" w:date="2025-01-17T12:04:00Z" w16du:dateUtc="2025-01-17T17:04:00Z">
+        <w:r>
+          <w:fldChar w:fldCharType="begin"/>
+        </w:r>
+        <w:r>
+          <w:instrText>HYPERLINK "https://www.federalregister.gov/public-inspection/2024-25382/medicare-and-medicaid-programs-calendar-year-2025-payment-policies-under-the-physician-fee-schedule"</w:instrText>
+        </w:r>
+        <w:r>
+          <w:fldChar w:fldCharType="separate"/>
+        </w:r>
+        <w:r>
+          <w:rPr>
+            <w:rStyle w:val="Hyperlink"/>
+          </w:rPr>
+          <w:t>CY 2025 Medicare Physician Fee Schedule Final Rule</w:t>
+        </w:r>
+        <w:r>
+          <w:fldChar w:fldCharType="end"/>
+        </w:r>
+      </w:ins>
+      <w:ins w:id="8" w:author="Moira Marzen" w:date="2025-01-17T11:54:00Z" w16du:dateUtc="2025-01-17T16:54:00Z">
+        <w:r>
+          <w:t>, a</w:t>
+        </w:r>
+      </w:ins>
+      <w:ins w:id="9" w:author="Moira Marzen" w:date="2025-01-17T11:55:00Z" w16du:dateUtc="2025-01-17T16:55:00Z">
+        <w:r>
+          <w:t xml:space="preserve"> non-qualifying (</w:t>
+        </w:r>
+      </w:ins>
+      <w:ins w:id="10" w:author="Moira Marzen" w:date="2025-01-17T11:54:00Z" w16du:dateUtc="2025-01-17T16:54:00Z">
+        <w:r>
+          <w:t>inco</w:t>
+        </w:r>
+      </w:ins>
+      <w:ins w:id="11" w:author="Moira Marzen" w:date="2025-01-17T11:55:00Z" w16du:dateUtc="2025-01-17T16:55:00Z">
+        <w:r>
+          <w:t xml:space="preserve">mplete) submission </w:t>
+        </w:r>
+      </w:ins>
+      <w:ins w:id="12" w:author="Moira Marzen" w:date="2025-01-17T12:03:00Z" w16du:dateUtc="2025-01-17T17:03:00Z">
+        <w:r>
+          <w:t xml:space="preserve">for a performance category </w:t>
+        </w:r>
+      </w:ins>
+      <w:ins w:id="13" w:author="Moira Marzen" w:date="2025-01-17T11:55:00Z" w16du:dateUtc="2025-01-17T16:55:00Z">
+        <w:r>
+          <w:t xml:space="preserve">won’t void </w:t>
+        </w:r>
+      </w:ins>
+      <w:ins w:id="14" w:author="Moira Marzen" w:date="2025-01-17T12:03:00Z" w16du:dateUtc="2025-01-17T17:03:00Z">
+        <w:r>
+          <w:t>its</w:t>
+        </w:r>
+      </w:ins>
+      <w:ins w:id="15" w:author="Moira Marzen" w:date="2025-01-17T12:02:00Z" w16du:dateUtc="2025-01-17T17:02:00Z">
+        <w:r>
+          <w:t xml:space="preserve"> 0% </w:t>
+        </w:r>
+      </w:ins>
+      <w:ins w:id="16" w:author="Moira Marzen" w:date="2025-01-17T11:55:00Z" w16du:dateUtc="2025-01-17T16:55:00Z">
+        <w:r>
+          <w:t>weighting;</w:t>
+        </w:r>
+      </w:ins>
     </w:p>
     <w:p>
       <w:pPr>
@@ -737,7 +822,51 @@
               <w:t>the cost performance category will always be weighted at 0%</w:t>
             </w:r>
             <w:r>
-              <w:t>, even if you submit data as an individual for the other performance categories.</w:t>
+              <w:t xml:space="preserve">, even if </w:t>
+            </w:r>
+            <w:del w:id="17" w:author="Moira Marzen" w:date="2025-01-17T12:12:00Z" w16du:dateUtc="2025-01-17T17:12:00Z">
+              <w:r>
+                <w:delText>you submit</w:delText>
+              </w:r>
+            </w:del>
+            <w:ins w:id="18" w:author="Moira Marzen" w:date="2025-01-17T12:12:00Z" w16du:dateUtc="2025-01-17T17:12:00Z">
+              <w:r>
+                <w:t>a</w:t>
+              </w:r>
+            </w:ins>
+            <w:ins w:id="19" w:author="Smiddy, Renee" w:date="2025-01-17T09:42:00Z" w16du:dateUtc="2025-01-17T14:42:00Z">
+              <w:r>
+                <w:t xml:space="preserve"> qualifying</w:t>
+              </w:r>
+            </w:ins>
+            <w:r>
+              <w:t xml:space="preserve"> data </w:t>
+            </w:r>
+            <w:ins w:id="20" w:author="Moira Marzen" w:date="2025-01-17T12:12:00Z" w16du:dateUtc="2025-01-17T17:12:00Z">
+              <w:r>
+                <w:t xml:space="preserve">submission (submitted </w:t>
+              </w:r>
+            </w:ins>
+            <w:del w:id="21" w:author="Moira Marzen" w:date="2025-01-17T12:13:00Z" w16du:dateUtc="2025-01-17T17:13:00Z">
+              <w:r>
+                <w:delText>as an</w:delText>
+              </w:r>
+            </w:del>
+            <w:ins w:id="22" w:author="Moira Marzen" w:date="2025-01-17T12:13:00Z" w16du:dateUtc="2025-01-17T17:13:00Z">
+              <w:r>
+                <w:t>at the</w:t>
+              </w:r>
+            </w:ins>
+            <w:r>
+              <w:t xml:space="preserve"> individual </w:t>
+            </w:r>
+            <w:ins w:id="23" w:author="Moira Marzen" w:date="2025-01-17T12:13:00Z" w16du:dateUtc="2025-01-17T17:13:00Z">
+              <w:r>
+                <w:t xml:space="preserve">level) are submitted </w:t>
+              </w:r>
+            </w:ins>
+            <w:r>
+              <w:t>for the other performance categories.</w:t>
             </w:r>
           </w:p>
           <w:p>
@@ -1038,16 +1167,22 @@
         <w:t xml:space="preserve"> (Counties updated </w:t>
       </w:r>
       <w:r>
-        <w:t>12</w:t>
+        <w:t>01</w:t>
       </w:r>
       <w:r>
         <w:t>/</w:t>
       </w:r>
       <w:r>
-        <w:t>02</w:t>
-      </w:r>
-      <w:r>
-        <w:t>/2024)</w:t>
+        <w:t>06</w:t>
+      </w:r>
+      <w:r>
+        <w:t>/</w:t>
+      </w:r>
+      <w:r>
+        <w:t>2025</w:t>
+      </w:r>
+      <w:r>
+        <w:t>)</w:t>
       </w:r>
     </w:p>
     <w:p>
@@ -1185,6 +1320,7 @@
         </w:numPr>
       </w:pPr>
       <w:r>
+        <w:lastRenderedPageBreak/>
         <w:t>T</w:t>
       </w:r>
       <w:r>
@@ -1219,6 +1355,9 @@
           <w:ilvl w:val="1"/>
           <w:numId w:val="13"/>
         </w:numPr>
+        <w:rPr>
+          <w:ins w:id="24" w:author="Smiddy, Renee" w:date="2025-01-16T10:01:00Z" w16du:dateUtc="2025-01-16T15:01:00Z"/>
+        </w:rPr>
       </w:pPr>
       <w:hyperlink r:id="rId31" w:history="1">
         <w:r>
@@ -1238,6 +1377,63 @@
     <w:p>
       <w:pPr>
         <w:pStyle w:val="Bodycopy"/>
+        <w:numPr>
+          <w:ilvl w:val="0"/>
+          <w:numId w:val="13"/>
+        </w:numPr>
+        <w:rPr>
+          <w:ins w:id="25" w:author="Smiddy, Renee" w:date="2025-01-16T10:03:00Z" w16du:dateUtc="2025-01-16T15:03:00Z"/>
+        </w:rPr>
+      </w:pPr>
+      <w:ins w:id="26" w:author="Smiddy, Renee" w:date="2025-01-16T10:01:00Z" w16du:dateUtc="2025-01-16T15:01:00Z">
+        <w:r>
+          <w:t>T</w:t>
+        </w:r>
+        <w:r>
+          <w:t xml:space="preserve">he designated counties in California </w:t>
+        </w:r>
+        <w:r>
+          <w:t xml:space="preserve">for </w:t>
+        </w:r>
+      </w:ins>
+      <w:ins w:id="27" w:author="Smiddy, Renee" w:date="2025-01-16T10:02:00Z" w16du:dateUtc="2025-01-16T15:02:00Z">
+        <w:r>
+          <w:t xml:space="preserve">wildfires. </w:t>
+        </w:r>
+      </w:ins>
+    </w:p>
+    <w:p>
+      <w:pPr>
+        <w:pStyle w:val="Bodycopy"/>
+        <w:numPr>
+          <w:ilvl w:val="1"/>
+          <w:numId w:val="13"/>
+        </w:numPr>
+      </w:pPr>
+      <w:ins w:id="28" w:author="Smiddy, Renee" w:date="2025-01-16T10:03:00Z" w16du:dateUtc="2025-01-16T15:03:00Z">
+        <w:r>
+          <w:fldChar w:fldCharType="begin"/>
+        </w:r>
+        <w:r>
+          <w:instrText>HYPERLINK "https://www.fema.gov/disaster/4856"</w:instrText>
+        </w:r>
+        <w:r>
+          <w:fldChar w:fldCharType="separate"/>
+        </w:r>
+        <w:r>
+          <w:rPr>
+            <w:rStyle w:val="Hyperlink"/>
+          </w:rPr>
+          <w:t>California: DR-4856-CA</w:t>
+        </w:r>
+        <w:r>
+          <w:fldChar w:fldCharType="end"/>
+        </w:r>
+      </w:ins>
+    </w:p>
+    <w:p>
+      <w:pPr>
+        <w:pStyle w:val="Bodycopy"/>
       </w:pPr>
       <w:r>
         <w:t xml:space="preserve">If, and when we identify qualifying events, you can find information about designated disaster areas in this fact sheet and on the </w:t>
@@ -1471,6 +1667,7 @@
         <w:pStyle w:val="Bodycopy"/>
       </w:pPr>
       <w:r>
+        <w:lastRenderedPageBreak/>
         <w:t xml:space="preserve">It depends on how many performance categories for which you submit data </w:t>
       </w:r>
       <w:r>
@@ -1491,8 +1688,60 @@
           <w:numId w:val="11"/>
         </w:numPr>
       </w:pPr>
-      <w:r>
-        <w:t xml:space="preserve">If you submit data for 1 performance category (or no data at all), you’ll receive a final score equal to the performance threshold and receive a neutral payment adjustment. </w:t>
+      <w:del w:id="29" w:author="Moira Marzen" w:date="2025-01-17T12:14:00Z" w16du:dateUtc="2025-01-17T17:14:00Z">
+        <w:r>
+          <w:delText>If you submit</w:delText>
+        </w:r>
+      </w:del>
+      <w:ins w:id="30" w:author="Moira Marzen" w:date="2025-01-17T12:14:00Z" w16du:dateUtc="2025-01-17T17:14:00Z">
+        <w:r>
+          <w:t>A</w:t>
+        </w:r>
+      </w:ins>
+      <w:ins w:id="31" w:author="Smiddy, Renee" w:date="2025-01-17T09:43:00Z" w16du:dateUtc="2025-01-17T14:43:00Z">
+        <w:r>
+          <w:t xml:space="preserve"> qualifying</w:t>
+        </w:r>
+      </w:ins>
+      <w:r>
+        <w:t xml:space="preserve"> data </w:t>
+      </w:r>
+      <w:ins w:id="32" w:author="Moira Marzen" w:date="2025-01-17T12:14:00Z" w16du:dateUtc="2025-01-17T17:14:00Z">
+        <w:r>
+          <w:t xml:space="preserve">submission </w:t>
+        </w:r>
+      </w:ins>
+      <w:r>
+        <w:t xml:space="preserve">for 1 performance category (or no data </w:t>
+      </w:r>
+      <w:ins w:id="33" w:author="Moira Marzen" w:date="2025-01-17T12:14:00Z" w16du:dateUtc="2025-01-17T17:14:00Z">
+        <w:r>
+          <w:t xml:space="preserve">submission </w:t>
+        </w:r>
+      </w:ins>
+      <w:r>
+        <w:t>at all)</w:t>
+      </w:r>
+      <w:del w:id="34" w:author="Moira Marzen" w:date="2025-01-17T12:15:00Z" w16du:dateUtc="2025-01-17T17:15:00Z">
+        <w:r>
+          <w:delText xml:space="preserve">, </w:delText>
+        </w:r>
+      </w:del>
+      <w:ins w:id="35" w:author="Moira Marzen" w:date="2025-01-17T12:16:00Z" w16du:dateUtc="2025-01-17T17:16:00Z">
+        <w:r>
+          <w:t xml:space="preserve">means that </w:t>
+        </w:r>
+      </w:ins>
+      <w:r>
+        <w:t xml:space="preserve">you’ll receive a final score equal to the performance threshold and receive a neutral </w:t>
+      </w:r>
+      <w:ins w:id="36" w:author="Moira Marzen" w:date="2025-01-17T12:15:00Z" w16du:dateUtc="2025-01-17T17:15:00Z">
+        <w:r>
+          <w:t xml:space="preserve">(0%) </w:t>
+        </w:r>
+      </w:ins>
+      <w:r>
+        <w:t xml:space="preserve">payment adjustment. </w:t>
       </w:r>
     </w:p>
     <w:p>
@@ -1508,11 +1757,47 @@
         <w:rPr>
           <w:b/>
         </w:rPr>
-        <w:lastRenderedPageBreak/>
         <w:t>Note</w:t>
       </w:r>
       <w:r>
-        <w:t>: If you participate in an APM, you’re eligible to receive automatic credit in the improvement activities performance category. Submitting data for the quality or Promoting Interoperability performance categories will initiate a score in the improvement activities performance category (20 out of 40 possible points), and you’ll receive a final score based on the data submitted and available for scoring.</w:t>
+        <w:t xml:space="preserve">: If you participate in an APM, you’re eligible to receive automatic credit in the improvement activities performance category. </w:t>
+      </w:r>
+      <w:del w:id="37" w:author="Moira Marzen" w:date="2025-01-17T12:17:00Z" w16du:dateUtc="2025-01-17T17:17:00Z">
+        <w:r>
+          <w:delText xml:space="preserve">Submitting </w:delText>
+        </w:r>
+      </w:del>
+      <w:ins w:id="38" w:author="Moira Marzen" w:date="2025-01-17T12:17:00Z" w16du:dateUtc="2025-01-17T17:17:00Z">
+        <w:r>
+          <w:t>A</w:t>
+        </w:r>
+        <w:r>
+          <w:t xml:space="preserve"> </w:t>
+        </w:r>
+      </w:ins>
+      <w:ins w:id="39" w:author="Smiddy, Renee" w:date="2025-01-17T09:43:00Z" w16du:dateUtc="2025-01-17T14:43:00Z">
+        <w:r>
+          <w:t>qualifyi</w:t>
+        </w:r>
+      </w:ins>
+      <w:ins w:id="40" w:author="Smiddy, Renee" w:date="2025-01-17T09:44:00Z" w16du:dateUtc="2025-01-17T14:44:00Z">
+        <w:r>
+          <w:t xml:space="preserve">ng </w:t>
+        </w:r>
+      </w:ins>
+      <w:r>
+        <w:t xml:space="preserve">data </w:t>
+      </w:r>
+      <w:ins w:id="41" w:author="Moira Marzen" w:date="2025-01-17T12:17:00Z" w16du:dateUtc="2025-01-17T17:17:00Z">
+        <w:r>
+          <w:t>submission</w:t>
+        </w:r>
+        <w:r>
+          <w:t xml:space="preserve"> </w:t>
+        </w:r>
+      </w:ins>
+      <w:r>
+        <w:t>for the quality or Promoting Interoperability performance categories will initiate a score in the improvement activities performance category (20 out of 40 possible points), and you’ll receive a final score based on the data submitted and available for scoring.</w:t>
       </w:r>
     </w:p>
     <w:p>
@@ -1523,11 +1808,56 @@
           <w:numId w:val="11"/>
         </w:numPr>
       </w:pPr>
-      <w:bookmarkStart w:id="1" w:name="_Hlk530054855"/>
-      <w:r>
-        <w:t>If you submit data for 2 or 3 performance categories (quality, improvement activities, and/or Promoting Interoperability), you’ll be scored on the performance categories for which you submitted data. Your final score will determine your payment adjustment.</w:t>
-      </w:r>
-      <w:bookmarkEnd w:id="1"/>
+      <w:bookmarkStart w:id="42" w:name="_Hlk530054855"/>
+      <w:del w:id="43" w:author="Moira Marzen" w:date="2025-01-17T12:15:00Z" w16du:dateUtc="2025-01-17T17:15:00Z">
+        <w:r>
+          <w:delText>If you submit</w:delText>
+        </w:r>
+      </w:del>
+      <w:ins w:id="44" w:author="Moira Marzen" w:date="2025-01-17T12:15:00Z" w16du:dateUtc="2025-01-17T17:15:00Z">
+        <w:r>
+          <w:t>A</w:t>
+        </w:r>
+      </w:ins>
+      <w:ins w:id="45" w:author="Smiddy, Renee" w:date="2025-01-17T09:44:00Z" w16du:dateUtc="2025-01-17T14:44:00Z">
+        <w:r>
+          <w:t xml:space="preserve"> qualifying</w:t>
+        </w:r>
+      </w:ins>
+      <w:r>
+        <w:t xml:space="preserve"> data </w:t>
+      </w:r>
+      <w:ins w:id="46" w:author="Moira Marzen" w:date="2025-01-17T12:15:00Z" w16du:dateUtc="2025-01-17T17:15:00Z">
+        <w:r>
+          <w:t xml:space="preserve">submission </w:t>
+        </w:r>
+      </w:ins>
+      <w:r>
+        <w:t>for 2 or 3 performance categories (quality, improvement activities, and/or Promoting Interoperability</w:t>
+      </w:r>
+      <w:del w:id="47" w:author="Moira Marzen" w:date="2025-01-17T12:16:00Z" w16du:dateUtc="2025-01-17T17:16:00Z">
+        <w:r>
+          <w:delText xml:space="preserve">), </w:delText>
+        </w:r>
+      </w:del>
+      <w:ins w:id="48" w:author="Moira Marzen" w:date="2025-01-17T12:16:00Z" w16du:dateUtc="2025-01-17T17:16:00Z">
+        <w:r>
+          <w:t>)</w:t>
+        </w:r>
+        <w:r>
+          <w:t xml:space="preserve"> means</w:t>
+        </w:r>
+        <w:r>
+          <w:t xml:space="preserve"> </w:t>
+        </w:r>
+        <w:r>
+          <w:t xml:space="preserve">that </w:t>
+        </w:r>
+      </w:ins>
+      <w:r>
+        <w:t>you’ll be scored on the performance categories for which you submitted data. Your final score will determine your payment adjustment.</w:t>
+      </w:r>
+      <w:bookmarkEnd w:id="42"/>
     </w:p>
     <w:p>
       <w:pPr>
@@ -1545,7 +1875,39 @@
         <w:t>Note</w:t>
       </w:r>
       <w:r>
-        <w:t>: If you participate in an APM, you’re eligible to receive automatic credit in the improvement activities performance category. Submitting data for the quality and Promoting Interoperability performance categories will initiate a score in the improvement activities performance category (20 out of 40 possible points), and you’ll receive a final score based on the data submitted and available for scoring.</w:t>
+        <w:t xml:space="preserve">: If you participate in an APM, you’re eligible to receive automatic credit in the improvement activities performance category. </w:t>
+      </w:r>
+      <w:del w:id="49" w:author="Moira Marzen" w:date="2025-01-17T12:23:00Z" w16du:dateUtc="2025-01-17T17:23:00Z">
+        <w:r>
+          <w:delText xml:space="preserve">Submitting </w:delText>
+        </w:r>
+      </w:del>
+      <w:ins w:id="50" w:author="Moira Marzen" w:date="2025-01-17T12:23:00Z" w16du:dateUtc="2025-01-17T17:23:00Z">
+        <w:r>
+          <w:t>A</w:t>
+        </w:r>
+        <w:r>
+          <w:t xml:space="preserve"> </w:t>
+        </w:r>
+      </w:ins>
+      <w:ins w:id="51" w:author="Smiddy, Renee" w:date="2025-01-17T09:44:00Z" w16du:dateUtc="2025-01-17T14:44:00Z">
+        <w:r>
+          <w:t xml:space="preserve">qualifying </w:t>
+        </w:r>
+      </w:ins>
+      <w:r>
+        <w:t xml:space="preserve">data </w:t>
+      </w:r>
+      <w:ins w:id="52" w:author="Moira Marzen" w:date="2025-01-17T12:23:00Z" w16du:dateUtc="2025-01-17T17:23:00Z">
+        <w:r>
+          <w:t>submission</w:t>
+        </w:r>
+        <w:r>
+          <w:t xml:space="preserve"> </w:t>
+        </w:r>
+      </w:ins>
+      <w:r>
+        <w:t>for the quality and Promoting Interoperability performance categories will initiate a score in the improvement activities performance category (20 out of 40 possible points), and you’ll receive a final score based on the data submitted and available for scoring.</w:t>
       </w:r>
     </w:p>
     <w:p>
@@ -1566,7 +1928,41 @@
         <w:t>won’t</w:t>
       </w:r>
       <w:r>
-        <w:t xml:space="preserve"> be scored in any performance category for which data isn’t submitted (see exception noted above for APM participants).</w:t>
+        <w:t xml:space="preserve"> be scored in any performance category for which </w:t>
+      </w:r>
+      <w:ins w:id="53" w:author="Moira Marzen" w:date="2025-01-17T12:10:00Z" w16du:dateUtc="2025-01-17T17:10:00Z">
+        <w:r>
+          <w:t xml:space="preserve">a qualifying </w:t>
+        </w:r>
+      </w:ins>
+      <w:r>
+        <w:t xml:space="preserve">data </w:t>
+      </w:r>
+      <w:ins w:id="54" w:author="Moira Marzen" w:date="2025-01-17T12:10:00Z" w16du:dateUtc="2025-01-17T17:10:00Z">
+        <w:r>
+          <w:t xml:space="preserve">submission </w:t>
+        </w:r>
+      </w:ins>
+      <w:r>
+        <w:t xml:space="preserve">isn’t </w:t>
+      </w:r>
+      <w:del w:id="55" w:author="Moira Marzen" w:date="2025-01-17T12:10:00Z" w16du:dateUtc="2025-01-17T17:10:00Z">
+        <w:r>
+          <w:delText xml:space="preserve">submitted </w:delText>
+        </w:r>
+      </w:del>
+      <w:ins w:id="56" w:author="Moira Marzen" w:date="2025-01-17T12:23:00Z" w16du:dateUtc="2025-01-17T17:23:00Z">
+        <w:r>
+          <w:t>received</w:t>
+        </w:r>
+      </w:ins>
+      <w:ins w:id="57" w:author="Moira Marzen" w:date="2025-01-17T12:10:00Z" w16du:dateUtc="2025-01-17T17:10:00Z">
+        <w:r>
+          <w:t xml:space="preserve"> </w:t>
+        </w:r>
+      </w:ins>
+      <w:r>
+        <w:t>(see exception noted above for APM participants).</w:t>
       </w:r>
     </w:p>
     <w:p>
@@ -1794,6 +2190,7 @@
         <w:pStyle w:val="Bodycopy"/>
       </w:pPr>
       <w:r>
+        <w:lastRenderedPageBreak/>
         <w:t xml:space="preserve">To receive QPP information and updates, you can subscribe to the </w:t>
       </w:r>
       <w:hyperlink r:id="rId38" w:history="1">
@@ -1865,8 +2262,8 @@
       <w:r>
         <w:t>, or by phone at 1-866-288-8292 (Monday through Friday 8 a.m. – 8 p.m. ET). People who are deaf or hard of hearing can dial 711 to be connected to a TRS Communications Assistant.</w:t>
       </w:r>
-      <w:bookmarkStart w:id="2" w:name="_Version_History_Table"/>
-      <w:bookmarkEnd w:id="2"/>
+      <w:bookmarkStart w:id="58" w:name="_Version_History_Table"/>
+      <w:bookmarkEnd w:id="58"/>
     </w:p>
     <w:p>
       <w:pPr>
@@ -1878,16 +2275,6 @@
         <w:spacing w:before="0" w:after="0"/>
         <w:ind w:left="360" w:hanging="360"/>
       </w:pPr>
-      <w:r>
-        <w:br/>
-      </w:r>
-      <w:r>
-        <w:br/>
-      </w:r>
-      <w:r>
-        <w:lastRenderedPageBreak/>
-        <w:br/>
-      </w:r>
       <w:r>
         <w:br/>
       </w:r>
@@ -1922,8 +2309,8 @@
         <w:tblLook w:val="04A0" w:firstRow="1" w:lastRow="0" w:firstColumn="1" w:lastColumn="0" w:noHBand="0" w:noVBand="1"/>
       </w:tblPr>
       <w:tblGrid>
-        <w:gridCol w:w="1738"/>
-        <w:gridCol w:w="8342"/>
+        <w:gridCol w:w="1440"/>
+        <w:gridCol w:w="8640"/>
       </w:tblGrid>
       <w:tr>
         <w:trPr>
@@ -1986,24 +2373,13 @@
               <w:spacing w:before="0"/>
             </w:pPr>
             <w:r>
-              <w:t>12/</w:t>
-            </w:r>
-            <w:commentRangeStart w:id="3"/>
-            <w:r>
-              <w:t>XX</w:t>
-            </w:r>
-            <w:commentRangeEnd w:id="3"/>
-            <w:r>
-              <w:rPr>
-                <w:rStyle w:val="CommentReference"/>
-                <w:rFonts w:ascii="Times New Roman" w:eastAsia="Times New Roman" w:hAnsi="Times New Roman" w:cs="Times New Roman"/>
-                <w:bCs w:val="0"/>
-                <w:iCs w:val="0"/>
-              </w:rPr>
-              <w:commentReference w:id="3"/>
-            </w:r>
-            <w:r>
-              <w:t>/2024</w:t>
+              <w:t>01/</w:t>
+            </w:r>
+            <w:r>
+              <w:t>20</w:t>
+            </w:r>
+            <w:r>
+              <w:t>/2025</w:t>
             </w:r>
           </w:p>
         </w:tc>
@@ -2022,29 +2398,46 @@
               <w:spacing w:before="0"/>
             </w:pPr>
             <w:r>
-              <w:t xml:space="preserve">Updated county list for </w:t>
-            </w:r>
-            <w:r>
-              <w:t>Florida</w:t>
-            </w:r>
-            <w:r>
-              <w:t xml:space="preserve">, </w:t>
-            </w:r>
-            <w:r>
-              <w:t>Georgia</w:t>
-            </w:r>
-            <w:r>
-              <w:t xml:space="preserve">, </w:t>
-            </w:r>
-            <w:r>
-              <w:t xml:space="preserve">South Carolina </w:t>
-            </w:r>
-            <w:r>
-              <w:t xml:space="preserve">and Tennessee </w:t>
-            </w:r>
-            <w:r>
-              <w:t xml:space="preserve">following Hurricane Helene. </w:t>
-            </w:r>
+              <w:t>Updated county list for South Carolina following Hurricane Helene</w:t>
+            </w:r>
+            <w:ins w:id="59" w:author="Smiddy, Renee" w:date="2025-01-16T09:38:00Z" w16du:dateUtc="2025-01-16T14:38:00Z">
+              <w:r>
+                <w:t xml:space="preserve"> and added county list for California following </w:t>
+              </w:r>
+            </w:ins>
+            <w:ins w:id="60" w:author="Smiddy, Renee" w:date="2025-01-16T10:00:00Z" w16du:dateUtc="2025-01-16T15:00:00Z">
+              <w:r>
+                <w:t>wildfires</w:t>
+              </w:r>
+            </w:ins>
+            <w:ins w:id="61" w:author="Smiddy, Renee" w:date="2025-01-16T10:01:00Z" w16du:dateUtc="2025-01-16T15:01:00Z">
+              <w:r>
+                <w:t>.</w:t>
+              </w:r>
+            </w:ins>
+            <w:ins w:id="62" w:author="Smiddy, Renee" w:date="2025-01-17T09:46:00Z" w16du:dateUtc="2025-01-17T14:46:00Z">
+              <w:r>
+                <w:t xml:space="preserve"> </w:t>
+              </w:r>
+              <w:r>
+                <w:t>Clarified</w:t>
+              </w:r>
+            </w:ins>
+            <w:ins w:id="63" w:author="Smiddy, Renee" w:date="2025-01-17T09:46:00Z">
+              <w:r>
+                <w:t xml:space="preserve"> language </w:t>
+              </w:r>
+            </w:ins>
+            <w:ins w:id="64" w:author="Smiddy, Renee" w:date="2025-01-17T09:46:00Z" w16du:dateUtc="2025-01-17T14:46:00Z">
+              <w:r>
+                <w:t>for</w:t>
+              </w:r>
+            </w:ins>
+            <w:ins w:id="65" w:author="Smiddy, Renee" w:date="2025-01-17T09:46:00Z">
+              <w:r>
+                <w:t xml:space="preserve"> qualifying data submissions</w:t>
+              </w:r>
+            </w:ins>
           </w:p>
         </w:tc>
       </w:tr>
@@ -2066,16 +2459,10 @@
               <w:spacing w:before="0"/>
             </w:pPr>
             <w:r>
-              <w:t>1</w:t>
-            </w:r>
-            <w:r>
-              <w:t>1</w:t>
-            </w:r>
-            <w:r>
-              <w:t>/</w:t>
-            </w:r>
-            <w:r>
-              <w:t>06</w:t>
+              <w:t>12/</w:t>
+            </w:r>
+            <w:r>
+              <w:t>09</w:t>
             </w:r>
             <w:r>
               <w:t>/2024</w:t>
@@ -2097,34 +2484,28 @@
               <w:spacing w:before="0"/>
             </w:pPr>
             <w:r>
-              <w:t xml:space="preserve">Updated to reflect that the automatic EUC policy applies to certain counties in Florida for Hurricane Milton. </w:t>
-            </w:r>
-            <w:r>
-              <w:t>Updated</w:t>
-            </w:r>
-            <w:r>
-              <w:t xml:space="preserve"> Louisiana parish</w:t>
-            </w:r>
-            <w:r>
-              <w:t xml:space="preserve"> list</w:t>
-            </w:r>
-            <w:r>
-              <w:t xml:space="preserve"> for</w:t>
-            </w:r>
-            <w:r>
-              <w:t xml:space="preserve"> Hurricane Francine. Updated Florida, Georgia, North Carolina and South Carolina county list</w:t>
-            </w:r>
-            <w:r>
-              <w:t>s</w:t>
-            </w:r>
-            <w:r>
-              <w:t xml:space="preserve"> for Hurricane</w:t>
-            </w:r>
-            <w:r>
-              <w:t xml:space="preserve"> and Tropical Storm Helene.</w:t>
-            </w:r>
-            <w:r>
-              <w:t xml:space="preserve"> </w:t>
+              <w:t xml:space="preserve">Updated county list for </w:t>
+            </w:r>
+            <w:r>
+              <w:t>Florida</w:t>
+            </w:r>
+            <w:r>
+              <w:t xml:space="preserve">, </w:t>
+            </w:r>
+            <w:r>
+              <w:t>Georgia</w:t>
+            </w:r>
+            <w:r>
+              <w:t xml:space="preserve">, </w:t>
+            </w:r>
+            <w:r>
+              <w:t xml:space="preserve">South Carolina </w:t>
+            </w:r>
+            <w:r>
+              <w:t xml:space="preserve">and Tennessee </w:t>
+            </w:r>
+            <w:r>
+              <w:t xml:space="preserve">following Hurricane Helene. </w:t>
             </w:r>
           </w:p>
         </w:tc>
@@ -2147,13 +2528,16 @@
               <w:spacing w:before="0"/>
             </w:pPr>
             <w:r>
-              <w:t>10/</w:t>
-            </w:r>
-            <w:r>
               <w:t>1</w:t>
             </w:r>
             <w:r>
-              <w:t>5</w:t>
+              <w:t>1</w:t>
+            </w:r>
+            <w:r>
+              <w:t>/</w:t>
+            </w:r>
+            <w:r>
+              <w:t>06</w:t>
             </w:r>
             <w:r>
               <w:t>/2024</w:t>
@@ -2175,25 +2559,34 @@
               <w:spacing w:before="0"/>
             </w:pPr>
             <w:r>
-              <w:t xml:space="preserve">Updated to reflect that the automatic EUC policy applies to certain counties in </w:t>
-            </w:r>
-            <w:r>
-              <w:t xml:space="preserve">Louisiana for Hurricane Francine and </w:t>
-            </w:r>
-            <w:r>
-              <w:t>Florida,</w:t>
-            </w:r>
-            <w:r>
-              <w:t xml:space="preserve"> Georgia, North Carolina, South Carolina and Tennessee for Hurricane or Tropical Storm Helene.</w:t>
+              <w:t xml:space="preserve">Updated to reflect that the automatic EUC policy applies to certain counties in Florida for Hurricane Milton. </w:t>
+            </w:r>
+            <w:r>
+              <w:t>Updated</w:t>
+            </w:r>
+            <w:r>
+              <w:t xml:space="preserve"> Louisiana parish</w:t>
+            </w:r>
+            <w:r>
+              <w:t xml:space="preserve"> list</w:t>
+            </w:r>
+            <w:r>
+              <w:t xml:space="preserve"> for</w:t>
+            </w:r>
+            <w:r>
+              <w:t xml:space="preserve"> Hurricane Francine. Updated Florida, Georgia, North Carolina and South Carolina county list</w:t>
+            </w:r>
+            <w:r>
+              <w:t>s</w:t>
+            </w:r>
+            <w:r>
+              <w:t xml:space="preserve"> for Hurricane</w:t>
+            </w:r>
+            <w:r>
+              <w:t xml:space="preserve"> and Tropical Storm Helene.</w:t>
             </w:r>
             <w:r>
               <w:t xml:space="preserve"> </w:t>
-            </w:r>
-            <w:r>
-              <w:t>Updated F</w:t>
-            </w:r>
-            <w:r>
-              <w:t xml:space="preserve">lorida county list for Hurricane Debby. </w:t>
             </w:r>
           </w:p>
         </w:tc>
@@ -2216,6 +2609,75 @@
               <w:spacing w:before="0"/>
             </w:pPr>
             <w:r>
+              <w:t>10/</w:t>
+            </w:r>
+            <w:r>
+              <w:t>1</w:t>
+            </w:r>
+            <w:r>
+              <w:t>5</w:t>
+            </w:r>
+            <w:r>
+              <w:t>/2024</w:t>
+            </w:r>
+          </w:p>
+        </w:tc>
+        <w:tc>
+          <w:tcPr>
+            <w:tcW w:w="8640" w:type="dxa"/>
+            <w:tcBorders>
+              <w:top w:val="single" w:sz="12" w:space="0" w:color="003265"/>
+              <w:bottom w:val="single" w:sz="12" w:space="0" w:color="003265"/>
+            </w:tcBorders>
+            <w:shd w:val="clear" w:color="auto" w:fill="F2F2F2" w:themeFill="background1" w:themeFillShade="F2"/>
+          </w:tcPr>
+          <w:p>
+            <w:pPr>
+              <w:pStyle w:val="Bodycopy"/>
+              <w:spacing w:before="0"/>
+            </w:pPr>
+            <w:r>
+              <w:t xml:space="preserve">Updated to reflect that the automatic EUC policy applies to certain counties in </w:t>
+            </w:r>
+            <w:r>
+              <w:t xml:space="preserve">Louisiana for Hurricane Francine and </w:t>
+            </w:r>
+            <w:r>
+              <w:t>Florida,</w:t>
+            </w:r>
+            <w:r>
+              <w:t xml:space="preserve"> Georgia, North Carolina, South Carolina and Tennessee for Hurricane or Tropical Storm Helene.</w:t>
+            </w:r>
+            <w:r>
+              <w:t xml:space="preserve"> </w:t>
+            </w:r>
+            <w:r>
+              <w:t>Updated F</w:t>
+            </w:r>
+            <w:r>
+              <w:t xml:space="preserve">lorida county list for Hurricane Debby. </w:t>
+            </w:r>
+          </w:p>
+        </w:tc>
+      </w:tr>
+      <w:tr>
+        <w:trPr>
+          <w:trHeight w:val="294"/>
+        </w:trPr>
+        <w:tc>
+          <w:tcPr>
+            <w:tcW w:w="1440" w:type="dxa"/>
+            <w:tcBorders>
+              <w:top w:val="single" w:sz="12" w:space="0" w:color="003265"/>
+              <w:bottom w:val="single" w:sz="12" w:space="0" w:color="003265"/>
+            </w:tcBorders>
+          </w:tcPr>
+          <w:p>
+            <w:pPr>
+              <w:pStyle w:val="Bodycopy"/>
+              <w:spacing w:before="0"/>
+            </w:pPr>
+            <w:r>
               <w:t>0</w:t>
             </w:r>
             <w:r>
@@ -2395,8 +2857,8 @@
       <w:pPr>
         <w:pStyle w:val="Heading2"/>
       </w:pPr>
-      <w:bookmarkStart w:id="4" w:name="_Appendix_A"/>
-      <w:bookmarkEnd w:id="4"/>
+      <w:bookmarkStart w:id="66" w:name="_Appendix_A"/>
+      <w:bookmarkEnd w:id="66"/>
       <w:r>
         <w:lastRenderedPageBreak/>
         <w:t>Appendix A</w:t>
@@ -2413,7 +2875,43 @@
         <w:t xml:space="preserve"> </w:t>
       </w:r>
       <w:r>
-        <w:t xml:space="preserve">CMS will apply under the MIPS automatic EUC policy to clinicians who submit MIPS data as individuals. (Clinicians in a small practice should refer to </w:t>
+        <w:t xml:space="preserve">CMS will apply under the MIPS automatic EUC policy to clinicians </w:t>
+      </w:r>
+      <w:del w:id="67" w:author="Moira Marzen" w:date="2025-01-17T12:44:00Z" w16du:dateUtc="2025-01-17T17:44:00Z">
+        <w:r>
+          <w:delText>who submit MIPS data</w:delText>
+        </w:r>
+      </w:del>
+      <w:ins w:id="68" w:author="Moira Marzen" w:date="2025-01-17T12:44:00Z" w16du:dateUtc="2025-01-17T17:44:00Z">
+        <w:r>
+          <w:t xml:space="preserve">with qualifying data submissions (submitted at </w:t>
+        </w:r>
+      </w:ins>
+      <w:ins w:id="69" w:author="Moira Marzen" w:date="2025-01-17T12:45:00Z" w16du:dateUtc="2025-01-17T17:45:00Z">
+        <w:r>
+          <w:t>the</w:t>
+        </w:r>
+      </w:ins>
+      <w:del w:id="70" w:author="Moira Marzen" w:date="2025-01-17T12:45:00Z" w16du:dateUtc="2025-01-17T17:45:00Z">
+        <w:r>
+          <w:delText xml:space="preserve"> as</w:delText>
+        </w:r>
+      </w:del>
+      <w:r>
+        <w:t xml:space="preserve"> individual</w:t>
+      </w:r>
+      <w:ins w:id="71" w:author="Moira Marzen" w:date="2025-01-17T12:45:00Z" w16du:dateUtc="2025-01-17T17:45:00Z">
+        <w:r>
+          <w:t xml:space="preserve"> level)</w:t>
+        </w:r>
+      </w:ins>
+      <w:del w:id="72" w:author="Moira Marzen" w:date="2025-01-17T12:45:00Z" w16du:dateUtc="2025-01-17T17:45:00Z">
+        <w:r>
+          <w:delText>s</w:delText>
+        </w:r>
+      </w:del>
+      <w:r>
+        <w:t xml:space="preserve">. (Clinicians in a small practice should refer to </w:t>
       </w:r>
       <w:hyperlink w:anchor="_Table_2:_Reweighting" w:history="1">
         <w:r>
@@ -2837,12 +3335,53 @@
                 <w:bCs/>
               </w:rPr>
             </w:pPr>
+            <w:del w:id="73" w:author="Moira Marzen" w:date="2025-01-17T12:44:00Z" w16du:dateUtc="2025-01-17T17:44:00Z">
+              <w:r>
+                <w:rPr>
+                  <w:b/>
+                  <w:bCs/>
+                </w:rPr>
+                <w:delText xml:space="preserve">Submit </w:delText>
+              </w:r>
+            </w:del>
+            <w:ins w:id="74" w:author="Moira Marzen" w:date="2025-01-17T12:44:00Z" w16du:dateUtc="2025-01-17T17:44:00Z">
+              <w:r>
+                <w:rPr>
+                  <w:b/>
+                  <w:bCs/>
+                </w:rPr>
+                <w:t>Qualifying</w:t>
+              </w:r>
+              <w:r>
+                <w:rPr>
+                  <w:b/>
+                  <w:bCs/>
+                </w:rPr>
+                <w:t xml:space="preserve"> </w:t>
+              </w:r>
+            </w:ins>
             <w:r>
               <w:rPr>
                 <w:b/>
                 <w:bCs/>
               </w:rPr>
-              <w:t>Submit Data for 1 Performance Category</w:t>
+              <w:t xml:space="preserve">Data </w:t>
+            </w:r>
+            <w:ins w:id="75" w:author="Moira Marzen" w:date="2025-01-17T12:44:00Z" w16du:dateUtc="2025-01-17T17:44:00Z">
+              <w:r>
+                <w:rPr>
+                  <w:b/>
+                  <w:bCs/>
+                </w:rPr>
+                <w:t xml:space="preserve">Submission </w:t>
+              </w:r>
+            </w:ins>
+            <w:r>
+              <w:rPr>
+                <w:b/>
+                <w:bCs/>
+              </w:rPr>
+              <w:t>for 1 Performance Category</w:t>
             </w:r>
           </w:p>
         </w:tc>
@@ -3272,12 +3811,43 @@
                 <w:bCs w:val="0"/>
               </w:rPr>
             </w:pPr>
+            <w:ins w:id="76" w:author="Moira Marzen" w:date="2025-01-17T12:45:00Z" w16du:dateUtc="2025-01-17T17:45:00Z">
+              <w:r>
+                <w:rPr>
+                  <w:b/>
+                  <w:bCs w:val="0"/>
+                </w:rPr>
+                <w:t>Qualifying</w:t>
+              </w:r>
+              <w:r>
+                <w:rPr>
+                  <w:b/>
+                </w:rPr>
+                <w:t xml:space="preserve"> Data </w:t>
+              </w:r>
+              <w:r>
+                <w:rPr>
+                  <w:b/>
+                  <w:bCs w:val="0"/>
+                </w:rPr>
+                <w:t xml:space="preserve">Submission </w:t>
+              </w:r>
+            </w:ins>
+            <w:del w:id="77" w:author="Moira Marzen" w:date="2025-01-17T12:45:00Z" w16du:dateUtc="2025-01-17T17:45:00Z">
+              <w:r>
+                <w:rPr>
+                  <w:b/>
+                  <w:bCs w:val="0"/>
+                </w:rPr>
+                <w:delText xml:space="preserve">Submit Data </w:delText>
+              </w:r>
+            </w:del>
             <w:r>
               <w:rPr>
                 <w:b/>
                 <w:bCs w:val="0"/>
               </w:rPr>
-              <w:t>Submit Data for 2 Performance Categories</w:t>
+              <w:t>for 2 Performance Categories</w:t>
             </w:r>
           </w:p>
         </w:tc>
@@ -3854,13 +4424,44 @@
                 <w:bCs w:val="0"/>
               </w:rPr>
             </w:pPr>
+            <w:ins w:id="78" w:author="Moira Marzen" w:date="2025-01-17T12:45:00Z" w16du:dateUtc="2025-01-17T17:45:00Z">
+              <w:r>
+                <w:rPr>
+                  <w:b/>
+                  <w:bCs w:val="0"/>
+                </w:rPr>
+                <w:lastRenderedPageBreak/>
+                <w:t>Qualifying</w:t>
+              </w:r>
+              <w:r>
+                <w:rPr>
+                  <w:b/>
+                </w:rPr>
+                <w:t xml:space="preserve"> Data </w:t>
+              </w:r>
+              <w:r>
+                <w:rPr>
+                  <w:b/>
+                  <w:bCs w:val="0"/>
+                </w:rPr>
+                <w:t xml:space="preserve">Submission </w:t>
+              </w:r>
+            </w:ins>
+            <w:del w:id="79" w:author="Moira Marzen" w:date="2025-01-17T12:45:00Z" w16du:dateUtc="2025-01-17T17:45:00Z">
+              <w:r>
+                <w:rPr>
+                  <w:b/>
+                  <w:bCs w:val="0"/>
+                </w:rPr>
+                <w:delText xml:space="preserve">Submit Data </w:delText>
+              </w:r>
+            </w:del>
             <w:r>
               <w:rPr>
                 <w:b/>
                 <w:bCs w:val="0"/>
               </w:rPr>
-              <w:lastRenderedPageBreak/>
-              <w:t>Submit Data for 3 Performance Categories</w:t>
+              <w:t>for 3 Performance Categories</w:t>
             </w:r>
           </w:p>
         </w:tc>
@@ -4077,6 +4678,7 @@
     <w:p>
       <w:pPr>
         <w:rPr>
+          <w:del w:id="80" w:author="Moira Marzen" w:date="2025-01-17T12:45:00Z" w16du:dateUtc="2025-01-17T17:45:00Z"/>
           <w:rFonts w:asciiTheme="majorHAnsi" w:eastAsiaTheme="majorEastAsia" w:hAnsiTheme="majorHAnsi" w:cstheme="majorHAnsi"/>
           <w:bCs/>
           <w:iCs/>
@@ -4092,8 +4694,78 @@
           <w:sz w:val="22"/>
           <w:szCs w:val="22"/>
         </w:rPr>
-        <w:t>Table 2 depicts the 2024 MIPS performance category reweighting policies that CMS will apply under the MIPS automatic EUC policy to clinicians in small practices who submit MIPS data as individuals.</w:t>
-      </w:r>
+        <w:t xml:space="preserve">Table 2 depicts the 2024 MIPS performance category reweighting policies that CMS will apply under the MIPS automatic EUC policy to clinicians in small practices </w:t>
+      </w:r>
+      <w:ins w:id="81" w:author="Moira Marzen" w:date="2025-01-17T12:45:00Z" w16du:dateUtc="2025-01-17T17:45:00Z">
+        <w:r>
+          <w:rPr>
+            <w:rFonts w:asciiTheme="majorHAnsi" w:eastAsiaTheme="majorEastAsia" w:hAnsiTheme="majorHAnsi" w:cstheme="majorHAnsi"/>
+            <w:bCs/>
+            <w:iCs/>
+            <w:sz w:val="22"/>
+            <w:szCs w:val="22"/>
+          </w:rPr>
+          <w:t>data</w:t>
+        </w:r>
+      </w:ins>
+      <w:ins w:id="82" w:author="Smiddy, Renee" w:date="2025-01-21T10:14:00Z" w16du:dateUtc="2025-01-21T15:14:00Z">
+        <w:r>
+          <w:rPr>
+            <w:rFonts w:asciiTheme="majorHAnsi" w:eastAsiaTheme="majorEastAsia" w:hAnsiTheme="majorHAnsi" w:cstheme="majorHAnsi"/>
+            <w:bCs/>
+            <w:iCs/>
+            <w:sz w:val="22"/>
+            <w:szCs w:val="22"/>
+          </w:rPr>
+          <w:t xml:space="preserve"> </w:t>
+        </w:r>
+      </w:ins>
+      <w:ins w:id="83" w:author="Moira Marzen" w:date="2025-01-17T12:45:00Z" w16du:dateUtc="2025-01-17T17:45:00Z">
+        <w:r>
+          <w:rPr>
+            <w:rFonts w:asciiTheme="majorHAnsi" w:eastAsiaTheme="majorEastAsia" w:hAnsiTheme="majorHAnsi" w:cstheme="majorHAnsi"/>
+            <w:bCs/>
+            <w:iCs/>
+            <w:sz w:val="22"/>
+            <w:szCs w:val="22"/>
+          </w:rPr>
+          <w:t>with qualifying data submissions (submitted at the as individual level)</w:t>
+        </w:r>
+        <w:del w:id="84" w:author="Smiddy, Renee" w:date="2025-01-21T10:14:00Z" w16du:dateUtc="2025-01-21T15:14:00Z">
+          <w:r>
+            <w:rPr>
+              <w:rFonts w:asciiTheme="majorHAnsi" w:eastAsiaTheme="majorEastAsia" w:hAnsiTheme="majorHAnsi" w:cstheme="majorHAnsi"/>
+              <w:bCs/>
+              <w:iCs/>
+              <w:sz w:val="22"/>
+              <w:szCs w:val="22"/>
+            </w:rPr>
+            <w:delText>s</w:delText>
+          </w:r>
+        </w:del>
+        <w:r>
+          <w:rPr>
+            <w:rFonts w:asciiTheme="majorHAnsi" w:eastAsiaTheme="majorEastAsia" w:hAnsiTheme="majorHAnsi" w:cstheme="majorHAnsi"/>
+            <w:bCs/>
+            <w:iCs/>
+            <w:sz w:val="22"/>
+            <w:szCs w:val="22"/>
+          </w:rPr>
+          <w:t>.</w:t>
+        </w:r>
+      </w:ins>
+      <w:del w:id="85" w:author="Moira Marzen" w:date="2025-01-17T12:45:00Z" w16du:dateUtc="2025-01-17T17:45:00Z">
+        <w:r>
+          <w:rPr>
+            <w:rFonts w:asciiTheme="majorHAnsi" w:eastAsiaTheme="majorEastAsia" w:hAnsiTheme="majorHAnsi" w:cstheme="majorHAnsi"/>
+            <w:bCs/>
+            <w:iCs/>
+            <w:sz w:val="22"/>
+            <w:szCs w:val="22"/>
+          </w:rPr>
+          <w:delText>who submit MIPS data as individuals.</w:delText>
+        </w:r>
+      </w:del>
     </w:p>
     <w:p>
       <w:pPr>
@@ -4110,8 +4782,8 @@
       <w:pPr>
         <w:pStyle w:val="Heading3"/>
       </w:pPr>
-      <w:bookmarkStart w:id="5" w:name="_Table_2:_Reweighting"/>
-      <w:bookmarkEnd w:id="5"/>
+      <w:bookmarkStart w:id="86" w:name="_Table_2:_Reweighting"/>
+      <w:bookmarkEnd w:id="86"/>
       <w:r>
         <w:t>Table 2: Reweighting for Clinicians in a Small Practice</w:t>
       </w:r>
@@ -4516,12 +5188,44 @@
                 <w:bCs/>
               </w:rPr>
             </w:pPr>
+            <w:ins w:id="87" w:author="Moira Marzen" w:date="2025-01-17T12:46:00Z" w16du:dateUtc="2025-01-17T17:46:00Z">
+              <w:r>
+                <w:rPr>
+                  <w:b/>
+                  <w:bCs/>
+                </w:rPr>
+                <w:t>Qualifying</w:t>
+              </w:r>
+              <w:r>
+                <w:rPr>
+                  <w:b/>
+                  <w:bCs/>
+                </w:rPr>
+                <w:t xml:space="preserve"> Data </w:t>
+              </w:r>
+              <w:r>
+                <w:rPr>
+                  <w:b/>
+                  <w:bCs/>
+                </w:rPr>
+                <w:t xml:space="preserve">Submission </w:t>
+              </w:r>
+            </w:ins>
+            <w:del w:id="88" w:author="Moira Marzen" w:date="2025-01-17T12:46:00Z" w16du:dateUtc="2025-01-17T17:46:00Z">
+              <w:r>
+                <w:rPr>
+                  <w:b/>
+                  <w:bCs/>
+                </w:rPr>
+                <w:delText>Submit Data</w:delText>
+              </w:r>
+            </w:del>
             <w:r>
               <w:rPr>
                 <w:b/>
                 <w:bCs/>
               </w:rPr>
-              <w:t>Submit Data for 1 Performance Category</w:t>
+              <w:t xml:space="preserve"> for 1 Performance Category</w:t>
             </w:r>
           </w:p>
         </w:tc>
@@ -5184,12 +5888,43 @@
                 <w:bCs w:val="0"/>
               </w:rPr>
             </w:pPr>
+            <w:ins w:id="89" w:author="Moira Marzen" w:date="2025-01-17T12:46:00Z" w16du:dateUtc="2025-01-17T17:46:00Z">
+              <w:r>
+                <w:rPr>
+                  <w:b/>
+                  <w:bCs w:val="0"/>
+                </w:rPr>
+                <w:t>Qualifying</w:t>
+              </w:r>
+              <w:r>
+                <w:rPr>
+                  <w:b/>
+                </w:rPr>
+                <w:t xml:space="preserve"> Data </w:t>
+              </w:r>
+              <w:r>
+                <w:rPr>
+                  <w:b/>
+                  <w:bCs w:val="0"/>
+                </w:rPr>
+                <w:t xml:space="preserve">Submission </w:t>
+              </w:r>
+            </w:ins>
+            <w:del w:id="90" w:author="Moira Marzen" w:date="2025-01-17T12:46:00Z" w16du:dateUtc="2025-01-17T17:46:00Z">
+              <w:r>
+                <w:rPr>
+                  <w:b/>
+                  <w:bCs w:val="0"/>
+                </w:rPr>
+                <w:delText>Submit Data</w:delText>
+              </w:r>
+            </w:del>
             <w:r>
               <w:rPr>
                 <w:b/>
                 <w:bCs w:val="0"/>
               </w:rPr>
-              <w:t>Submit Data for 2 Performance Categories</w:t>
+              <w:t xml:space="preserve"> for 2 Performance Categories</w:t>
             </w:r>
           </w:p>
         </w:tc>
@@ -5781,12 +6516,43 @@
                 <w:bCs w:val="0"/>
               </w:rPr>
             </w:pPr>
+            <w:ins w:id="91" w:author="Moira Marzen" w:date="2025-01-17T12:46:00Z" w16du:dateUtc="2025-01-17T17:46:00Z">
+              <w:r>
+                <w:rPr>
+                  <w:b/>
+                  <w:bCs w:val="0"/>
+                </w:rPr>
+                <w:t>Qualifying</w:t>
+              </w:r>
+              <w:r>
+                <w:rPr>
+                  <w:b/>
+                </w:rPr>
+                <w:t xml:space="preserve"> Data </w:t>
+              </w:r>
+              <w:r>
+                <w:rPr>
+                  <w:b/>
+                  <w:bCs w:val="0"/>
+                </w:rPr>
+                <w:t xml:space="preserve">Submission </w:t>
+              </w:r>
+            </w:ins>
+            <w:del w:id="92" w:author="Moira Marzen" w:date="2025-01-17T12:46:00Z" w16du:dateUtc="2025-01-17T17:46:00Z">
+              <w:r>
+                <w:rPr>
+                  <w:b/>
+                  <w:bCs w:val="0"/>
+                </w:rPr>
+                <w:delText>Submit Data</w:delText>
+              </w:r>
+            </w:del>
             <w:r>
               <w:rPr>
                 <w:b/>
                 <w:bCs w:val="0"/>
               </w:rPr>
-              <w:t>Submit Data for 3 Performance Categories</w:t>
+              <w:t xml:space="preserve"> for 3 Performance Categories</w:t>
             </w:r>
           </w:p>
         </w:tc>
@@ -6030,8 +6796,8 @@
       <w:pPr>
         <w:pStyle w:val="Heading2"/>
       </w:pPr>
-      <w:bookmarkStart w:id="6" w:name="_Appendix_B"/>
-      <w:bookmarkEnd w:id="6"/>
+      <w:bookmarkStart w:id="93" w:name="_Appendix_B"/>
+      <w:bookmarkEnd w:id="93"/>
       <w:r>
         <w:lastRenderedPageBreak/>
         <w:t xml:space="preserve">Appendix </w:t>
@@ -8449,12 +9215,6 @@
               <w:t>Okaloosa</w:t>
             </w:r>
           </w:p>
-          <w:p>
-            <w:pPr>
-              <w:pStyle w:val="Bodycopy"/>
-              <w:spacing w:before="0"/>
-            </w:pPr>
-          </w:p>
         </w:tc>
         <w:tc>
           <w:tcPr>
@@ -8927,12 +9687,6 @@
               <w:pStyle w:val="Bodycopy"/>
               <w:spacing w:before="0"/>
             </w:pPr>
-          </w:p>
-          <w:p>
-            <w:pPr>
-              <w:pStyle w:val="Bodycopy"/>
-              <w:spacing w:before="0"/>
-            </w:pPr>
             <w:r>
               <w:t xml:space="preserve">Orleans </w:t>
             </w:r>
@@ -9008,12 +9762,6 @@
               <w:pStyle w:val="Bodycopy"/>
               <w:spacing w:before="0"/>
             </w:pPr>
-          </w:p>
-          <w:p>
-            <w:pPr>
-              <w:pStyle w:val="Bodycopy"/>
-              <w:spacing w:before="0"/>
-            </w:pPr>
             <w:r>
               <w:t xml:space="preserve">St. Martin </w:t>
             </w:r>
@@ -9076,7 +9824,7 @@
       </w:tr>
       <w:tr>
         <w:trPr>
-          <w:trHeight w:val="1440"/>
+          <w:trHeight w:val="726"/>
         </w:trPr>
         <w:tc>
           <w:tcPr>
@@ -9148,19 +9896,19 @@
               <w:spacing w:before="0"/>
             </w:pPr>
             <w:r>
+              <w:t>Ib</w:t>
+            </w:r>
+            <w:r>
+              <w:t>erville</w:t>
+            </w:r>
+          </w:p>
+          <w:p>
+            <w:pPr>
+              <w:pStyle w:val="Bodycopy"/>
+              <w:spacing w:before="0"/>
+            </w:pPr>
+            <w:r>
               <w:lastRenderedPageBreak/>
-              <w:t>Ib</w:t>
-            </w:r>
-            <w:r>
-              <w:t>erville</w:t>
-            </w:r>
-          </w:p>
-          <w:p>
-            <w:pPr>
-              <w:pStyle w:val="Bodycopy"/>
-              <w:spacing w:before="0"/>
-            </w:pPr>
-            <w:r>
               <w:t>Jefferson</w:t>
             </w:r>
           </w:p>
@@ -9249,16 +9997,16 @@
               <w:spacing w:before="0"/>
             </w:pPr>
             <w:r>
+              <w:t xml:space="preserve">St. Helena </w:t>
+            </w:r>
+          </w:p>
+          <w:p>
+            <w:pPr>
+              <w:pStyle w:val="Bodycopy"/>
+              <w:spacing w:before="0"/>
+            </w:pPr>
+            <w:r>
               <w:lastRenderedPageBreak/>
-              <w:t xml:space="preserve">St. Helena </w:t>
-            </w:r>
-          </w:p>
-          <w:p>
-            <w:pPr>
-              <w:pStyle w:val="Bodycopy"/>
-              <w:spacing w:before="0"/>
-            </w:pPr>
-            <w:r>
               <w:t xml:space="preserve">St. James </w:t>
             </w:r>
           </w:p>
@@ -9331,16 +10079,16 @@
               <w:spacing w:before="0"/>
             </w:pPr>
             <w:r>
+              <w:t xml:space="preserve">Terrebonne </w:t>
+            </w:r>
+          </w:p>
+          <w:p>
+            <w:pPr>
+              <w:pStyle w:val="Bodycopy"/>
+              <w:spacing w:before="0"/>
+            </w:pPr>
+            <w:r>
               <w:lastRenderedPageBreak/>
-              <w:t xml:space="preserve">Terrebonne </w:t>
-            </w:r>
-          </w:p>
-          <w:p>
-            <w:pPr>
-              <w:pStyle w:val="Bodycopy"/>
-              <w:spacing w:before="0"/>
-            </w:pPr>
-            <w:r>
               <w:t xml:space="preserve">Washington </w:t>
             </w:r>
           </w:p>
@@ -10383,6 +11131,24 @@
         </w:rPr>
       </w:pPr>
     </w:p>
+    <w:p>
+      <w:pPr>
+        <w:rPr>
+          <w:rFonts w:asciiTheme="majorHAnsi" w:hAnsiTheme="majorHAnsi" w:cstheme="majorHAnsi"/>
+          <w:sz w:val="22"/>
+          <w:szCs w:val="22"/>
+        </w:rPr>
+      </w:pPr>
+    </w:p>
+    <w:p>
+      <w:pPr>
+        <w:rPr>
+          <w:rFonts w:asciiTheme="majorHAnsi" w:hAnsiTheme="majorHAnsi" w:cstheme="majorHAnsi"/>
+          <w:sz w:val="22"/>
+          <w:szCs w:val="22"/>
+        </w:rPr>
+      </w:pPr>
+    </w:p>
     <w:tbl>
       <w:tblPr>
         <w:tblStyle w:val="TableGrid"/>
@@ -11105,12 +11871,6 @@
             </w:tcBorders>
             <w:vAlign w:val="center"/>
           </w:tcPr>
-          <w:p>
-            <w:pPr>
-              <w:pStyle w:val="Bodycopy"/>
-              <w:spacing w:before="0"/>
-            </w:pPr>
-          </w:p>
           <w:p>
             <w:pPr>
               <w:pStyle w:val="Bodycopy"/>
@@ -12459,7 +13219,7 @@
       </w:tr>
       <w:tr>
         <w:trPr>
-          <w:trHeight w:val="456"/>
+          <w:trHeight w:val="276"/>
         </w:trPr>
         <w:tc>
           <w:tcPr>
@@ -12802,122 +13562,128 @@
               <w:pStyle w:val="Bodycopy"/>
               <w:spacing w:before="0"/>
             </w:pPr>
+          </w:p>
+          <w:p>
+            <w:pPr>
+              <w:pStyle w:val="Bodycopy"/>
+              <w:spacing w:before="0"/>
+            </w:pPr>
+            <w:r>
+              <w:t>Nash</w:t>
+            </w:r>
+          </w:p>
+          <w:p>
+            <w:pPr>
+              <w:pStyle w:val="Bodycopy"/>
+              <w:spacing w:before="0"/>
+            </w:pPr>
+            <w:r>
+              <w:t xml:space="preserve">Polk </w:t>
+            </w:r>
+          </w:p>
+          <w:p>
+            <w:pPr>
+              <w:pStyle w:val="Bodycopy"/>
+              <w:spacing w:before="0"/>
+            </w:pPr>
+            <w:r>
+              <w:t>Rowan</w:t>
+            </w:r>
+          </w:p>
+          <w:p>
+            <w:pPr>
+              <w:pStyle w:val="Bodycopy"/>
+              <w:spacing w:before="0"/>
+            </w:pPr>
+            <w:r>
+              <w:t xml:space="preserve">Rutherford </w:t>
+            </w:r>
+          </w:p>
+          <w:p>
+            <w:pPr>
+              <w:pStyle w:val="Bodycopy"/>
+              <w:spacing w:before="0"/>
+            </w:pPr>
+            <w:r>
+              <w:t>Stanly</w:t>
+            </w:r>
+          </w:p>
+          <w:p>
+            <w:pPr>
+              <w:pStyle w:val="Bodycopy"/>
+              <w:spacing w:before="0"/>
+            </w:pPr>
+            <w:r>
+              <w:t>Surry</w:t>
+            </w:r>
+          </w:p>
+          <w:p>
+            <w:pPr>
+              <w:pStyle w:val="Bodycopy"/>
+              <w:spacing w:before="0"/>
+            </w:pPr>
+            <w:r>
+              <w:t>Swain</w:t>
+            </w:r>
+          </w:p>
+          <w:p>
+            <w:pPr>
+              <w:pStyle w:val="Bodycopy"/>
+              <w:spacing w:before="0"/>
+            </w:pPr>
+            <w:r>
+              <w:t>Transylvania</w:t>
+            </w:r>
+          </w:p>
+          <w:p>
+            <w:pPr>
+              <w:pStyle w:val="Bodycopy"/>
+              <w:spacing w:before="0"/>
+            </w:pPr>
+            <w:r>
+              <w:t>Union</w:t>
+            </w:r>
+            <w:r>
+              <w:t xml:space="preserve"> </w:t>
+            </w:r>
+          </w:p>
+          <w:p>
+            <w:pPr>
+              <w:pStyle w:val="Bodycopy"/>
+              <w:spacing w:before="0"/>
+            </w:pPr>
+            <w:r>
+              <w:t xml:space="preserve">Watauga </w:t>
+            </w:r>
+          </w:p>
+          <w:p>
+            <w:pPr>
+              <w:pStyle w:val="Bodycopy"/>
+              <w:spacing w:before="0"/>
+            </w:pPr>
+            <w:r>
+              <w:t>Wilkes</w:t>
+            </w:r>
+          </w:p>
+          <w:p>
+            <w:pPr>
+              <w:pStyle w:val="Bodycopy"/>
+              <w:spacing w:before="0"/>
+            </w:pPr>
+            <w:r>
+              <w:t>Yadkin</w:t>
+            </w:r>
+            <w:r>
+              <w:t xml:space="preserve"> </w:t>
+            </w:r>
+          </w:p>
+          <w:p>
+            <w:pPr>
+              <w:pStyle w:val="Bodycopy"/>
+              <w:spacing w:before="0" w:line="240" w:lineRule="auto"/>
+            </w:pPr>
             <w:r>
               <w:lastRenderedPageBreak/>
-              <w:t>Nash</w:t>
-            </w:r>
-          </w:p>
-          <w:p>
-            <w:pPr>
-              <w:pStyle w:val="Bodycopy"/>
-              <w:spacing w:before="0"/>
-            </w:pPr>
-            <w:r>
-              <w:t xml:space="preserve">Polk </w:t>
-            </w:r>
-          </w:p>
-          <w:p>
-            <w:pPr>
-              <w:pStyle w:val="Bodycopy"/>
-              <w:spacing w:before="0"/>
-            </w:pPr>
-            <w:r>
-              <w:t>Rowan</w:t>
-            </w:r>
-          </w:p>
-          <w:p>
-            <w:pPr>
-              <w:pStyle w:val="Bodycopy"/>
-              <w:spacing w:before="0"/>
-            </w:pPr>
-            <w:r>
-              <w:t xml:space="preserve">Rutherford </w:t>
-            </w:r>
-          </w:p>
-          <w:p>
-            <w:pPr>
-              <w:pStyle w:val="Bodycopy"/>
-              <w:spacing w:before="0"/>
-            </w:pPr>
-            <w:r>
-              <w:t>Stanly</w:t>
-            </w:r>
-          </w:p>
-          <w:p>
-            <w:pPr>
-              <w:pStyle w:val="Bodycopy"/>
-              <w:spacing w:before="0"/>
-            </w:pPr>
-            <w:r>
-              <w:t>Surry</w:t>
-            </w:r>
-          </w:p>
-          <w:p>
-            <w:pPr>
-              <w:pStyle w:val="Bodycopy"/>
-              <w:spacing w:before="0"/>
-            </w:pPr>
-            <w:r>
-              <w:t>Swain</w:t>
-            </w:r>
-          </w:p>
-          <w:p>
-            <w:pPr>
-              <w:pStyle w:val="Bodycopy"/>
-              <w:spacing w:before="0"/>
-            </w:pPr>
-            <w:r>
-              <w:t>Transylvania</w:t>
-            </w:r>
-          </w:p>
-          <w:p>
-            <w:pPr>
-              <w:pStyle w:val="Bodycopy"/>
-              <w:spacing w:before="0"/>
-            </w:pPr>
-            <w:r>
-              <w:t>Union</w:t>
-            </w:r>
-            <w:r>
-              <w:t xml:space="preserve"> </w:t>
-            </w:r>
-          </w:p>
-          <w:p>
-            <w:pPr>
-              <w:pStyle w:val="Bodycopy"/>
-              <w:spacing w:before="0"/>
-            </w:pPr>
-            <w:r>
-              <w:t xml:space="preserve">Watauga </w:t>
-            </w:r>
-          </w:p>
-          <w:p>
-            <w:pPr>
-              <w:pStyle w:val="Bodycopy"/>
-              <w:spacing w:before="0"/>
-            </w:pPr>
-            <w:r>
-              <w:t>Wilkes</w:t>
-            </w:r>
-          </w:p>
-          <w:p>
-            <w:pPr>
-              <w:pStyle w:val="Bodycopy"/>
-              <w:spacing w:before="0"/>
-            </w:pPr>
-            <w:r>
-              <w:t>Yadkin</w:t>
-            </w:r>
-            <w:r>
-              <w:t xml:space="preserve"> </w:t>
-            </w:r>
-          </w:p>
-          <w:p>
-            <w:pPr>
-              <w:pStyle w:val="Bodycopy"/>
-              <w:spacing w:before="0" w:line="240" w:lineRule="auto"/>
-            </w:pPr>
-            <w:r>
               <w:t>Yancey</w:t>
             </w:r>
           </w:p>
@@ -12952,6 +13718,7 @@
                 <w:b/>
                 <w:bCs w:val="0"/>
               </w:rPr>
+              <w:lastRenderedPageBreak/>
               <w:t>PA-B</w:t>
             </w:r>
           </w:p>
@@ -13603,6 +14370,15 @@
               <w:spacing w:before="0"/>
             </w:pPr>
             <w:r>
+              <w:t>Berkeley</w:t>
+            </w:r>
+          </w:p>
+          <w:p>
+            <w:pPr>
+              <w:pStyle w:val="Bodycopy"/>
+              <w:spacing w:before="0"/>
+            </w:pPr>
+            <w:r>
               <w:t xml:space="preserve">Calhoun </w:t>
             </w:r>
           </w:p>
@@ -13650,12 +14426,6 @@
               <w:pStyle w:val="Bodycopy"/>
               <w:spacing w:before="0"/>
             </w:pPr>
-          </w:p>
-          <w:p>
-            <w:pPr>
-              <w:pStyle w:val="Bodycopy"/>
-              <w:spacing w:before="0"/>
-            </w:pPr>
             <w:r>
               <w:t xml:space="preserve">Colleton </w:t>
             </w:r>
@@ -13765,12 +14535,6 @@
             </w:tcBorders>
             <w:vAlign w:val="center"/>
           </w:tcPr>
-          <w:p>
-            <w:pPr>
-              <w:pStyle w:val="Bodycopy"/>
-              <w:spacing w:before="0"/>
-            </w:pPr>
-          </w:p>
           <w:p>
             <w:pPr>
               <w:pStyle w:val="Bodycopy"/>
@@ -13977,6 +14741,15 @@
               <w:spacing w:before="0"/>
             </w:pPr>
             <w:r>
+              <w:t>Berkeley</w:t>
+            </w:r>
+          </w:p>
+          <w:p>
+            <w:pPr>
+              <w:pStyle w:val="Bodycopy"/>
+              <w:spacing w:before="0"/>
+            </w:pPr>
+            <w:r>
               <w:t xml:space="preserve">Calhoun </w:t>
             </w:r>
           </w:p>
@@ -14028,12 +14801,6 @@
               <w:pStyle w:val="Bodycopy"/>
               <w:spacing w:before="0"/>
             </w:pPr>
-          </w:p>
-          <w:p>
-            <w:pPr>
-              <w:pStyle w:val="Bodycopy"/>
-              <w:spacing w:before="0"/>
-            </w:pPr>
             <w:r>
               <w:t xml:space="preserve">Colleton </w:t>
             </w:r>
@@ -14143,12 +14910,6 @@
             </w:tcBorders>
             <w:vAlign w:val="center"/>
           </w:tcPr>
-          <w:p>
-            <w:pPr>
-              <w:pStyle w:val="Bodycopy"/>
-              <w:spacing w:before="0"/>
-            </w:pPr>
-          </w:p>
           <w:p>
             <w:pPr>
               <w:pStyle w:val="Bodycopy"/>
@@ -14912,6 +15673,7 @@
               <w:spacing w:before="0"/>
             </w:pPr>
             <w:r>
+              <w:lastRenderedPageBreak/>
               <w:t>Duval</w:t>
             </w:r>
           </w:p>
@@ -14921,7 +15683,6 @@
               <w:spacing w:before="0"/>
             </w:pPr>
             <w:r>
-              <w:lastRenderedPageBreak/>
               <w:t>Flagler</w:t>
             </w:r>
           </w:p>
@@ -15039,6 +15800,7 @@
               <w:spacing w:before="0"/>
             </w:pPr>
             <w:r>
+              <w:lastRenderedPageBreak/>
               <w:t>Marion</w:t>
             </w:r>
           </w:p>
@@ -15048,7 +15810,6 @@
               <w:spacing w:before="0"/>
             </w:pPr>
             <w:r>
-              <w:lastRenderedPageBreak/>
               <w:t>Martin</w:t>
             </w:r>
           </w:p>
@@ -15166,6 +15927,7 @@
               <w:spacing w:before="0"/>
             </w:pPr>
             <w:r>
+              <w:lastRenderedPageBreak/>
               <w:t>Sarasota</w:t>
             </w:r>
           </w:p>
@@ -15175,7 +15937,6 @@
               <w:spacing w:before="0"/>
             </w:pPr>
             <w:r>
-              <w:lastRenderedPageBreak/>
               <w:t>Seminole</w:t>
             </w:r>
           </w:p>
@@ -15745,6 +16506,432 @@
             <w:r>
               <w:t>Volusia</w:t>
             </w:r>
+          </w:p>
+        </w:tc>
+      </w:tr>
+    </w:tbl>
+    <w:p>
+      <w:pPr>
+        <w:rPr>
+          <w:ins w:id="94" w:author="Smiddy, Renee" w:date="2025-01-16T10:04:00Z" w16du:dateUtc="2025-01-16T15:04:00Z"/>
+          <w:rFonts w:asciiTheme="majorHAnsi" w:hAnsiTheme="majorHAnsi" w:cstheme="majorHAnsi"/>
+          <w:sz w:val="22"/>
+          <w:szCs w:val="22"/>
+        </w:rPr>
+      </w:pPr>
+    </w:p>
+    <w:tbl>
+      <w:tblPr>
+        <w:tblStyle w:val="TableGrid"/>
+        <w:tblW w:w="9895" w:type="dxa"/>
+        <w:tblBorders>
+          <w:top w:val="none" w:sz="0" w:space="0" w:color="auto"/>
+          <w:left w:val="none" w:sz="0" w:space="0" w:color="auto"/>
+          <w:bottom w:val="none" w:sz="0" w:space="0" w:color="auto"/>
+          <w:right w:val="none" w:sz="0" w:space="0" w:color="auto"/>
+          <w:insideH w:val="none" w:sz="0" w:space="0" w:color="auto"/>
+          <w:insideV w:val="none" w:sz="0" w:space="0" w:color="auto"/>
+        </w:tblBorders>
+        <w:tblCellMar>
+          <w:top w:w="144" w:type="dxa"/>
+          <w:left w:w="144" w:type="dxa"/>
+          <w:bottom w:w="144" w:type="dxa"/>
+          <w:right w:w="144" w:type="dxa"/>
+        </w:tblCellMar>
+        <w:tblLook w:val="04A0" w:firstRow="1" w:lastRow="0" w:firstColumn="1" w:lastColumn="0" w:noHBand="0" w:noVBand="1"/>
+      </w:tblPr>
+      <w:tblGrid>
+        <w:gridCol w:w="9895"/>
+        <w:tblGridChange w:id="95">
+          <w:tblGrid>
+            <w:gridCol w:w="5"/>
+            <w:gridCol w:w="9890"/>
+            <w:gridCol w:w="5"/>
+          </w:tblGrid>
+        </w:tblGridChange>
+      </w:tblGrid>
+      <w:tr>
+        <w:trPr>
+          <w:trHeight w:val="23"/>
+          <w:ins w:id="96" w:author="Smiddy, Renee" w:date="2025-01-16T10:04:00Z"/>
+        </w:trPr>
+        <w:tc>
+          <w:tcPr>
+            <w:tcW w:w="9895" w:type="dxa"/>
+            <w:tcBorders>
+              <w:top w:val="single" w:sz="12" w:space="0" w:color="003265"/>
+              <w:left w:val="single" w:sz="4" w:space="0" w:color="003265"/>
+              <w:bottom w:val="single" w:sz="12" w:space="0" w:color="003265"/>
+              <w:right w:val="single" w:sz="4" w:space="0" w:color="003265"/>
+            </w:tcBorders>
+            <w:shd w:val="clear" w:color="auto" w:fill="F2F2F2" w:themeFill="background1" w:themeFillShade="F2"/>
+            <w:vAlign w:val="center"/>
+          </w:tcPr>
+          <w:p>
+            <w:pPr>
+              <w:pStyle w:val="Bodycopy"/>
+              <w:spacing w:before="0"/>
+              <w:rPr>
+                <w:ins w:id="97" w:author="Smiddy, Renee" w:date="2025-01-16T10:04:00Z" w16du:dateUtc="2025-01-16T15:04:00Z"/>
+                <w:b/>
+                <w:bCs w:val="0"/>
+              </w:rPr>
+            </w:pPr>
+            <w:ins w:id="98" w:author="Smiddy, Renee" w:date="2025-01-16T10:04:00Z" w16du:dateUtc="2025-01-16T15:04:00Z">
+              <w:r>
+                <w:rPr>
+                  <w:b/>
+                  <w:bCs w:val="0"/>
+                </w:rPr>
+                <w:t>California Wildfi</w:t>
+              </w:r>
+            </w:ins>
+            <w:ins w:id="99" w:author="Smiddy, Renee" w:date="2025-01-16T10:05:00Z" w16du:dateUtc="2025-01-16T15:05:00Z">
+              <w:r>
+                <w:rPr>
+                  <w:b/>
+                  <w:bCs w:val="0"/>
+                </w:rPr>
+                <w:t>res</w:t>
+              </w:r>
+            </w:ins>
+            <w:ins w:id="100" w:author="Smiddy, Renee" w:date="2025-01-16T10:04:00Z" w16du:dateUtc="2025-01-16T15:04:00Z">
+              <w:r>
+                <w:rPr>
+                  <w:b/>
+                  <w:bCs w:val="0"/>
+                </w:rPr>
+                <w:t xml:space="preserve"> – </w:t>
+              </w:r>
+            </w:ins>
+            <w:ins w:id="101" w:author="Smiddy, Renee" w:date="2025-01-16T10:05:00Z" w16du:dateUtc="2025-01-16T15:05:00Z">
+              <w:r>
+                <w:rPr>
+                  <w:b/>
+                  <w:bCs w:val="0"/>
+                </w:rPr>
+                <w:t>California</w:t>
+              </w:r>
+            </w:ins>
+            <w:ins w:id="102" w:author="Smiddy, Renee" w:date="2025-01-16T10:04:00Z" w16du:dateUtc="2025-01-16T15:04:00Z">
+              <w:r>
+                <w:rPr>
+                  <w:b/>
+                  <w:bCs w:val="0"/>
+                </w:rPr>
+                <w:t xml:space="preserve"> Counties – </w:t>
+              </w:r>
+            </w:ins>
+            <w:ins w:id="103" w:author="Smiddy, Renee" w:date="2025-01-16T10:05:00Z" w16du:dateUtc="2025-01-16T15:05:00Z">
+              <w:r>
+                <w:rPr>
+                  <w:b/>
+                  <w:bCs w:val="0"/>
+                </w:rPr>
+                <w:fldChar w:fldCharType="begin"/>
+              </w:r>
+              <w:r>
+                <w:rPr>
+                  <w:b/>
+                  <w:bCs w:val="0"/>
+                </w:rPr>
+                <w:instrText>HYPERLINK "https://www.fema.gov/disaster/4856/designated-areas"</w:instrText>
+              </w:r>
+              <w:r>
+                <w:rPr>
+                  <w:b/>
+                  <w:bCs w:val="0"/>
+                </w:rPr>
+              </w:r>
+              <w:r>
+                <w:rPr>
+                  <w:b/>
+                  <w:bCs w:val="0"/>
+                </w:rPr>
+                <w:fldChar w:fldCharType="separate"/>
+              </w:r>
+              <w:r>
+                <w:rPr>
+                  <w:rStyle w:val="Hyperlink"/>
+                  <w:b/>
+                  <w:bCs w:val="0"/>
+                </w:rPr>
+                <w:t>DR-485</w:t>
+              </w:r>
+              <w:r>
+                <w:rPr>
+                  <w:rStyle w:val="Hyperlink"/>
+                  <w:b/>
+                </w:rPr>
+                <w:t>6</w:t>
+              </w:r>
+              <w:r>
+                <w:rPr>
+                  <w:rStyle w:val="Hyperlink"/>
+                  <w:b/>
+                  <w:bCs w:val="0"/>
+                </w:rPr>
+                <w:t>-C</w:t>
+              </w:r>
+              <w:r>
+                <w:rPr>
+                  <w:rStyle w:val="Hyperlink"/>
+                  <w:b/>
+                </w:rPr>
+                <w:t>A</w:t>
+              </w:r>
+              <w:r>
+                <w:rPr>
+                  <w:b/>
+                  <w:bCs w:val="0"/>
+                </w:rPr>
+                <w:fldChar w:fldCharType="end"/>
+              </w:r>
+            </w:ins>
+          </w:p>
+          <w:p>
+            <w:pPr>
+              <w:pStyle w:val="Bodycopy"/>
+              <w:spacing w:before="0"/>
+              <w:rPr>
+                <w:ins w:id="104" w:author="Smiddy, Renee" w:date="2025-01-16T10:04:00Z" w16du:dateUtc="2025-01-16T15:04:00Z"/>
+              </w:rPr>
+            </w:pPr>
+            <w:ins w:id="105" w:author="Smiddy, Renee" w:date="2025-01-16T10:04:00Z" w16du:dateUtc="2025-01-16T15:04:00Z">
+              <w:r>
+                <w:t xml:space="preserve">Note: The automatic EUC policy applies to the following counties in </w:t>
+              </w:r>
+            </w:ins>
+            <w:ins w:id="106" w:author="Smiddy, Renee" w:date="2025-01-16T10:05:00Z" w16du:dateUtc="2025-01-16T15:05:00Z">
+              <w:r>
+                <w:t>California</w:t>
+              </w:r>
+            </w:ins>
+            <w:ins w:id="107" w:author="Smiddy, Renee" w:date="2025-01-16T10:04:00Z" w16du:dateUtc="2025-01-16T15:04:00Z">
+              <w:r>
+                <w:t>:</w:t>
+              </w:r>
+            </w:ins>
+          </w:p>
+        </w:tc>
+      </w:tr>
+      <w:tr>
+        <w:tblPrEx>
+          <w:tblW w:w="9895" w:type="dxa"/>
+          <w:tblBorders>
+            <w:top w:val="none" w:sz="0" w:space="0" w:color="auto"/>
+            <w:left w:val="none" w:sz="0" w:space="0" w:color="auto"/>
+            <w:bottom w:val="none" w:sz="0" w:space="0" w:color="auto"/>
+            <w:right w:val="none" w:sz="0" w:space="0" w:color="auto"/>
+            <w:insideH w:val="none" w:sz="0" w:space="0" w:color="auto"/>
+            <w:insideV w:val="none" w:sz="0" w:space="0" w:color="auto"/>
+          </w:tblBorders>
+          <w:tblCellMar>
+            <w:top w:w="144" w:type="dxa"/>
+            <w:left w:w="144" w:type="dxa"/>
+            <w:bottom w:w="144" w:type="dxa"/>
+            <w:right w:w="144" w:type="dxa"/>
+          </w:tblCellMar>
+          <w:tblPrExChange w:id="108" w:author="Smiddy, Renee" w:date="2025-01-16T10:07:00Z" w16du:dateUtc="2025-01-16T15:07:00Z">
+            <w:tblPrEx>
+              <w:tblW w:w="9895" w:type="dxa"/>
+              <w:tblBorders>
+                <w:top w:val="none" w:sz="0" w:space="0" w:color="auto"/>
+                <w:left w:val="none" w:sz="0" w:space="0" w:color="auto"/>
+                <w:bottom w:val="none" w:sz="0" w:space="0" w:color="auto"/>
+                <w:right w:val="none" w:sz="0" w:space="0" w:color="auto"/>
+                <w:insideH w:val="none" w:sz="0" w:space="0" w:color="auto"/>
+                <w:insideV w:val="none" w:sz="0" w:space="0" w:color="auto"/>
+              </w:tblBorders>
+              <w:tblCellMar>
+                <w:top w:w="144" w:type="dxa"/>
+                <w:left w:w="144" w:type="dxa"/>
+                <w:bottom w:w="144" w:type="dxa"/>
+                <w:right w:w="144" w:type="dxa"/>
+              </w:tblCellMar>
+            </w:tblPrEx>
+          </w:tblPrExChange>
+        </w:tblPrEx>
+        <w:trPr>
+          <w:trHeight w:val="690"/>
+          <w:ins w:id="109" w:author="Smiddy, Renee" w:date="2025-01-16T10:04:00Z"/>
+          <w:trPrChange w:id="110" w:author="Smiddy, Renee" w:date="2025-01-16T10:07:00Z" w16du:dateUtc="2025-01-16T15:07:00Z">
+            <w:trPr>
+              <w:gridAfter w:val="0"/>
+              <w:trHeight w:val="1779"/>
+            </w:trPr>
+          </w:trPrChange>
+        </w:trPr>
+        <w:tc>
+          <w:tcPr>
+            <w:tcW w:w="9895" w:type="dxa"/>
+            <w:tcBorders>
+              <w:top w:val="single" w:sz="12" w:space="0" w:color="003265"/>
+              <w:left w:val="single" w:sz="4" w:space="0" w:color="003265"/>
+              <w:bottom w:val="single" w:sz="12" w:space="0" w:color="003265"/>
+              <w:right w:val="single" w:sz="4" w:space="0" w:color="003265"/>
+            </w:tcBorders>
+            <w:vAlign w:val="center"/>
+            <w:tcPrChange w:id="111" w:author="Smiddy, Renee" w:date="2025-01-16T10:07:00Z" w16du:dateUtc="2025-01-16T15:07:00Z">
+              <w:tcPr>
+                <w:tcW w:w="9895" w:type="dxa"/>
+                <w:gridSpan w:val="2"/>
+                <w:tcBorders>
+                  <w:top w:val="single" w:sz="12" w:space="0" w:color="003265"/>
+                  <w:left w:val="single" w:sz="4" w:space="0" w:color="003265"/>
+                  <w:bottom w:val="single" w:sz="12" w:space="0" w:color="003265"/>
+                  <w:right w:val="single" w:sz="4" w:space="0" w:color="003265"/>
+                </w:tcBorders>
+                <w:vAlign w:val="center"/>
+              </w:tcPr>
+            </w:tcPrChange>
+          </w:tcPr>
+          <w:p>
+            <w:pPr>
+              <w:pStyle w:val="Bodycopy"/>
+              <w:spacing w:before="0"/>
+              <w:rPr>
+                <w:ins w:id="112" w:author="Smiddy, Renee" w:date="2025-01-16T10:04:00Z" w16du:dateUtc="2025-01-16T15:04:00Z"/>
+                <w:b/>
+                <w:bCs w:val="0"/>
+              </w:rPr>
+            </w:pPr>
+            <w:ins w:id="113" w:author="Smiddy, Renee" w:date="2025-01-16T10:04:00Z" w16du:dateUtc="2025-01-16T15:04:00Z">
+              <w:r>
+                <w:rPr>
+                  <w:b/>
+                  <w:bCs w:val="0"/>
+                </w:rPr>
+                <w:t>PA-A</w:t>
+              </w:r>
+            </w:ins>
+          </w:p>
+          <w:p>
+            <w:pPr>
+              <w:pStyle w:val="Bodycopy"/>
+              <w:spacing w:before="0"/>
+              <w:rPr>
+                <w:ins w:id="114" w:author="Smiddy, Renee" w:date="2025-01-16T10:04:00Z" w16du:dateUtc="2025-01-16T15:04:00Z"/>
+              </w:rPr>
+              <w:pPrChange w:id="115" w:author="Smiddy, Renee" w:date="2025-01-16T10:07:00Z" w16du:dateUtc="2025-01-16T15:07:00Z">
+                <w:pPr>
+                  <w:pStyle w:val="Bodycopy"/>
+                  <w:spacing w:before="0" w:line="240" w:lineRule="auto"/>
+                </w:pPr>
+              </w:pPrChange>
+            </w:pPr>
+            <w:ins w:id="116" w:author="Smiddy, Renee" w:date="2025-01-16T10:06:00Z">
+              <w:r>
+                <w:t>Los Angeles</w:t>
+              </w:r>
+            </w:ins>
+          </w:p>
+        </w:tc>
+      </w:tr>
+      <w:tr>
+        <w:tblPrEx>
+          <w:tblW w:w="9895" w:type="dxa"/>
+          <w:tblBorders>
+            <w:top w:val="none" w:sz="0" w:space="0" w:color="auto"/>
+            <w:left w:val="none" w:sz="0" w:space="0" w:color="auto"/>
+            <w:bottom w:val="none" w:sz="0" w:space="0" w:color="auto"/>
+            <w:right w:val="none" w:sz="0" w:space="0" w:color="auto"/>
+            <w:insideH w:val="none" w:sz="0" w:space="0" w:color="auto"/>
+            <w:insideV w:val="none" w:sz="0" w:space="0" w:color="auto"/>
+          </w:tblBorders>
+          <w:tblCellMar>
+            <w:top w:w="144" w:type="dxa"/>
+            <w:left w:w="144" w:type="dxa"/>
+            <w:bottom w:w="144" w:type="dxa"/>
+            <w:right w:w="144" w:type="dxa"/>
+          </w:tblCellMar>
+          <w:tblPrExChange w:id="117" w:author="Smiddy, Renee" w:date="2025-01-16T10:07:00Z" w16du:dateUtc="2025-01-16T15:07:00Z">
+            <w:tblPrEx>
+              <w:tblW w:w="9895" w:type="dxa"/>
+              <w:tblBorders>
+                <w:top w:val="none" w:sz="0" w:space="0" w:color="auto"/>
+                <w:left w:val="none" w:sz="0" w:space="0" w:color="auto"/>
+                <w:bottom w:val="none" w:sz="0" w:space="0" w:color="auto"/>
+                <w:right w:val="none" w:sz="0" w:space="0" w:color="auto"/>
+                <w:insideH w:val="none" w:sz="0" w:space="0" w:color="auto"/>
+                <w:insideV w:val="none" w:sz="0" w:space="0" w:color="auto"/>
+              </w:tblBorders>
+              <w:tblCellMar>
+                <w:top w:w="144" w:type="dxa"/>
+                <w:left w:w="144" w:type="dxa"/>
+                <w:bottom w:w="144" w:type="dxa"/>
+                <w:right w:w="144" w:type="dxa"/>
+              </w:tblCellMar>
+            </w:tblPrEx>
+          </w:tblPrExChange>
+        </w:tblPrEx>
+        <w:trPr>
+          <w:trHeight w:val="510"/>
+          <w:ins w:id="118" w:author="Smiddy, Renee" w:date="2025-01-16T10:04:00Z"/>
+          <w:trPrChange w:id="119" w:author="Smiddy, Renee" w:date="2025-01-16T10:07:00Z" w16du:dateUtc="2025-01-16T15:07:00Z">
+            <w:trPr>
+              <w:gridAfter w:val="0"/>
+              <w:trHeight w:val="969"/>
+            </w:trPr>
+          </w:trPrChange>
+        </w:trPr>
+        <w:tc>
+          <w:tcPr>
+            <w:tcW w:w="9895" w:type="dxa"/>
+            <w:tcBorders>
+              <w:top w:val="single" w:sz="12" w:space="0" w:color="003265"/>
+              <w:left w:val="single" w:sz="4" w:space="0" w:color="003265"/>
+              <w:bottom w:val="single" w:sz="12" w:space="0" w:color="003265"/>
+              <w:right w:val="single" w:sz="4" w:space="0" w:color="003265"/>
+            </w:tcBorders>
+            <w:vAlign w:val="center"/>
+            <w:tcPrChange w:id="120" w:author="Smiddy, Renee" w:date="2025-01-16T10:07:00Z" w16du:dateUtc="2025-01-16T15:07:00Z">
+              <w:tcPr>
+                <w:tcW w:w="9895" w:type="dxa"/>
+                <w:gridSpan w:val="2"/>
+                <w:tcBorders>
+                  <w:top w:val="single" w:sz="12" w:space="0" w:color="003265"/>
+                  <w:left w:val="single" w:sz="4" w:space="0" w:color="003265"/>
+                  <w:bottom w:val="single" w:sz="12" w:space="0" w:color="003265"/>
+                  <w:right w:val="single" w:sz="4" w:space="0" w:color="003265"/>
+                </w:tcBorders>
+                <w:vAlign w:val="center"/>
+              </w:tcPr>
+            </w:tcPrChange>
+          </w:tcPr>
+          <w:p>
+            <w:pPr>
+              <w:pStyle w:val="Bodycopy"/>
+              <w:spacing w:before="0"/>
+              <w:rPr>
+                <w:ins w:id="121" w:author="Smiddy, Renee" w:date="2025-01-16T10:04:00Z" w16du:dateUtc="2025-01-16T15:04:00Z"/>
+                <w:b/>
+                <w:bCs w:val="0"/>
+              </w:rPr>
+            </w:pPr>
+            <w:ins w:id="122" w:author="Smiddy, Renee" w:date="2025-01-16T10:04:00Z" w16du:dateUtc="2025-01-16T15:04:00Z">
+              <w:r>
+                <w:rPr>
+                  <w:b/>
+                  <w:bCs w:val="0"/>
+                </w:rPr>
+                <w:t>PA-B</w:t>
+              </w:r>
+            </w:ins>
+          </w:p>
+          <w:p>
+            <w:pPr>
+              <w:pStyle w:val="Bodycopy"/>
+              <w:spacing w:before="0" w:line="240" w:lineRule="auto"/>
+              <w:rPr>
+                <w:ins w:id="123" w:author="Smiddy, Renee" w:date="2025-01-16T10:04:00Z" w16du:dateUtc="2025-01-16T15:04:00Z"/>
+              </w:rPr>
+            </w:pPr>
+            <w:ins w:id="124" w:author="Smiddy, Renee" w:date="2025-01-16T10:06:00Z">
+              <w:r>
+                <w:t>Los Angeles</w:t>
+              </w:r>
+            </w:ins>
           </w:p>
         </w:tc>
       </w:tr>
@@ -15777,24 +16964,8 @@
 </file>
 
 <file path=word/comments.xml><?xml version="1.0" encoding="utf-8"?>
-<w:comments xmlns:wpc="http://schemas.microsoft.com/office/word/2010/wordprocessingCanvas" xmlns:cx="http://schemas.microsoft.com/office/drawing/2014/chartex" xmlns:cx1="http://schemas.microsoft.com/office/drawing/2015/9/8/chartex" xmlns:cx2="http://schemas.microsoft.com/office/drawing/2015/10/21/chartex" xmlns:cx3="http://schemas.microsoft.com/office/drawing/2016/5/9/chartex" xmlns:cx4="http://schemas.microsoft.com/office/drawing/2016/5/10/chartex" xmlns:cx5="http://schemas.microsoft.com/office/drawing/2016/5/11/chartex" xmlns:cx6="http://schemas.microsoft.com/office/drawing/2016/5/12/chartex" xmlns:cx7="http://schemas.microsoft.com/office/drawing/2016/5/13/chartex" xmlns:cx8="http://schemas.microsoft.com/office/drawing/2016/5/14/chartex" xmlns:mc="http://schemas.openxmlformats.org/markup-compatibility/2006" xmlns:aink="http://schemas.microsoft.com/office/drawing/2016/ink" xmlns:am3d="http://schemas.microsoft.com/office/drawing/2017/model3d" xmlns:o="urn:schemas-microsoft-com:office:office" xmlns:oel="http://schemas.microsoft.com/office/2019/extlst" xmlns:r="http://schemas.openxmlformats.org/officeDocument/2006/relationships" xmlns:m="http://schemas.openxmlformats.org/officeDocument/2006/math" xmlns:v="urn:schemas-microsoft-com:vml" xmlns:wp14="http://schemas.microsoft.com/office/word/2010/wordprocessingDrawing" xmlns:wp="http://schemas.openxmlformats.org/drawingml/2006/wordprocessingDrawing" xmlns:w10="urn:schemas-microsoft-com:office:word" xmlns:w="http://schemas.openxmlformats.org/wordprocessingml/2006/main" xmlns:w14="http://schemas.microsoft.com/office/word/2010/wordml" xmlns:w15="http://schemas.microsoft.com/office/word/2012/wordml" xmlns:w16cex="http://schemas.microsoft.com/office/word/2018/wordml/cex" xmlns:w16cid="http://schemas.microsoft.com/office/word/2016/wordml/cid" xmlns:w16="http://schemas.microsoft.com/office/word/2018/wordml" xmlns:w16du="http://schemas.microsoft.com/office/word/2023/wordml/word16du" xmlns:w16sdtdh="http://schemas.microsoft.com/office/word/2020/wordml/sdtdatahash" xmlns:w16se="http://schemas.microsoft.com/office/word/2015/wordml/symex" xmlns:wpg="http://schemas.microsoft.com/office/word/2010/wordprocessingGroup" xmlns:wpi="http://schemas.microsoft.com/office/word/2010/wordprocessingInk" xmlns:wne="http://schemas.microsoft.com/office/word/2006/wordml" xmlns:wps="http://schemas.microsoft.com/office/word/2010/wordprocessingShape" mc:Ignorable="w14 w15 w16se w16cid w16 w16cex w16sdtdh w16du wp14">
-  <w:comment w:id="0" w:author="Smiddy, Renee" w:date="2024-12-02T16:42:00Z" w:initials="RS">
-    <w:p>
-      <w:pPr>
-        <w:pStyle w:val="CommentText"/>
-      </w:pPr>
-      <w:r>
-        <w:rPr>
-          <w:rStyle w:val="CommentReference"/>
-        </w:rPr>
-        <w:annotationRef/>
-      </w:r>
-      <w:r>
-        <w:t>Ketchum please update</w:t>
-      </w:r>
-    </w:p>
-  </w:comment>
-  <w:comment w:id="3" w:author="Smiddy, Renee" w:date="2024-12-02T16:43:00Z" w:initials="RS">
+<w:comments xmlns:wpc="http://schemas.microsoft.com/office/word/2010/wordprocessingCanvas" xmlns:cx="http://schemas.microsoft.com/office/drawing/2014/chartex" xmlns:cx1="http://schemas.microsoft.com/office/drawing/2015/9/8/chartex" xmlns:cx2="http://schemas.microsoft.com/office/drawing/2015/10/21/chartex" xmlns:cx3="http://schemas.microsoft.com/office/drawing/2016/5/9/chartex" xmlns:cx4="http://schemas.microsoft.com/office/drawing/2016/5/10/chartex" xmlns:cx5="http://schemas.microsoft.com/office/drawing/2016/5/11/chartex" xmlns:cx6="http://schemas.microsoft.com/office/drawing/2016/5/12/chartex" xmlns:cx7="http://schemas.microsoft.com/office/drawing/2016/5/13/chartex" xmlns:cx8="http://schemas.microsoft.com/office/drawing/2016/5/14/chartex" xmlns:mc="http://schemas.openxmlformats.org/markup-compatibility/2006" xmlns:aink="http://schemas.microsoft.com/office/drawing/2016/ink" xmlns:am3d="http://schemas.microsoft.com/office/drawing/2017/model3d" xmlns:o="urn:schemas-microsoft-com:office:office" xmlns:oel="http://schemas.microsoft.com/office/2019/extlst" xmlns:r="http://schemas.openxmlformats.org/officeDocument/2006/relationships" xmlns:m="http://schemas.openxmlformats.org/officeDocument/2006/math" xmlns:v="urn:schemas-microsoft-com:vml" xmlns:wp14="http://schemas.microsoft.com/office/word/2010/wordprocessingDrawing" xmlns:wp="http://schemas.openxmlformats.org/drawingml/2006/wordprocessingDrawing" xmlns:w10="urn:schemas-microsoft-com:office:word" xmlns:w="http://schemas.openxmlformats.org/wordprocessingml/2006/main" xmlns:w14="http://schemas.microsoft.com/office/word/2010/wordml" xmlns:w15="http://schemas.microsoft.com/office/word/2012/wordml" xmlns:w16cex="http://schemas.microsoft.com/office/word/2018/wordml/cex" xmlns:w16cid="http://schemas.microsoft.com/office/word/2016/wordml/cid" xmlns:w16="http://schemas.microsoft.com/office/word/2018/wordml" xmlns:w16du="http://schemas.microsoft.com/office/word/2023/wordml/word16du" xmlns:w16sdtdh="http://schemas.microsoft.com/office/word/2020/wordml/sdtdatahash" xmlns:w16sdtfl="http://schemas.microsoft.com/office/word/2024/wordml/sdtformatlock" xmlns:w16se="http://schemas.microsoft.com/office/word/2015/wordml/symex" xmlns:wpg="http://schemas.microsoft.com/office/word/2010/wordprocessingGroup" xmlns:wpi="http://schemas.microsoft.com/office/word/2010/wordprocessingInk" xmlns:wne="http://schemas.microsoft.com/office/word/2006/wordml" xmlns:wps="http://schemas.microsoft.com/office/word/2010/wordprocessingShape" mc:Ignorable="w14 w15 w16se w16cid w16 w16cex w16sdtdh w16sdtfl w16du wp14">
+  <w:comment w:id="0" w:author="Smiddy, Renee" w:date="2025-01-21T10:19:00Z" w:initials="RS">
     <w:p>
       <w:pPr>
         <w:pStyle w:val="CommentText"/>
@@ -15814,28 +16985,25 @@
 </file>
 
 <file path=word/commentsExtended.xml><?xml version="1.0" encoding="utf-8"?>
-<w15:commentsEx xmlns:wpc="http://schemas.microsoft.com/office/word/2010/wordprocessingCanvas" xmlns:cx="http://schemas.microsoft.com/office/drawing/2014/chartex" xmlns:cx1="http://schemas.microsoft.com/office/drawing/2015/9/8/chartex" xmlns:cx2="http://schemas.microsoft.com/office/drawing/2015/10/21/chartex" xmlns:cx3="http://schemas.microsoft.com/office/drawing/2016/5/9/chartex" xmlns:cx4="http://schemas.microsoft.com/office/drawing/2016/5/10/chartex" xmlns:cx5="http://schemas.microsoft.com/office/drawing/2016/5/11/chartex" xmlns:cx6="http://schemas.microsoft.com/office/drawing/2016/5/12/chartex" xmlns:cx7="http://schemas.microsoft.com/office/drawing/2016/5/13/chartex" xmlns:cx8="http://schemas.microsoft.com/office/drawing/2016/5/14/chartex" xmlns:mc="http://schemas.openxmlformats.org/markup-compatibility/2006" xmlns:aink="http://schemas.microsoft.com/office/drawing/2016/ink" xmlns:am3d="http://schemas.microsoft.com/office/drawing/2017/model3d" xmlns:o="urn:schemas-microsoft-com:office:office" xmlns:oel="http://schemas.microsoft.com/office/2019/extlst" xmlns:r="http://schemas.openxmlformats.org/officeDocument/2006/relationships" xmlns:m="http://schemas.openxmlformats.org/officeDocument/2006/math" xmlns:v="urn:schemas-microsoft-com:vml" xmlns:wp14="http://schemas.microsoft.com/office/word/2010/wordprocessingDrawing" xmlns:wp="http://schemas.openxmlformats.org/drawingml/2006/wordprocessingDrawing" xmlns:w10="urn:schemas-microsoft-com:office:word" xmlns:w="http://schemas.openxmlformats.org/wordprocessingml/2006/main" xmlns:w14="http://schemas.microsoft.com/office/word/2010/wordml" xmlns:w15="http://schemas.microsoft.com/office/word/2012/wordml" xmlns:w16cex="http://schemas.microsoft.com/office/word/2018/wordml/cex" xmlns:w16cid="http://schemas.microsoft.com/office/word/2016/wordml/cid" xmlns:w16="http://schemas.microsoft.com/office/word/2018/wordml" xmlns:w16du="http://schemas.microsoft.com/office/word/2023/wordml/word16du" xmlns:w16sdtdh="http://schemas.microsoft.com/office/word/2020/wordml/sdtdatahash" xmlns:w16se="http://schemas.microsoft.com/office/word/2015/wordml/symex" xmlns:wpg="http://schemas.microsoft.com/office/word/2010/wordprocessingGroup" xmlns:wpi="http://schemas.microsoft.com/office/word/2010/wordprocessingInk" xmlns:wne="http://schemas.microsoft.com/office/word/2006/wordml" xmlns:wps="http://schemas.microsoft.com/office/word/2010/wordprocessingShape" mc:Ignorable="w14 w15 w16se w16cid w16 w16cex w16sdtdh w16du wp14">
-  <w15:commentEx w15:paraId="6586A31F" w15:done="0"/>
-  <w15:commentEx w15:paraId="0345EC58" w15:done="0"/>
+<w15:commentsEx xmlns:wpc="http://schemas.microsoft.com/office/word/2010/wordprocessingCanvas" xmlns:cx="http://schemas.microsoft.com/office/drawing/2014/chartex" xmlns:cx1="http://schemas.microsoft.com/office/drawing/2015/9/8/chartex" xmlns:cx2="http://schemas.microsoft.com/office/drawing/2015/10/21/chartex" xmlns:cx3="http://schemas.microsoft.com/office/drawing/2016/5/9/chartex" xmlns:cx4="http://schemas.microsoft.com/office/drawing/2016/5/10/chartex" xmlns:cx5="http://schemas.microsoft.com/office/drawing/2016/5/11/chartex" xmlns:cx6="http://schemas.microsoft.com/office/drawing/2016/5/12/chartex" xmlns:cx7="http://schemas.microsoft.com/office/drawing/2016/5/13/chartex" xmlns:cx8="http://schemas.microsoft.com/office/drawing/2016/5/14/chartex" xmlns:mc="http://schemas.openxmlformats.org/markup-compatibility/2006" xmlns:aink="http://schemas.microsoft.com/office/drawing/2016/ink" xmlns:am3d="http://schemas.microsoft.com/office/drawing/2017/model3d" xmlns:o="urn:schemas-microsoft-com:office:office" xmlns:oel="http://schemas.microsoft.com/office/2019/extlst" xmlns:r="http://schemas.openxmlformats.org/officeDocument/2006/relationships" xmlns:m="http://schemas.openxmlformats.org/officeDocument/2006/math" xmlns:v="urn:schemas-microsoft-com:vml" xmlns:wp14="http://schemas.microsoft.com/office/word/2010/wordprocessingDrawing" xmlns:wp="http://schemas.openxmlformats.org/drawingml/2006/wordprocessingDrawing" xmlns:w10="urn:schemas-microsoft-com:office:word" xmlns:w="http://schemas.openxmlformats.org/wordprocessingml/2006/main" xmlns:w14="http://schemas.microsoft.com/office/word/2010/wordml" xmlns:w15="http://schemas.microsoft.com/office/word/2012/wordml" xmlns:w16cex="http://schemas.microsoft.com/office/word/2018/wordml/cex" xmlns:w16cid="http://schemas.microsoft.com/office/word/2016/wordml/cid" xmlns:w16="http://schemas.microsoft.com/office/word/2018/wordml" xmlns:w16du="http://schemas.microsoft.com/office/word/2023/wordml/word16du" xmlns:w16sdtdh="http://schemas.microsoft.com/office/word/2020/wordml/sdtdatahash" xmlns:w16sdtfl="http://schemas.microsoft.com/office/word/2024/wordml/sdtformatlock" xmlns:w16se="http://schemas.microsoft.com/office/word/2015/wordml/symex" xmlns:wpg="http://schemas.microsoft.com/office/word/2010/wordprocessingGroup" xmlns:wpi="http://schemas.microsoft.com/office/word/2010/wordprocessingInk" xmlns:wne="http://schemas.microsoft.com/office/word/2006/wordml" xmlns:wps="http://schemas.microsoft.com/office/word/2010/wordprocessingShape" mc:Ignorable="w14 w15 w16se w16cid w16 w16cex w16sdtdh w16sdtfl w16du wp14">
+  <w15:commentEx w15:paraId="66E1291A" w15:done="0"/>
 </w15:commentsEx>
 </file>
 
 <file path=word/commentsExtensible.xml><?xml version="1.0" encoding="utf-8"?>
-<w16cex:commentsExtensible xmlns:wpc="http://schemas.microsoft.com/office/word/2010/wordprocessingCanvas" xmlns:cx="http://schemas.microsoft.com/office/drawing/2014/chartex" xmlns:cx1="http://schemas.microsoft.com/office/drawing/2015/9/8/chartex" xmlns:cx2="http://schemas.microsoft.com/office/drawing/2015/10/21/chartex" xmlns:cx3="http://schemas.microsoft.com/office/drawing/2016/5/9/chartex" xmlns:cx4="http://schemas.microsoft.com/office/drawing/2016/5/10/chartex" xmlns:cx5="http://schemas.microsoft.com/office/drawing/2016/5/11/chartex" xmlns:cx6="http://schemas.microsoft.com/office/drawing/2016/5/12/chartex" xmlns:cx7="http://schemas.microsoft.com/office/drawing/2016/5/13/chartex" xmlns:cx8="http://schemas.microsoft.com/office/drawing/2016/5/14/chartex" xmlns:cr="http://schemas.microsoft.com/office/comments/2020/reactions" xmlns:mc="http://schemas.openxmlformats.org/markup-compatibility/2006" xmlns:aink="http://schemas.microsoft.com/office/drawing/2016/ink" xmlns:am3d="http://schemas.microsoft.com/office/drawing/2017/model3d" xmlns:o="urn:schemas-microsoft-com:office:office" xmlns:oel="http://schemas.microsoft.com/office/2019/extlst" xmlns:r="http://schemas.openxmlformats.org/officeDocument/2006/relationships" xmlns:m="http://schemas.openxmlformats.org/officeDocument/2006/math" xmlns:v="urn:schemas-microsoft-com:vml" xmlns:wp14="http://schemas.microsoft.com/office/word/2010/wordprocessingDrawing" xmlns:wp="http://schemas.openxmlformats.org/drawingml/2006/wordprocessingDrawing" xmlns:w10="urn:schemas-microsoft-com:office:word" xmlns:w="http://schemas.openxmlformats.org/wordprocessingml/2006/main" xmlns:w14="http://schemas.microsoft.com/office/word/2010/wordml" xmlns:w15="http://schemas.microsoft.com/office/word/2012/wordml" xmlns:w16cex="http://schemas.microsoft.com/office/word/2018/wordml/cex" xmlns:w16cid="http://schemas.microsoft.com/office/word/2016/wordml/cid" xmlns:w16="http://schemas.microsoft.com/office/word/2018/wordml" xmlns:w16du="http://schemas.microsoft.com/office/word/2023/wordml/word16du" xmlns:w16sdtdh="http://schemas.microsoft.com/office/word/2020/wordml/sdtdatahash" xmlns:w16se="http://schemas.microsoft.com/office/word/2015/wordml/symex" xmlns:wpg="http://schemas.microsoft.com/office/word/2010/wordprocessingGroup" xmlns:wpi="http://schemas.microsoft.com/office/word/2010/wordprocessingInk" xmlns:wne="http://schemas.microsoft.com/office/word/2006/wordml" xmlns:wps="http://schemas.microsoft.com/office/word/2010/wordprocessingShape" mc:Ignorable="w14 w15 w16se w16cid w16 w16cex w16sdtdh cr w16du wp14">
-  <w16cex:commentExtensible w16cex:durableId="678A2802" w16cex:dateUtc="2024-12-02T21:42:00Z"/>
-  <w16cex:commentExtensible w16cex:durableId="77752461" w16cex:dateUtc="2024-12-02T21:43:00Z"/>
+<w16cex:commentsExtensible xmlns:wpc="http://schemas.microsoft.com/office/word/2010/wordprocessingCanvas" xmlns:cx="http://schemas.microsoft.com/office/drawing/2014/chartex" xmlns:cx1="http://schemas.microsoft.com/office/drawing/2015/9/8/chartex" xmlns:cx2="http://schemas.microsoft.com/office/drawing/2015/10/21/chartex" xmlns:cx3="http://schemas.microsoft.com/office/drawing/2016/5/9/chartex" xmlns:cx4="http://schemas.microsoft.com/office/drawing/2016/5/10/chartex" xmlns:cx5="http://schemas.microsoft.com/office/drawing/2016/5/11/chartex" xmlns:cx6="http://schemas.microsoft.com/office/drawing/2016/5/12/chartex" xmlns:cx7="http://schemas.microsoft.com/office/drawing/2016/5/13/chartex" xmlns:cx8="http://schemas.microsoft.com/office/drawing/2016/5/14/chartex" xmlns:cr="http://schemas.microsoft.com/office/comments/2020/reactions" xmlns:mc="http://schemas.openxmlformats.org/markup-compatibility/2006" xmlns:aink="http://schemas.microsoft.com/office/drawing/2016/ink" xmlns:am3d="http://schemas.microsoft.com/office/drawing/2017/model3d" xmlns:o="urn:schemas-microsoft-com:office:office" xmlns:oel="http://schemas.microsoft.com/office/2019/extlst" xmlns:r="http://schemas.openxmlformats.org/officeDocument/2006/relationships" xmlns:m="http://schemas.openxmlformats.org/officeDocument/2006/math" xmlns:v="urn:schemas-microsoft-com:vml" xmlns:wp14="http://schemas.microsoft.com/office/word/2010/wordprocessingDrawing" xmlns:wp="http://schemas.openxmlformats.org/drawingml/2006/wordprocessingDrawing" xmlns:w10="urn:schemas-microsoft-com:office:word" xmlns:w="http://schemas.openxmlformats.org/wordprocessingml/2006/main" xmlns:w14="http://schemas.microsoft.com/office/word/2010/wordml" xmlns:w15="http://schemas.microsoft.com/office/word/2012/wordml" xmlns:w16cex="http://schemas.microsoft.com/office/word/2018/wordml/cex" xmlns:w16cid="http://schemas.microsoft.com/office/word/2016/wordml/cid" xmlns:w16="http://schemas.microsoft.com/office/word/2018/wordml" xmlns:w16du="http://schemas.microsoft.com/office/word/2023/wordml/word16du" xmlns:w16sdtdh="http://schemas.microsoft.com/office/word/2020/wordml/sdtdatahash" xmlns:w16sdtfl="http://schemas.microsoft.com/office/word/2024/wordml/sdtformatlock" xmlns:w16se="http://schemas.microsoft.com/office/word/2015/wordml/symex" xmlns:wpg="http://schemas.microsoft.com/office/word/2010/wordprocessingGroup" xmlns:wpi="http://schemas.microsoft.com/office/word/2010/wordprocessingInk" xmlns:wne="http://schemas.microsoft.com/office/word/2006/wordml" xmlns:wps="http://schemas.microsoft.com/office/word/2010/wordprocessingShape" mc:Ignorable="w14 w15 w16se w16cid w16 w16cex w16sdtdh w16sdtfl cr w16du wp14">
+  <w16cex:commentExtensible w16cex:durableId="57C31E5A" w16cex:dateUtc="2025-01-21T15:19:00Z"/>
 </w16cex:commentsExtensible>
 </file>
 
 <file path=word/commentsIds.xml><?xml version="1.0" encoding="utf-8"?>
-<w16cid:commentsIds xmlns:wpc="http://schemas.microsoft.com/office/word/2010/wordprocessingCanvas" xmlns:cx="http://schemas.microsoft.com/office/drawing/2014/chartex" xmlns:cx1="http://schemas.microsoft.com/office/drawing/2015/9/8/chartex" xmlns:cx2="http://schemas.microsoft.com/office/drawing/2015/10/21/chartex" xmlns:cx3="http://schemas.microsoft.com/office/drawing/2016/5/9/chartex" xmlns:cx4="http://schemas.microsoft.com/office/drawing/2016/5/10/chartex" xmlns:cx5="http://schemas.microsoft.com/office/drawing/2016/5/11/chartex" xmlns:cx6="http://schemas.microsoft.com/office/drawing/2016/5/12/chartex" xmlns:cx7="http://schemas.microsoft.com/office/drawing/2016/5/13/chartex" xmlns:cx8="http://schemas.microsoft.com/office/drawing/2016/5/14/chartex" xmlns:mc="http://schemas.openxmlformats.org/markup-compatibility/2006" xmlns:aink="http://schemas.microsoft.com/office/drawing/2016/ink" xmlns:am3d="http://schemas.microsoft.com/office/drawing/2017/model3d" xmlns:o="urn:schemas-microsoft-com:office:office" xmlns:oel="http://schemas.microsoft.com/office/2019/extlst" xmlns:r="http://schemas.openxmlformats.org/officeDocument/2006/relationships" xmlns:m="http://schemas.openxmlformats.org/officeDocument/2006/math" xmlns:v="urn:schemas-microsoft-com:vml" xmlns:wp14="http://schemas.microsoft.com/office/word/2010/wordprocessingDrawing" xmlns:wp="http://schemas.openxmlformats.org/drawingml/2006/wordprocessingDrawing" xmlns:w10="urn:schemas-microsoft-com:office:word" xmlns:w="http://schemas.openxmlformats.org/wordprocessingml/2006/main" xmlns:w14="http://schemas.microsoft.com/office/word/2010/wordml" xmlns:w15="http://schemas.microsoft.com/office/word/2012/wordml" xmlns:w16cex="http://schemas.microsoft.com/office/word/2018/wordml/cex" xmlns:w16cid="http://schemas.microsoft.com/office/word/2016/wordml/cid" xmlns:w16="http://schemas.microsoft.com/office/word/2018/wordml" xmlns:w16du="http://schemas.microsoft.com/office/word/2023/wordml/word16du" xmlns:w16sdtdh="http://schemas.microsoft.com/office/word/2020/wordml/sdtdatahash" xmlns:w16se="http://schemas.microsoft.com/office/word/2015/wordml/symex" xmlns:wpg="http://schemas.microsoft.com/office/word/2010/wordprocessingGroup" xmlns:wpi="http://schemas.microsoft.com/office/word/2010/wordprocessingInk" xmlns:wne="http://schemas.microsoft.com/office/word/2006/wordml" xmlns:wps="http://schemas.microsoft.com/office/word/2010/wordprocessingShape" mc:Ignorable="w14 w15 w16se w16cid w16 w16cex w16sdtdh w16du wp14">
-  <w16cid:commentId w16cid:paraId="6586A31F" w16cid:durableId="678A2802"/>
-  <w16cid:commentId w16cid:paraId="0345EC58" w16cid:durableId="77752461"/>
+<w16cid:commentsIds xmlns:wpc="http://schemas.microsoft.com/office/word/2010/wordprocessingCanvas" xmlns:cx="http://schemas.microsoft.com/office/drawing/2014/chartex" xmlns:cx1="http://schemas.microsoft.com/office/drawing/2015/9/8/chartex" xmlns:cx2="http://schemas.microsoft.com/office/drawing/2015/10/21/chartex" xmlns:cx3="http://schemas.microsoft.com/office/drawing/2016/5/9/chartex" xmlns:cx4="http://schemas.microsoft.com/office/drawing/2016/5/10/chartex" xmlns:cx5="http://schemas.microsoft.com/office/drawing/2016/5/11/chartex" xmlns:cx6="http://schemas.microsoft.com/office/drawing/2016/5/12/chartex" xmlns:cx7="http://schemas.microsoft.com/office/drawing/2016/5/13/chartex" xmlns:cx8="http://schemas.microsoft.com/office/drawing/2016/5/14/chartex" xmlns:mc="http://schemas.openxmlformats.org/markup-compatibility/2006" xmlns:aink="http://schemas.microsoft.com/office/drawing/2016/ink" xmlns:am3d="http://schemas.microsoft.com/office/drawing/2017/model3d" xmlns:o="urn:schemas-microsoft-com:office:office" xmlns:oel="http://schemas.microsoft.com/office/2019/extlst" xmlns:r="http://schemas.openxmlformats.org/officeDocument/2006/relationships" xmlns:m="http://schemas.openxmlformats.org/officeDocument/2006/math" xmlns:v="urn:schemas-microsoft-com:vml" xmlns:wp14="http://schemas.microsoft.com/office/word/2010/wordprocessingDrawing" xmlns:wp="http://schemas.openxmlformats.org/drawingml/2006/wordprocessingDrawing" xmlns:w10="urn:schemas-microsoft-com:office:word" xmlns:w="http://schemas.openxmlformats.org/wordprocessingml/2006/main" xmlns:w14="http://schemas.microsoft.com/office/word/2010/wordml" xmlns:w15="http://schemas.microsoft.com/office/word/2012/wordml" xmlns:w16cex="http://schemas.microsoft.com/office/word/2018/wordml/cex" xmlns:w16cid="http://schemas.microsoft.com/office/word/2016/wordml/cid" xmlns:w16="http://schemas.microsoft.com/office/word/2018/wordml" xmlns:w16du="http://schemas.microsoft.com/office/word/2023/wordml/word16du" xmlns:w16sdtdh="http://schemas.microsoft.com/office/word/2020/wordml/sdtdatahash" xmlns:w16sdtfl="http://schemas.microsoft.com/office/word/2024/wordml/sdtformatlock" xmlns:w16se="http://schemas.microsoft.com/office/word/2015/wordml/symex" xmlns:wpg="http://schemas.microsoft.com/office/word/2010/wordprocessingGroup" xmlns:wpi="http://schemas.microsoft.com/office/word/2010/wordprocessingInk" xmlns:wne="http://schemas.microsoft.com/office/word/2006/wordml" xmlns:wps="http://schemas.microsoft.com/office/word/2010/wordprocessingShape" mc:Ignorable="w14 w15 w16se w16cid w16 w16cex w16sdtdh w16sdtfl w16du wp14">
+  <w16cid:commentId w16cid:paraId="66E1291A" w16cid:durableId="57C31E5A"/>
 </w16cid:commentsIds>
 </file>
 
 <file path=word/endnotes.xml><?xml version="1.0" encoding="utf-8"?>
-<w:endnotes xmlns:wpc="http://schemas.microsoft.com/office/word/2010/wordprocessingCanvas" xmlns:cx="http://schemas.microsoft.com/office/drawing/2014/chartex" xmlns:cx1="http://schemas.microsoft.com/office/drawing/2015/9/8/chartex" xmlns:cx2="http://schemas.microsoft.com/office/drawing/2015/10/21/chartex" xmlns:cx3="http://schemas.microsoft.com/office/drawing/2016/5/9/chartex" xmlns:cx4="http://schemas.microsoft.com/office/drawing/2016/5/10/chartex" xmlns:cx5="http://schemas.microsoft.com/office/drawing/2016/5/11/chartex" xmlns:cx6="http://schemas.microsoft.com/office/drawing/2016/5/12/chartex" xmlns:cx7="http://schemas.microsoft.com/office/drawing/2016/5/13/chartex" xmlns:cx8="http://schemas.microsoft.com/office/drawing/2016/5/14/chartex" xmlns:mc="http://schemas.openxmlformats.org/markup-compatibility/2006" xmlns:aink="http://schemas.microsoft.com/office/drawing/2016/ink" xmlns:am3d="http://schemas.microsoft.com/office/drawing/2017/model3d" xmlns:o="urn:schemas-microsoft-com:office:office" xmlns:oel="http://schemas.microsoft.com/office/2019/extlst" xmlns:r="http://schemas.openxmlformats.org/officeDocument/2006/relationships" xmlns:m="http://schemas.openxmlformats.org/officeDocument/2006/math" xmlns:v="urn:schemas-microsoft-com:vml" xmlns:wp14="http://schemas.microsoft.com/office/word/2010/wordprocessingDrawing" xmlns:wp="http://schemas.openxmlformats.org/drawingml/2006/wordprocessingDrawing" xmlns:w10="urn:schemas-microsoft-com:office:word" xmlns:w="http://schemas.openxmlformats.org/wordprocessingml/2006/main" xmlns:w14="http://schemas.microsoft.com/office/word/2010/wordml" xmlns:w15="http://schemas.microsoft.com/office/word/2012/wordml" xmlns:w16cex="http://schemas.microsoft.com/office/word/2018/wordml/cex" xmlns:w16cid="http://schemas.microsoft.com/office/word/2016/wordml/cid" xmlns:w16="http://schemas.microsoft.com/office/word/2018/wordml" xmlns:w16du="http://schemas.microsoft.com/office/word/2023/wordml/word16du" xmlns:w16sdtdh="http://schemas.microsoft.com/office/word/2020/wordml/sdtdatahash" xmlns:w16se="http://schemas.microsoft.com/office/word/2015/wordml/symex" xmlns:wpg="http://schemas.microsoft.com/office/word/2010/wordprocessingGroup" xmlns:wpi="http://schemas.microsoft.com/office/word/2010/wordprocessingInk" xmlns:wne="http://schemas.microsoft.com/office/word/2006/wordml" xmlns:wps="http://schemas.microsoft.com/office/word/2010/wordprocessingShape" mc:Ignorable="w14 w15 w16se w16cid w16 w16cex w16sdtdh w16du wp14">
+<w:endnotes xmlns:wpc="http://schemas.microsoft.com/office/word/2010/wordprocessingCanvas" xmlns:cx="http://schemas.microsoft.com/office/drawing/2014/chartex" xmlns:cx1="http://schemas.microsoft.com/office/drawing/2015/9/8/chartex" xmlns:cx2="http://schemas.microsoft.com/office/drawing/2015/10/21/chartex" xmlns:cx3="http://schemas.microsoft.com/office/drawing/2016/5/9/chartex" xmlns:cx4="http://schemas.microsoft.com/office/drawing/2016/5/10/chartex" xmlns:cx5="http://schemas.microsoft.com/office/drawing/2016/5/11/chartex" xmlns:cx6="http://schemas.microsoft.com/office/drawing/2016/5/12/chartex" xmlns:cx7="http://schemas.microsoft.com/office/drawing/2016/5/13/chartex" xmlns:cx8="http://schemas.microsoft.com/office/drawing/2016/5/14/chartex" xmlns:mc="http://schemas.openxmlformats.org/markup-compatibility/2006" xmlns:aink="http://schemas.microsoft.com/office/drawing/2016/ink" xmlns:am3d="http://schemas.microsoft.com/office/drawing/2017/model3d" xmlns:o="urn:schemas-microsoft-com:office:office" xmlns:oel="http://schemas.microsoft.com/office/2019/extlst" xmlns:r="http://schemas.openxmlformats.org/officeDocument/2006/relationships" xmlns:m="http://schemas.openxmlformats.org/officeDocument/2006/math" xmlns:v="urn:schemas-microsoft-com:vml" xmlns:wp14="http://schemas.microsoft.com/office/word/2010/wordprocessingDrawing" xmlns:wp="http://schemas.openxmlformats.org/drawingml/2006/wordprocessingDrawing" xmlns:w10="urn:schemas-microsoft-com:office:word" xmlns:w="http://schemas.openxmlformats.org/wordprocessingml/2006/main" xmlns:w14="http://schemas.microsoft.com/office/word/2010/wordml" xmlns:w15="http://schemas.microsoft.com/office/word/2012/wordml" xmlns:w16cex="http://schemas.microsoft.com/office/word/2018/wordml/cex" xmlns:w16cid="http://schemas.microsoft.com/office/word/2016/wordml/cid" xmlns:w16="http://schemas.microsoft.com/office/word/2018/wordml" xmlns:w16du="http://schemas.microsoft.com/office/word/2023/wordml/word16du" xmlns:w16sdtdh="http://schemas.microsoft.com/office/word/2020/wordml/sdtdatahash" xmlns:w16sdtfl="http://schemas.microsoft.com/office/word/2024/wordml/sdtformatlock" xmlns:w16se="http://schemas.microsoft.com/office/word/2015/wordml/symex" xmlns:wpg="http://schemas.microsoft.com/office/word/2010/wordprocessingGroup" xmlns:wpi="http://schemas.microsoft.com/office/word/2010/wordprocessingInk" xmlns:wne="http://schemas.microsoft.com/office/word/2006/wordml" xmlns:wps="http://schemas.microsoft.com/office/word/2010/wordprocessingShape" mc:Ignorable="w14 w15 w16se w16cid w16 w16cex w16sdtdh w16sdtfl w16du wp14">
   <w:endnote w:type="separator" w:id="-1">
     <w:p>
       <w:r>
@@ -15857,7 +17025,7 @@
 </file>
 
 <file path=word/footer1.xml><?xml version="1.0" encoding="utf-8"?>
-<w:ftr xmlns:wpc="http://schemas.microsoft.com/office/word/2010/wordprocessingCanvas" xmlns:cx="http://schemas.microsoft.com/office/drawing/2014/chartex" xmlns:cx1="http://schemas.microsoft.com/office/drawing/2015/9/8/chartex" xmlns:cx2="http://schemas.microsoft.com/office/drawing/2015/10/21/chartex" xmlns:cx3="http://schemas.microsoft.com/office/drawing/2016/5/9/chartex" xmlns:cx4="http://schemas.microsoft.com/office/drawing/2016/5/10/chartex" xmlns:cx5="http://schemas.microsoft.com/office/drawing/2016/5/11/chartex" xmlns:cx6="http://schemas.microsoft.com/office/drawing/2016/5/12/chartex" xmlns:cx7="http://schemas.microsoft.com/office/drawing/2016/5/13/chartex" xmlns:cx8="http://schemas.microsoft.com/office/drawing/2016/5/14/chartex" xmlns:mc="http://schemas.openxmlformats.org/markup-compatibility/2006" xmlns:aink="http://schemas.microsoft.com/office/drawing/2016/ink" xmlns:am3d="http://schemas.microsoft.com/office/drawing/2017/model3d" xmlns:o="urn:schemas-microsoft-com:office:office" xmlns:oel="http://schemas.microsoft.com/office/2019/extlst" xmlns:r="http://schemas.openxmlformats.org/officeDocument/2006/relationships" xmlns:m="http://schemas.openxmlformats.org/officeDocument/2006/math" xmlns:v="urn:schemas-microsoft-com:vml" xmlns:wp14="http://schemas.microsoft.com/office/word/2010/wordprocessingDrawing" xmlns:wp="http://schemas.openxmlformats.org/drawingml/2006/wordprocessingDrawing" xmlns:w10="urn:schemas-microsoft-com:office:word" xmlns:w="http://schemas.openxmlformats.org/wordprocessingml/2006/main" xmlns:w14="http://schemas.microsoft.com/office/word/2010/wordml" xmlns:w15="http://schemas.microsoft.com/office/word/2012/wordml" xmlns:w16cex="http://schemas.microsoft.com/office/word/2018/wordml/cex" xmlns:w16cid="http://schemas.microsoft.com/office/word/2016/wordml/cid" xmlns:w16="http://schemas.microsoft.com/office/word/2018/wordml" xmlns:w16du="http://schemas.microsoft.com/office/word/2023/wordml/word16du" xmlns:w16sdtdh="http://schemas.microsoft.com/office/word/2020/wordml/sdtdatahash" xmlns:w16se="http://schemas.microsoft.com/office/word/2015/wordml/symex" xmlns:wpg="http://schemas.microsoft.com/office/word/2010/wordprocessingGroup" xmlns:wpi="http://schemas.microsoft.com/office/word/2010/wordprocessingInk" xmlns:wne="http://schemas.microsoft.com/office/word/2006/wordml" xmlns:wps="http://schemas.microsoft.com/office/word/2010/wordprocessingShape" mc:Ignorable="w14 w15 w16se w16cid w16 w16cex w16sdtdh w16du wp14">
+<w:ftr xmlns:wpc="http://schemas.microsoft.com/office/word/2010/wordprocessingCanvas" xmlns:cx="http://schemas.microsoft.com/office/drawing/2014/chartex" xmlns:cx1="http://schemas.microsoft.com/office/drawing/2015/9/8/chartex" xmlns:cx2="http://schemas.microsoft.com/office/drawing/2015/10/21/chartex" xmlns:cx3="http://schemas.microsoft.com/office/drawing/2016/5/9/chartex" xmlns:cx4="http://schemas.microsoft.com/office/drawing/2016/5/10/chartex" xmlns:cx5="http://schemas.microsoft.com/office/drawing/2016/5/11/chartex" xmlns:cx6="http://schemas.microsoft.com/office/drawing/2016/5/12/chartex" xmlns:cx7="http://schemas.microsoft.com/office/drawing/2016/5/13/chartex" xmlns:cx8="http://schemas.microsoft.com/office/drawing/2016/5/14/chartex" xmlns:mc="http://schemas.openxmlformats.org/markup-compatibility/2006" xmlns:aink="http://schemas.microsoft.com/office/drawing/2016/ink" xmlns:am3d="http://schemas.microsoft.com/office/drawing/2017/model3d" xmlns:o="urn:schemas-microsoft-com:office:office" xmlns:oel="http://schemas.microsoft.com/office/2019/extlst" xmlns:r="http://schemas.openxmlformats.org/officeDocument/2006/relationships" xmlns:m="http://schemas.openxmlformats.org/officeDocument/2006/math" xmlns:v="urn:schemas-microsoft-com:vml" xmlns:wp14="http://schemas.microsoft.com/office/word/2010/wordprocessingDrawing" xmlns:wp="http://schemas.openxmlformats.org/drawingml/2006/wordprocessingDrawing" xmlns:w10="urn:schemas-microsoft-com:office:word" xmlns:w="http://schemas.openxmlformats.org/wordprocessingml/2006/main" xmlns:w14="http://schemas.microsoft.com/office/word/2010/wordml" xmlns:w15="http://schemas.microsoft.com/office/word/2012/wordml" xmlns:w16cex="http://schemas.microsoft.com/office/word/2018/wordml/cex" xmlns:w16cid="http://schemas.microsoft.com/office/word/2016/wordml/cid" xmlns:w16="http://schemas.microsoft.com/office/word/2018/wordml" xmlns:w16du="http://schemas.microsoft.com/office/word/2023/wordml/word16du" xmlns:w16sdtdh="http://schemas.microsoft.com/office/word/2020/wordml/sdtdatahash" xmlns:w16sdtfl="http://schemas.microsoft.com/office/word/2024/wordml/sdtformatlock" xmlns:w16se="http://schemas.microsoft.com/office/word/2015/wordml/symex" xmlns:wpg="http://schemas.microsoft.com/office/word/2010/wordprocessingGroup" xmlns:wpi="http://schemas.microsoft.com/office/word/2010/wordprocessingInk" xmlns:wne="http://schemas.microsoft.com/office/word/2006/wordml" xmlns:wps="http://schemas.microsoft.com/office/word/2010/wordprocessingShape" mc:Ignorable="w14 w15 w16se w16cid w16 w16cex w16sdtdh w16sdtfl w16du wp14">
   <w:p>
     <w:pPr>
       <w:pStyle w:val="Footer"/>
@@ -15940,7 +17108,7 @@
 </file>
 
 <file path=word/footer2.xml><?xml version="1.0" encoding="utf-8"?>
-<w:ftr xmlns:wpc="http://schemas.microsoft.com/office/word/2010/wordprocessingCanvas" xmlns:cx="http://schemas.microsoft.com/office/drawing/2014/chartex" xmlns:cx1="http://schemas.microsoft.com/office/drawing/2015/9/8/chartex" xmlns:cx2="http://schemas.microsoft.com/office/drawing/2015/10/21/chartex" xmlns:cx3="http://schemas.microsoft.com/office/drawing/2016/5/9/chartex" xmlns:cx4="http://schemas.microsoft.com/office/drawing/2016/5/10/chartex" xmlns:cx5="http://schemas.microsoft.com/office/drawing/2016/5/11/chartex" xmlns:cx6="http://schemas.microsoft.com/office/drawing/2016/5/12/chartex" xmlns:cx7="http://schemas.microsoft.com/office/drawing/2016/5/13/chartex" xmlns:cx8="http://schemas.microsoft.com/office/drawing/2016/5/14/chartex" xmlns:mc="http://schemas.openxmlformats.org/markup-compatibility/2006" xmlns:aink="http://schemas.microsoft.com/office/drawing/2016/ink" xmlns:am3d="http://schemas.microsoft.com/office/drawing/2017/model3d" xmlns:o="urn:schemas-microsoft-com:office:office" xmlns:oel="http://schemas.microsoft.com/office/2019/extlst" xmlns:r="http://schemas.openxmlformats.org/officeDocument/2006/relationships" xmlns:m="http://schemas.openxmlformats.org/officeDocument/2006/math" xmlns:v="urn:schemas-microsoft-com:vml" xmlns:wp14="http://schemas.microsoft.com/office/word/2010/wordprocessingDrawing" xmlns:wp="http://schemas.openxmlformats.org/drawingml/2006/wordprocessingDrawing" xmlns:w10="urn:schemas-microsoft-com:office:word" xmlns:w="http://schemas.openxmlformats.org/wordprocessingml/2006/main" xmlns:w14="http://schemas.microsoft.com/office/word/2010/wordml" xmlns:w15="http://schemas.microsoft.com/office/word/2012/wordml" xmlns:w16cex="http://schemas.microsoft.com/office/word/2018/wordml/cex" xmlns:w16cid="http://schemas.microsoft.com/office/word/2016/wordml/cid" xmlns:w16="http://schemas.microsoft.com/office/word/2018/wordml" xmlns:w16du="http://schemas.microsoft.com/office/word/2023/wordml/word16du" xmlns:w16sdtdh="http://schemas.microsoft.com/office/word/2020/wordml/sdtdatahash" xmlns:w16se="http://schemas.microsoft.com/office/word/2015/wordml/symex" xmlns:wpg="http://schemas.microsoft.com/office/word/2010/wordprocessingGroup" xmlns:wpi="http://schemas.microsoft.com/office/word/2010/wordprocessingInk" xmlns:wne="http://schemas.microsoft.com/office/word/2006/wordml" xmlns:wps="http://schemas.microsoft.com/office/word/2010/wordprocessingShape" mc:Ignorable="w14 w15 w16se w16cid w16 w16cex w16sdtdh w16du wp14">
+<w:ftr xmlns:wpc="http://schemas.microsoft.com/office/word/2010/wordprocessingCanvas" xmlns:cx="http://schemas.microsoft.com/office/drawing/2014/chartex" xmlns:cx1="http://schemas.microsoft.com/office/drawing/2015/9/8/chartex" xmlns:cx2="http://schemas.microsoft.com/office/drawing/2015/10/21/chartex" xmlns:cx3="http://schemas.microsoft.com/office/drawing/2016/5/9/chartex" xmlns:cx4="http://schemas.microsoft.com/office/drawing/2016/5/10/chartex" xmlns:cx5="http://schemas.microsoft.com/office/drawing/2016/5/11/chartex" xmlns:cx6="http://schemas.microsoft.com/office/drawing/2016/5/12/chartex" xmlns:cx7="http://schemas.microsoft.com/office/drawing/2016/5/13/chartex" xmlns:cx8="http://schemas.microsoft.com/office/drawing/2016/5/14/chartex" xmlns:mc="http://schemas.openxmlformats.org/markup-compatibility/2006" xmlns:aink="http://schemas.microsoft.com/office/drawing/2016/ink" xmlns:am3d="http://schemas.microsoft.com/office/drawing/2017/model3d" xmlns:o="urn:schemas-microsoft-com:office:office" xmlns:oel="http://schemas.microsoft.com/office/2019/extlst" xmlns:r="http://schemas.openxmlformats.org/officeDocument/2006/relationships" xmlns:m="http://schemas.openxmlformats.org/officeDocument/2006/math" xmlns:v="urn:schemas-microsoft-com:vml" xmlns:wp14="http://schemas.microsoft.com/office/word/2010/wordprocessingDrawing" xmlns:wp="http://schemas.openxmlformats.org/drawingml/2006/wordprocessingDrawing" xmlns:w10="urn:schemas-microsoft-com:office:word" xmlns:w="http://schemas.openxmlformats.org/wordprocessingml/2006/main" xmlns:w14="http://schemas.microsoft.com/office/word/2010/wordml" xmlns:w15="http://schemas.microsoft.com/office/word/2012/wordml" xmlns:w16cex="http://schemas.microsoft.com/office/word/2018/wordml/cex" xmlns:w16cid="http://schemas.microsoft.com/office/word/2016/wordml/cid" xmlns:w16="http://schemas.microsoft.com/office/word/2018/wordml" xmlns:w16du="http://schemas.microsoft.com/office/word/2023/wordml/word16du" xmlns:w16sdtdh="http://schemas.microsoft.com/office/word/2020/wordml/sdtdatahash" xmlns:w16sdtfl="http://schemas.microsoft.com/office/word/2024/wordml/sdtformatlock" xmlns:w16se="http://schemas.microsoft.com/office/word/2015/wordml/symex" xmlns:wpg="http://schemas.microsoft.com/office/word/2010/wordprocessingGroup" xmlns:wpi="http://schemas.microsoft.com/office/word/2010/wordprocessingInk" xmlns:wne="http://schemas.microsoft.com/office/word/2006/wordml" xmlns:wps="http://schemas.microsoft.com/office/word/2010/wordprocessingShape" mc:Ignorable="w14 w15 w16se w16cid w16 w16cex w16sdtdh w16sdtfl w16du wp14">
   <w:p>
     <w:pPr>
       <w:pStyle w:val="Footer"/>
@@ -16063,7 +17231,7 @@
 </file>
 
 <file path=word/footer3.xml><?xml version="1.0" encoding="utf-8"?>
-<w:ftr xmlns:wpc="http://schemas.microsoft.com/office/word/2010/wordprocessingCanvas" xmlns:cx="http://schemas.microsoft.com/office/drawing/2014/chartex" xmlns:cx1="http://schemas.microsoft.com/office/drawing/2015/9/8/chartex" xmlns:cx2="http://schemas.microsoft.com/office/drawing/2015/10/21/chartex" xmlns:cx3="http://schemas.microsoft.com/office/drawing/2016/5/9/chartex" xmlns:cx4="http://schemas.microsoft.com/office/drawing/2016/5/10/chartex" xmlns:cx5="http://schemas.microsoft.com/office/drawing/2016/5/11/chartex" xmlns:cx6="http://schemas.microsoft.com/office/drawing/2016/5/12/chartex" xmlns:cx7="http://schemas.microsoft.com/office/drawing/2016/5/13/chartex" xmlns:cx8="http://schemas.microsoft.com/office/drawing/2016/5/14/chartex" xmlns:mc="http://schemas.openxmlformats.org/markup-compatibility/2006" xmlns:aink="http://schemas.microsoft.com/office/drawing/2016/ink" xmlns:am3d="http://schemas.microsoft.com/office/drawing/2017/model3d" xmlns:o="urn:schemas-microsoft-com:office:office" xmlns:oel="http://schemas.microsoft.com/office/2019/extlst" xmlns:r="http://schemas.openxmlformats.org/officeDocument/2006/relationships" xmlns:m="http://schemas.openxmlformats.org/officeDocument/2006/math" xmlns:v="urn:schemas-microsoft-com:vml" xmlns:wp14="http://schemas.microsoft.com/office/word/2010/wordprocessingDrawing" xmlns:wp="http://schemas.openxmlformats.org/drawingml/2006/wordprocessingDrawing" xmlns:w10="urn:schemas-microsoft-com:office:word" xmlns:w="http://schemas.openxmlformats.org/wordprocessingml/2006/main" xmlns:w14="http://schemas.microsoft.com/office/word/2010/wordml" xmlns:w15="http://schemas.microsoft.com/office/word/2012/wordml" xmlns:w16cex="http://schemas.microsoft.com/office/word/2018/wordml/cex" xmlns:w16cid="http://schemas.microsoft.com/office/word/2016/wordml/cid" xmlns:w16="http://schemas.microsoft.com/office/word/2018/wordml" xmlns:w16du="http://schemas.microsoft.com/office/word/2023/wordml/word16du" xmlns:w16sdtdh="http://schemas.microsoft.com/office/word/2020/wordml/sdtdatahash" xmlns:w16se="http://schemas.microsoft.com/office/word/2015/wordml/symex" xmlns:wpg="http://schemas.microsoft.com/office/word/2010/wordprocessingGroup" xmlns:wpi="http://schemas.microsoft.com/office/word/2010/wordprocessingInk" xmlns:wne="http://schemas.microsoft.com/office/word/2006/wordml" xmlns:wps="http://schemas.microsoft.com/office/word/2010/wordprocessingShape" mc:Ignorable="w14 w15 w16se w16cid w16 w16cex w16sdtdh w16du wp14">
+<w:ftr xmlns:wpc="http://schemas.microsoft.com/office/word/2010/wordprocessingCanvas" xmlns:cx="http://schemas.microsoft.com/office/drawing/2014/chartex" xmlns:cx1="http://schemas.microsoft.com/office/drawing/2015/9/8/chartex" xmlns:cx2="http://schemas.microsoft.com/office/drawing/2015/10/21/chartex" xmlns:cx3="http://schemas.microsoft.com/office/drawing/2016/5/9/chartex" xmlns:cx4="http://schemas.microsoft.com/office/drawing/2016/5/10/chartex" xmlns:cx5="http://schemas.microsoft.com/office/drawing/2016/5/11/chartex" xmlns:cx6="http://schemas.microsoft.com/office/drawing/2016/5/12/chartex" xmlns:cx7="http://schemas.microsoft.com/office/drawing/2016/5/13/chartex" xmlns:cx8="http://schemas.microsoft.com/office/drawing/2016/5/14/chartex" xmlns:mc="http://schemas.openxmlformats.org/markup-compatibility/2006" xmlns:aink="http://schemas.microsoft.com/office/drawing/2016/ink" xmlns:am3d="http://schemas.microsoft.com/office/drawing/2017/model3d" xmlns:o="urn:schemas-microsoft-com:office:office" xmlns:oel="http://schemas.microsoft.com/office/2019/extlst" xmlns:r="http://schemas.openxmlformats.org/officeDocument/2006/relationships" xmlns:m="http://schemas.openxmlformats.org/officeDocument/2006/math" xmlns:v="urn:schemas-microsoft-com:vml" xmlns:wp14="http://schemas.microsoft.com/office/word/2010/wordprocessingDrawing" xmlns:wp="http://schemas.openxmlformats.org/drawingml/2006/wordprocessingDrawing" xmlns:w10="urn:schemas-microsoft-com:office:word" xmlns:w="http://schemas.openxmlformats.org/wordprocessingml/2006/main" xmlns:w14="http://schemas.microsoft.com/office/word/2010/wordml" xmlns:w15="http://schemas.microsoft.com/office/word/2012/wordml" xmlns:w16cex="http://schemas.microsoft.com/office/word/2018/wordml/cex" xmlns:w16cid="http://schemas.microsoft.com/office/word/2016/wordml/cid" xmlns:w16="http://schemas.microsoft.com/office/word/2018/wordml" xmlns:w16du="http://schemas.microsoft.com/office/word/2023/wordml/word16du" xmlns:w16sdtdh="http://schemas.microsoft.com/office/word/2020/wordml/sdtdatahash" xmlns:w16sdtfl="http://schemas.microsoft.com/office/word/2024/wordml/sdtformatlock" xmlns:w16se="http://schemas.microsoft.com/office/word/2015/wordml/symex" xmlns:wpg="http://schemas.microsoft.com/office/word/2010/wordprocessingGroup" xmlns:wpi="http://schemas.microsoft.com/office/word/2010/wordprocessingInk" xmlns:wne="http://schemas.microsoft.com/office/word/2006/wordml" xmlns:wps="http://schemas.microsoft.com/office/word/2010/wordprocessingShape" mc:Ignorable="w14 w15 w16se w16cid w16 w16cex w16sdtdh w16sdtfl w16du wp14">
   <w:p>
     <w:pPr>
       <w:pStyle w:val="Footer"/>
@@ -16190,7 +17358,7 @@
 </file>
 
 <file path=word/footnotes.xml><?xml version="1.0" encoding="utf-8"?>
-<w:footnotes xmlns:wpc="http://schemas.microsoft.com/office/word/2010/wordprocessingCanvas" xmlns:cx="http://schemas.microsoft.com/office/drawing/2014/chartex" xmlns:cx1="http://schemas.microsoft.com/office/drawing/2015/9/8/chartex" xmlns:cx2="http://schemas.microsoft.com/office/drawing/2015/10/21/chartex" xmlns:cx3="http://schemas.microsoft.com/office/drawing/2016/5/9/chartex" xmlns:cx4="http://schemas.microsoft.com/office/drawing/2016/5/10/chartex" xmlns:cx5="http://schemas.microsoft.com/office/drawing/2016/5/11/chartex" xmlns:cx6="http://schemas.microsoft.com/office/drawing/2016/5/12/chartex" xmlns:cx7="http://schemas.microsoft.com/office/drawing/2016/5/13/chartex" xmlns:cx8="http://schemas.microsoft.com/office/drawing/2016/5/14/chartex" xmlns:mc="http://schemas.openxmlformats.org/markup-compatibility/2006" xmlns:aink="http://schemas.microsoft.com/office/drawing/2016/ink" xmlns:am3d="http://schemas.microsoft.com/office/drawing/2017/model3d" xmlns:o="urn:schemas-microsoft-com:office:office" xmlns:oel="http://schemas.microsoft.com/office/2019/extlst" xmlns:r="http://schemas.openxmlformats.org/officeDocument/2006/relationships" xmlns:m="http://schemas.openxmlformats.org/officeDocument/2006/math" xmlns:v="urn:schemas-microsoft-com:vml" xmlns:wp14="http://schemas.microsoft.com/office/word/2010/wordprocessingDrawing" xmlns:wp="http://schemas.openxmlformats.org/drawingml/2006/wordprocessingDrawing" xmlns:w10="urn:schemas-microsoft-com:office:word" xmlns:w="http://schemas.openxmlformats.org/wordprocessingml/2006/main" xmlns:w14="http://schemas.microsoft.com/office/word/2010/wordml" xmlns:w15="http://schemas.microsoft.com/office/word/2012/wordml" xmlns:w16cex="http://schemas.microsoft.com/office/word/2018/wordml/cex" xmlns:w16cid="http://schemas.microsoft.com/office/word/2016/wordml/cid" xmlns:w16="http://schemas.microsoft.com/office/word/2018/wordml" xmlns:w16du="http://schemas.microsoft.com/office/word/2023/wordml/word16du" xmlns:w16sdtdh="http://schemas.microsoft.com/office/word/2020/wordml/sdtdatahash" xmlns:w16se="http://schemas.microsoft.com/office/word/2015/wordml/symex" xmlns:wpg="http://schemas.microsoft.com/office/word/2010/wordprocessingGroup" xmlns:wpi="http://schemas.microsoft.com/office/word/2010/wordprocessingInk" xmlns:wne="http://schemas.microsoft.com/office/word/2006/wordml" xmlns:wps="http://schemas.microsoft.com/office/word/2010/wordprocessingShape" mc:Ignorable="w14 w15 w16se w16cid w16 w16cex w16sdtdh w16du wp14">
+<w:footnotes xmlns:wpc="http://schemas.microsoft.com/office/word/2010/wordprocessingCanvas" xmlns:cx="http://schemas.microsoft.com/office/drawing/2014/chartex" xmlns:cx1="http://schemas.microsoft.com/office/drawing/2015/9/8/chartex" xmlns:cx2="http://schemas.microsoft.com/office/drawing/2015/10/21/chartex" xmlns:cx3="http://schemas.microsoft.com/office/drawing/2016/5/9/chartex" xmlns:cx4="http://schemas.microsoft.com/office/drawing/2016/5/10/chartex" xmlns:cx5="http://schemas.microsoft.com/office/drawing/2016/5/11/chartex" xmlns:cx6="http://schemas.microsoft.com/office/drawing/2016/5/12/chartex" xmlns:cx7="http://schemas.microsoft.com/office/drawing/2016/5/13/chartex" xmlns:cx8="http://schemas.microsoft.com/office/drawing/2016/5/14/chartex" xmlns:mc="http://schemas.openxmlformats.org/markup-compatibility/2006" xmlns:aink="http://schemas.microsoft.com/office/drawing/2016/ink" xmlns:am3d="http://schemas.microsoft.com/office/drawing/2017/model3d" xmlns:o="urn:schemas-microsoft-com:office:office" xmlns:oel="http://schemas.microsoft.com/office/2019/extlst" xmlns:r="http://schemas.openxmlformats.org/officeDocument/2006/relationships" xmlns:m="http://schemas.openxmlformats.org/officeDocument/2006/math" xmlns:v="urn:schemas-microsoft-com:vml" xmlns:wp14="http://schemas.microsoft.com/office/word/2010/wordprocessingDrawing" xmlns:wp="http://schemas.openxmlformats.org/drawingml/2006/wordprocessingDrawing" xmlns:w10="urn:schemas-microsoft-com:office:word" xmlns:w="http://schemas.openxmlformats.org/wordprocessingml/2006/main" xmlns:w14="http://schemas.microsoft.com/office/word/2010/wordml" xmlns:w15="http://schemas.microsoft.com/office/word/2012/wordml" xmlns:w16cex="http://schemas.microsoft.com/office/word/2018/wordml/cex" xmlns:w16cid="http://schemas.microsoft.com/office/word/2016/wordml/cid" xmlns:w16="http://schemas.microsoft.com/office/word/2018/wordml" xmlns:w16du="http://schemas.microsoft.com/office/word/2023/wordml/word16du" xmlns:w16sdtdh="http://schemas.microsoft.com/office/word/2020/wordml/sdtdatahash" xmlns:w16sdtfl="http://schemas.microsoft.com/office/word/2024/wordml/sdtformatlock" xmlns:w16se="http://schemas.microsoft.com/office/word/2015/wordml/symex" xmlns:wpg="http://schemas.microsoft.com/office/word/2010/wordprocessingGroup" xmlns:wpi="http://schemas.microsoft.com/office/word/2010/wordprocessingInk" xmlns:wne="http://schemas.microsoft.com/office/word/2006/wordml" xmlns:wps="http://schemas.microsoft.com/office/word/2010/wordprocessingShape" mc:Ignorable="w14 w15 w16se w16cid w16 w16cex w16sdtdh w16sdtfl w16du wp14">
   <w:footnote w:type="separator" w:id="-1">
     <w:p>
       <w:r>
@@ -16264,7 +17432,7 @@
 </file>
 
 <file path=word/header1.xml><?xml version="1.0" encoding="utf-8"?>
-<w:hdr xmlns:wpc="http://schemas.microsoft.com/office/word/2010/wordprocessingCanvas" xmlns:cx="http://schemas.microsoft.com/office/drawing/2014/chartex" xmlns:cx1="http://schemas.microsoft.com/office/drawing/2015/9/8/chartex" xmlns:cx2="http://schemas.microsoft.com/office/drawing/2015/10/21/chartex" xmlns:cx3="http://schemas.microsoft.com/office/drawing/2016/5/9/chartex" xmlns:cx4="http://schemas.microsoft.com/office/drawing/2016/5/10/chartex" xmlns:cx5="http://schemas.microsoft.com/office/drawing/2016/5/11/chartex" xmlns:cx6="http://schemas.microsoft.com/office/drawing/2016/5/12/chartex" xmlns:cx7="http://schemas.microsoft.com/office/drawing/2016/5/13/chartex" xmlns:cx8="http://schemas.microsoft.com/office/drawing/2016/5/14/chartex" xmlns:mc="http://schemas.openxmlformats.org/markup-compatibility/2006" xmlns:aink="http://schemas.microsoft.com/office/drawing/2016/ink" xmlns:am3d="http://schemas.microsoft.com/office/drawing/2017/model3d" xmlns:o="urn:schemas-microsoft-com:office:office" xmlns:oel="http://schemas.microsoft.com/office/2019/extlst" xmlns:r="http://schemas.openxmlformats.org/officeDocument/2006/relationships" xmlns:m="http://schemas.openxmlformats.org/officeDocument/2006/math" xmlns:v="urn:schemas-microsoft-com:vml" xmlns:wp14="http://schemas.microsoft.com/office/word/2010/wordprocessingDrawing" xmlns:wp="http://schemas.openxmlformats.org/drawingml/2006/wordprocessingDrawing" xmlns:w10="urn:schemas-microsoft-com:office:word" xmlns:w="http://schemas.openxmlformats.org/wordprocessingml/2006/main" xmlns:w14="http://schemas.microsoft.com/office/word/2010/wordml" xmlns:w15="http://schemas.microsoft.com/office/word/2012/wordml" xmlns:w16cex="http://schemas.microsoft.com/office/word/2018/wordml/cex" xmlns:w16cid="http://schemas.microsoft.com/office/word/2016/wordml/cid" xmlns:w16="http://schemas.microsoft.com/office/word/2018/wordml" xmlns:w16du="http://schemas.microsoft.com/office/word/2023/wordml/word16du" xmlns:w16sdtdh="http://schemas.microsoft.com/office/word/2020/wordml/sdtdatahash" xmlns:w16se="http://schemas.microsoft.com/office/word/2015/wordml/symex" xmlns:wpg="http://schemas.microsoft.com/office/word/2010/wordprocessingGroup" xmlns:wpi="http://schemas.microsoft.com/office/word/2010/wordprocessingInk" xmlns:wne="http://schemas.microsoft.com/office/word/2006/wordml" xmlns:wps="http://schemas.microsoft.com/office/word/2010/wordprocessingShape" mc:Ignorable="w14 w15 w16se w16cid w16 w16cex w16sdtdh w16du wp14">
+<w:hdr xmlns:wpc="http://schemas.microsoft.com/office/word/2010/wordprocessingCanvas" xmlns:cx="http://schemas.microsoft.com/office/drawing/2014/chartex" xmlns:cx1="http://schemas.microsoft.com/office/drawing/2015/9/8/chartex" xmlns:cx2="http://schemas.microsoft.com/office/drawing/2015/10/21/chartex" xmlns:cx3="http://schemas.microsoft.com/office/drawing/2016/5/9/chartex" xmlns:cx4="http://schemas.microsoft.com/office/drawing/2016/5/10/chartex" xmlns:cx5="http://schemas.microsoft.com/office/drawing/2016/5/11/chartex" xmlns:cx6="http://schemas.microsoft.com/office/drawing/2016/5/12/chartex" xmlns:cx7="http://schemas.microsoft.com/office/drawing/2016/5/13/chartex" xmlns:cx8="http://schemas.microsoft.com/office/drawing/2016/5/14/chartex" xmlns:mc="http://schemas.openxmlformats.org/markup-compatibility/2006" xmlns:aink="http://schemas.microsoft.com/office/drawing/2016/ink" xmlns:am3d="http://schemas.microsoft.com/office/drawing/2017/model3d" xmlns:o="urn:schemas-microsoft-com:office:office" xmlns:oel="http://schemas.microsoft.com/office/2019/extlst" xmlns:r="http://schemas.openxmlformats.org/officeDocument/2006/relationships" xmlns:m="http://schemas.openxmlformats.org/officeDocument/2006/math" xmlns:v="urn:schemas-microsoft-com:vml" xmlns:wp14="http://schemas.microsoft.com/office/word/2010/wordprocessingDrawing" xmlns:wp="http://schemas.openxmlformats.org/drawingml/2006/wordprocessingDrawing" xmlns:w10="urn:schemas-microsoft-com:office:word" xmlns:w="http://schemas.openxmlformats.org/wordprocessingml/2006/main" xmlns:w14="http://schemas.microsoft.com/office/word/2010/wordml" xmlns:w15="http://schemas.microsoft.com/office/word/2012/wordml" xmlns:w16cex="http://schemas.microsoft.com/office/word/2018/wordml/cex" xmlns:w16cid="http://schemas.microsoft.com/office/word/2016/wordml/cid" xmlns:w16="http://schemas.microsoft.com/office/word/2018/wordml" xmlns:w16du="http://schemas.microsoft.com/office/word/2023/wordml/word16du" xmlns:w16sdtdh="http://schemas.microsoft.com/office/word/2020/wordml/sdtdatahash" xmlns:w16sdtfl="http://schemas.microsoft.com/office/word/2024/wordml/sdtformatlock" xmlns:w16se="http://schemas.microsoft.com/office/word/2015/wordml/symex" xmlns:wpg="http://schemas.microsoft.com/office/word/2010/wordprocessingGroup" xmlns:wpi="http://schemas.microsoft.com/office/word/2010/wordprocessingInk" xmlns:wne="http://schemas.microsoft.com/office/word/2006/wordml" xmlns:wps="http://schemas.microsoft.com/office/word/2010/wordprocessingShape" mc:Ignorable="w14 w15 w16se w16cid w16 w16cex w16sdtdh w16sdtfl w16du wp14">
   <w:p>
     <w:pPr>
       <w:pStyle w:val="Header"/>
@@ -16333,7 +17501,7 @@
 </file>
 
 <file path=word/header2.xml><?xml version="1.0" encoding="utf-8"?>
-<w:hdr xmlns:wpc="http://schemas.microsoft.com/office/word/2010/wordprocessingCanvas" xmlns:cx="http://schemas.microsoft.com/office/drawing/2014/chartex" xmlns:cx1="http://schemas.microsoft.com/office/drawing/2015/9/8/chartex" xmlns:cx2="http://schemas.microsoft.com/office/drawing/2015/10/21/chartex" xmlns:cx3="http://schemas.microsoft.com/office/drawing/2016/5/9/chartex" xmlns:cx4="http://schemas.microsoft.com/office/drawing/2016/5/10/chartex" xmlns:cx5="http://schemas.microsoft.com/office/drawing/2016/5/11/chartex" xmlns:cx6="http://schemas.microsoft.com/office/drawing/2016/5/12/chartex" xmlns:cx7="http://schemas.microsoft.com/office/drawing/2016/5/13/chartex" xmlns:cx8="http://schemas.microsoft.com/office/drawing/2016/5/14/chartex" xmlns:mc="http://schemas.openxmlformats.org/markup-compatibility/2006" xmlns:aink="http://schemas.microsoft.com/office/drawing/2016/ink" xmlns:am3d="http://schemas.microsoft.com/office/drawing/2017/model3d" xmlns:o="urn:schemas-microsoft-com:office:office" xmlns:oel="http://schemas.microsoft.com/office/2019/extlst" xmlns:r="http://schemas.openxmlformats.org/officeDocument/2006/relationships" xmlns:m="http://schemas.openxmlformats.org/officeDocument/2006/math" xmlns:v="urn:schemas-microsoft-com:vml" xmlns:wp14="http://schemas.microsoft.com/office/word/2010/wordprocessingDrawing" xmlns:wp="http://schemas.openxmlformats.org/drawingml/2006/wordprocessingDrawing" xmlns:w10="urn:schemas-microsoft-com:office:word" xmlns:w="http://schemas.openxmlformats.org/wordprocessingml/2006/main" xmlns:w14="http://schemas.microsoft.com/office/word/2010/wordml" xmlns:w15="http://schemas.microsoft.com/office/word/2012/wordml" xmlns:w16cex="http://schemas.microsoft.com/office/word/2018/wordml/cex" xmlns:w16cid="http://schemas.microsoft.com/office/word/2016/wordml/cid" xmlns:w16="http://schemas.microsoft.com/office/word/2018/wordml" xmlns:w16du="http://schemas.microsoft.com/office/word/2023/wordml/word16du" xmlns:w16sdtdh="http://schemas.microsoft.com/office/word/2020/wordml/sdtdatahash" xmlns:w16se="http://schemas.microsoft.com/office/word/2015/wordml/symex" xmlns:wpg="http://schemas.microsoft.com/office/word/2010/wordprocessingGroup" xmlns:wpi="http://schemas.microsoft.com/office/word/2010/wordprocessingInk" xmlns:wne="http://schemas.microsoft.com/office/word/2006/wordml" xmlns:wps="http://schemas.microsoft.com/office/word/2010/wordprocessingShape" mc:Ignorable="w14 w15 w16se w16cid w16 w16cex w16sdtdh w16du wp14">
+<w:hdr xmlns:wpc="http://schemas.microsoft.com/office/word/2010/wordprocessingCanvas" xmlns:cx="http://schemas.microsoft.com/office/drawing/2014/chartex" xmlns:cx1="http://schemas.microsoft.com/office/drawing/2015/9/8/chartex" xmlns:cx2="http://schemas.microsoft.com/office/drawing/2015/10/21/chartex" xmlns:cx3="http://schemas.microsoft.com/office/drawing/2016/5/9/chartex" xmlns:cx4="http://schemas.microsoft.com/office/drawing/2016/5/10/chartex" xmlns:cx5="http://schemas.microsoft.com/office/drawing/2016/5/11/chartex" xmlns:cx6="http://schemas.microsoft.com/office/drawing/2016/5/12/chartex" xmlns:cx7="http://schemas.microsoft.com/office/drawing/2016/5/13/chartex" xmlns:cx8="http://schemas.microsoft.com/office/drawing/2016/5/14/chartex" xmlns:mc="http://schemas.openxmlformats.org/markup-compatibility/2006" xmlns:aink="http://schemas.microsoft.com/office/drawing/2016/ink" xmlns:am3d="http://schemas.microsoft.com/office/drawing/2017/model3d" xmlns:o="urn:schemas-microsoft-com:office:office" xmlns:oel="http://schemas.microsoft.com/office/2019/extlst" xmlns:r="http://schemas.openxmlformats.org/officeDocument/2006/relationships" xmlns:m="http://schemas.openxmlformats.org/officeDocument/2006/math" xmlns:v="urn:schemas-microsoft-com:vml" xmlns:wp14="http://schemas.microsoft.com/office/word/2010/wordprocessingDrawing" xmlns:wp="http://schemas.openxmlformats.org/drawingml/2006/wordprocessingDrawing" xmlns:w10="urn:schemas-microsoft-com:office:word" xmlns:w="http://schemas.openxmlformats.org/wordprocessingml/2006/main" xmlns:w14="http://schemas.microsoft.com/office/word/2010/wordml" xmlns:w15="http://schemas.microsoft.com/office/word/2012/wordml" xmlns:w16cex="http://schemas.microsoft.com/office/word/2018/wordml/cex" xmlns:w16cid="http://schemas.microsoft.com/office/word/2016/wordml/cid" xmlns:w16="http://schemas.microsoft.com/office/word/2018/wordml" xmlns:w16du="http://schemas.microsoft.com/office/word/2023/wordml/word16du" xmlns:w16sdtdh="http://schemas.microsoft.com/office/word/2020/wordml/sdtdatahash" xmlns:w16sdtfl="http://schemas.microsoft.com/office/word/2024/wordml/sdtformatlock" xmlns:w16se="http://schemas.microsoft.com/office/word/2015/wordml/symex" xmlns:wpg="http://schemas.microsoft.com/office/word/2010/wordprocessingGroup" xmlns:wpi="http://schemas.microsoft.com/office/word/2010/wordprocessingInk" xmlns:wne="http://schemas.microsoft.com/office/word/2006/wordml" xmlns:wps="http://schemas.microsoft.com/office/word/2010/wordprocessingShape" mc:Ignorable="w14 w15 w16se w16cid w16 w16cex w16sdtdh w16sdtfl w16du wp14">
   <w:p>
     <w:pPr>
       <w:pStyle w:val="Header"/>
@@ -16398,7 +17566,7 @@
         <w:noProof/>
       </w:rPr>
       <w:drawing>
-        <wp:anchor distT="0" distB="0" distL="114300" distR="114300" simplePos="0" relativeHeight="251660292" behindDoc="0" locked="0" layoutInCell="1" allowOverlap="1" wp14:anchorId="7D963C42" wp14:editId="22BC17EA">
+        <wp:anchor distT="0" distB="0" distL="114300" distR="114300" simplePos="0" relativeHeight="251658244" behindDoc="0" locked="0" layoutInCell="1" allowOverlap="1" wp14:anchorId="7D963C42" wp14:editId="22BC17EA">
           <wp:simplePos x="0" y="0"/>
           <wp:positionH relativeFrom="column">
             <wp:posOffset>-685800</wp:posOffset>
@@ -16442,7 +17610,7 @@
                   </a:prstGeom>
                   <a:extLst>
                     <a:ext uri="{FAA26D3D-D897-4be2-8F04-BA451C77F1D7}">
-                      <ma14:placeholderFlag xmlns="" xmlns:mo="http://schemas.microsoft.com/office/mac/office/2008/main" xmlns:mv="urn:schemas-microsoft-com:mac:vml" xmlns:o="urn:schemas-microsoft-com:office:office" xmlns:v="urn:schemas-microsoft-com:vml" xmlns:w10="urn:schemas-microsoft-com:office:word" xmlns:w="http://schemas.openxmlformats.org/wordprocessingml/2006/main" xmlns:ma14="http://schemas.microsoft.com/office/mac/drawingml/2011/main" xmlns:arto="http://schemas.microsoft.com/office/word/2006/arto" xmlns:a14="http://schemas.microsoft.com/office/drawing/2010/main"/>
+                      <ma14:placeholderFlag xmlns:a14="http://schemas.microsoft.com/office/drawing/2010/main" xmlns:arto="http://schemas.microsoft.com/office/word/2006/arto" xmlns:ma14="http://schemas.microsoft.com/office/mac/drawingml/2011/main" xmlns:w="http://schemas.openxmlformats.org/wordprocessingml/2006/main" xmlns:w10="urn:schemas-microsoft-com:office:word" xmlns:v="urn:schemas-microsoft-com:vml" xmlns:o="urn:schemas-microsoft-com:office:office" xmlns:mv="urn:schemas-microsoft-com:mac:vml" xmlns:mo="http://schemas.microsoft.com/office/mac/office/2008/main" xmlns=""/>
                     </a:ext>
                   </a:extLst>
                 </pic:spPr>
@@ -16463,7 +17631,7 @@
 </file>
 
 <file path=word/header3.xml><?xml version="1.0" encoding="utf-8"?>
-<w:hdr xmlns:wpc="http://schemas.microsoft.com/office/word/2010/wordprocessingCanvas" xmlns:cx="http://schemas.microsoft.com/office/drawing/2014/chartex" xmlns:cx1="http://schemas.microsoft.com/office/drawing/2015/9/8/chartex" xmlns:cx2="http://schemas.microsoft.com/office/drawing/2015/10/21/chartex" xmlns:cx3="http://schemas.microsoft.com/office/drawing/2016/5/9/chartex" xmlns:cx4="http://schemas.microsoft.com/office/drawing/2016/5/10/chartex" xmlns:cx5="http://schemas.microsoft.com/office/drawing/2016/5/11/chartex" xmlns:cx6="http://schemas.microsoft.com/office/drawing/2016/5/12/chartex" xmlns:cx7="http://schemas.microsoft.com/office/drawing/2016/5/13/chartex" xmlns:cx8="http://schemas.microsoft.com/office/drawing/2016/5/14/chartex" xmlns:mc="http://schemas.openxmlformats.org/markup-compatibility/2006" xmlns:aink="http://schemas.microsoft.com/office/drawing/2016/ink" xmlns:am3d="http://schemas.microsoft.com/office/drawing/2017/model3d" xmlns:o="urn:schemas-microsoft-com:office:office" xmlns:oel="http://schemas.microsoft.com/office/2019/extlst" xmlns:r="http://schemas.openxmlformats.org/officeDocument/2006/relationships" xmlns:m="http://schemas.openxmlformats.org/officeDocument/2006/math" xmlns:v="urn:schemas-microsoft-com:vml" xmlns:wp14="http://schemas.microsoft.com/office/word/2010/wordprocessingDrawing" xmlns:wp="http://schemas.openxmlformats.org/drawingml/2006/wordprocessingDrawing" xmlns:w10="urn:schemas-microsoft-com:office:word" xmlns:w="http://schemas.openxmlformats.org/wordprocessingml/2006/main" xmlns:w14="http://schemas.microsoft.com/office/word/2010/wordml" xmlns:w15="http://schemas.microsoft.com/office/word/2012/wordml" xmlns:w16cex="http://schemas.microsoft.com/office/word/2018/wordml/cex" xmlns:w16cid="http://schemas.microsoft.com/office/word/2016/wordml/cid" xmlns:w16="http://schemas.microsoft.com/office/word/2018/wordml" xmlns:w16du="http://schemas.microsoft.com/office/word/2023/wordml/word16du" xmlns:w16sdtdh="http://schemas.microsoft.com/office/word/2020/wordml/sdtdatahash" xmlns:w16se="http://schemas.microsoft.com/office/word/2015/wordml/symex" xmlns:wpg="http://schemas.microsoft.com/office/word/2010/wordprocessingGroup" xmlns:wpi="http://schemas.microsoft.com/office/word/2010/wordprocessingInk" xmlns:wne="http://schemas.microsoft.com/office/word/2006/wordml" xmlns:wps="http://schemas.microsoft.com/office/word/2010/wordprocessingShape" mc:Ignorable="w14 w15 w16se w16cid w16 w16cex w16sdtdh w16du wp14">
+<w:hdr xmlns:wpc="http://schemas.microsoft.com/office/word/2010/wordprocessingCanvas" xmlns:cx="http://schemas.microsoft.com/office/drawing/2014/chartex" xmlns:cx1="http://schemas.microsoft.com/office/drawing/2015/9/8/chartex" xmlns:cx2="http://schemas.microsoft.com/office/drawing/2015/10/21/chartex" xmlns:cx3="http://schemas.microsoft.com/office/drawing/2016/5/9/chartex" xmlns:cx4="http://schemas.microsoft.com/office/drawing/2016/5/10/chartex" xmlns:cx5="http://schemas.microsoft.com/office/drawing/2016/5/11/chartex" xmlns:cx6="http://schemas.microsoft.com/office/drawing/2016/5/12/chartex" xmlns:cx7="http://schemas.microsoft.com/office/drawing/2016/5/13/chartex" xmlns:cx8="http://schemas.microsoft.com/office/drawing/2016/5/14/chartex" xmlns:mc="http://schemas.openxmlformats.org/markup-compatibility/2006" xmlns:aink="http://schemas.microsoft.com/office/drawing/2016/ink" xmlns:am3d="http://schemas.microsoft.com/office/drawing/2017/model3d" xmlns:o="urn:schemas-microsoft-com:office:office" xmlns:oel="http://schemas.microsoft.com/office/2019/extlst" xmlns:r="http://schemas.openxmlformats.org/officeDocument/2006/relationships" xmlns:m="http://schemas.openxmlformats.org/officeDocument/2006/math" xmlns:v="urn:schemas-microsoft-com:vml" xmlns:wp14="http://schemas.microsoft.com/office/word/2010/wordprocessingDrawing" xmlns:wp="http://schemas.openxmlformats.org/drawingml/2006/wordprocessingDrawing" xmlns:w10="urn:schemas-microsoft-com:office:word" xmlns:w="http://schemas.openxmlformats.org/wordprocessingml/2006/main" xmlns:w14="http://schemas.microsoft.com/office/word/2010/wordml" xmlns:w15="http://schemas.microsoft.com/office/word/2012/wordml" xmlns:w16cex="http://schemas.microsoft.com/office/word/2018/wordml/cex" xmlns:w16cid="http://schemas.microsoft.com/office/word/2016/wordml/cid" xmlns:w16="http://schemas.microsoft.com/office/word/2018/wordml" xmlns:w16du="http://schemas.microsoft.com/office/word/2023/wordml/word16du" xmlns:w16sdtdh="http://schemas.microsoft.com/office/word/2020/wordml/sdtdatahash" xmlns:w16sdtfl="http://schemas.microsoft.com/office/word/2024/wordml/sdtformatlock" xmlns:w16se="http://schemas.microsoft.com/office/word/2015/wordml/symex" xmlns:wpg="http://schemas.microsoft.com/office/word/2010/wordprocessingGroup" xmlns:wpi="http://schemas.microsoft.com/office/word/2010/wordprocessingInk" xmlns:wne="http://schemas.microsoft.com/office/word/2006/wordml" xmlns:wps="http://schemas.microsoft.com/office/word/2010/wordprocessingShape" mc:Ignorable="w14 w15 w16se w16cid w16 w16cex w16sdtdh w16sdtfl w16du wp14">
   <w:p>
     <w:pPr>
       <w:pStyle w:val="Header"/>
@@ -16527,7 +17695,7 @@
 </file>
 
 <file path=word/numbering.xml><?xml version="1.0" encoding="utf-8"?>
-<w:numbering xmlns:wpc="http://schemas.microsoft.com/office/word/2010/wordprocessingCanvas" xmlns:cx="http://schemas.microsoft.com/office/drawing/2014/chartex" xmlns:cx1="http://schemas.microsoft.com/office/drawing/2015/9/8/chartex" xmlns:cx2="http://schemas.microsoft.com/office/drawing/2015/10/21/chartex" xmlns:cx3="http://schemas.microsoft.com/office/drawing/2016/5/9/chartex" xmlns:cx4="http://schemas.microsoft.com/office/drawing/2016/5/10/chartex" xmlns:cx5="http://schemas.microsoft.com/office/drawing/2016/5/11/chartex" xmlns:cx6="http://schemas.microsoft.com/office/drawing/2016/5/12/chartex" xmlns:cx7="http://schemas.microsoft.com/office/drawing/2016/5/13/chartex" xmlns:cx8="http://schemas.microsoft.com/office/drawing/2016/5/14/chartex" xmlns:mc="http://schemas.openxmlformats.org/markup-compatibility/2006" xmlns:aink="http://schemas.microsoft.com/office/drawing/2016/ink" xmlns:am3d="http://schemas.microsoft.com/office/drawing/2017/model3d" xmlns:o="urn:schemas-microsoft-com:office:office" xmlns:oel="http://schemas.microsoft.com/office/2019/extlst" xmlns:r="http://schemas.openxmlformats.org/officeDocument/2006/relationships" xmlns:m="http://schemas.openxmlformats.org/officeDocument/2006/math" xmlns:v="urn:schemas-microsoft-com:vml" xmlns:wp14="http://schemas.microsoft.com/office/word/2010/wordprocessingDrawing" xmlns:wp="http://schemas.openxmlformats.org/drawingml/2006/wordprocessingDrawing" xmlns:w10="urn:schemas-microsoft-com:office:word" xmlns:w="http://schemas.openxmlformats.org/wordprocessingml/2006/main" xmlns:w14="http://schemas.microsoft.com/office/word/2010/wordml" xmlns:w15="http://schemas.microsoft.com/office/word/2012/wordml" xmlns:w16cex="http://schemas.microsoft.com/office/word/2018/wordml/cex" xmlns:w16cid="http://schemas.microsoft.com/office/word/2016/wordml/cid" xmlns:w16="http://schemas.microsoft.com/office/word/2018/wordml" xmlns:w16du="http://schemas.microsoft.com/office/word/2023/wordml/word16du" xmlns:w16sdtdh="http://schemas.microsoft.com/office/word/2020/wordml/sdtdatahash" xmlns:w16se="http://schemas.microsoft.com/office/word/2015/wordml/symex" xmlns:wpg="http://schemas.microsoft.com/office/word/2010/wordprocessingGroup" xmlns:wpi="http://schemas.microsoft.com/office/word/2010/wordprocessingInk" xmlns:wne="http://schemas.microsoft.com/office/word/2006/wordml" xmlns:wps="http://schemas.microsoft.com/office/word/2010/wordprocessingShape" mc:Ignorable="w14 w15 w16se w16cid w16 w16cex w16sdtdh w16du wp14">
+<w:numbering xmlns:wpc="http://schemas.microsoft.com/office/word/2010/wordprocessingCanvas" xmlns:cx="http://schemas.microsoft.com/office/drawing/2014/chartex" xmlns:cx1="http://schemas.microsoft.com/office/drawing/2015/9/8/chartex" xmlns:cx2="http://schemas.microsoft.com/office/drawing/2015/10/21/chartex" xmlns:cx3="http://schemas.microsoft.com/office/drawing/2016/5/9/chartex" xmlns:cx4="http://schemas.microsoft.com/office/drawing/2016/5/10/chartex" xmlns:cx5="http://schemas.microsoft.com/office/drawing/2016/5/11/chartex" xmlns:cx6="http://schemas.microsoft.com/office/drawing/2016/5/12/chartex" xmlns:cx7="http://schemas.microsoft.com/office/drawing/2016/5/13/chartex" xmlns:cx8="http://schemas.microsoft.com/office/drawing/2016/5/14/chartex" xmlns:mc="http://schemas.openxmlformats.org/markup-compatibility/2006" xmlns:aink="http://schemas.microsoft.com/office/drawing/2016/ink" xmlns:am3d="http://schemas.microsoft.com/office/drawing/2017/model3d" xmlns:o="urn:schemas-microsoft-com:office:office" xmlns:oel="http://schemas.microsoft.com/office/2019/extlst" xmlns:r="http://schemas.openxmlformats.org/officeDocument/2006/relationships" xmlns:m="http://schemas.openxmlformats.org/officeDocument/2006/math" xmlns:v="urn:schemas-microsoft-com:vml" xmlns:wp14="http://schemas.microsoft.com/office/word/2010/wordprocessingDrawing" xmlns:wp="http://schemas.openxmlformats.org/drawingml/2006/wordprocessingDrawing" xmlns:w10="urn:schemas-microsoft-com:office:word" xmlns:w="http://schemas.openxmlformats.org/wordprocessingml/2006/main" xmlns:w14="http://schemas.microsoft.com/office/word/2010/wordml" xmlns:w15="http://schemas.microsoft.com/office/word/2012/wordml" xmlns:w16cex="http://schemas.microsoft.com/office/word/2018/wordml/cex" xmlns:w16cid="http://schemas.microsoft.com/office/word/2016/wordml/cid" xmlns:w16="http://schemas.microsoft.com/office/word/2018/wordml" xmlns:w16du="http://schemas.microsoft.com/office/word/2023/wordml/word16du" xmlns:w16sdtdh="http://schemas.microsoft.com/office/word/2020/wordml/sdtdatahash" xmlns:w16sdtfl="http://schemas.microsoft.com/office/word/2024/wordml/sdtformatlock" xmlns:w16se="http://schemas.microsoft.com/office/word/2015/wordml/symex" xmlns:wpg="http://schemas.microsoft.com/office/word/2010/wordprocessingGroup" xmlns:wpi="http://schemas.microsoft.com/office/word/2010/wordprocessingInk" xmlns:wne="http://schemas.microsoft.com/office/word/2006/wordml" xmlns:wps="http://schemas.microsoft.com/office/word/2010/wordprocessingShape" mc:Ignorable="w14 w15 w16se w16cid w16 w16cex w16sdtdh w16sdtfl w16du wp14">
   <w:abstractNum w:abstractNumId="0" w15:restartNumberingAfterBreak="0">
     <w:nsid w:val="10926C91"/>
     <w:multiLevelType w:val="hybridMultilevel"/>
@@ -18290,15 +19458,18 @@
 </file>
 
 <file path=word/people.xml><?xml version="1.0" encoding="utf-8"?>
-<w15:people xmlns:wpc="http://schemas.microsoft.com/office/word/2010/wordprocessingCanvas" xmlns:cx="http://schemas.microsoft.com/office/drawing/2014/chartex" xmlns:cx1="http://schemas.microsoft.com/office/drawing/2015/9/8/chartex" xmlns:cx2="http://schemas.microsoft.com/office/drawing/2015/10/21/chartex" xmlns:cx3="http://schemas.microsoft.com/office/drawing/2016/5/9/chartex" xmlns:cx4="http://schemas.microsoft.com/office/drawing/2016/5/10/chartex" xmlns:cx5="http://schemas.microsoft.com/office/drawing/2016/5/11/chartex" xmlns:cx6="http://schemas.microsoft.com/office/drawing/2016/5/12/chartex" xmlns:cx7="http://schemas.microsoft.com/office/drawing/2016/5/13/chartex" xmlns:cx8="http://schemas.microsoft.com/office/drawing/2016/5/14/chartex" xmlns:mc="http://schemas.openxmlformats.org/markup-compatibility/2006" xmlns:aink="http://schemas.microsoft.com/office/drawing/2016/ink" xmlns:am3d="http://schemas.microsoft.com/office/drawing/2017/model3d" xmlns:o="urn:schemas-microsoft-com:office:office" xmlns:oel="http://schemas.microsoft.com/office/2019/extlst" xmlns:r="http://schemas.openxmlformats.org/officeDocument/2006/relationships" xmlns:m="http://schemas.openxmlformats.org/officeDocument/2006/math" xmlns:v="urn:schemas-microsoft-com:vml" xmlns:wp14="http://schemas.microsoft.com/office/word/2010/wordprocessingDrawing" xmlns:wp="http://schemas.openxmlformats.org/drawingml/2006/wordprocessingDrawing" xmlns:w10="urn:schemas-microsoft-com:office:word" xmlns:w="http://schemas.openxmlformats.org/wordprocessingml/2006/main" xmlns:w14="http://schemas.microsoft.com/office/word/2010/wordml" xmlns:w15="http://schemas.microsoft.com/office/word/2012/wordml" xmlns:w16cex="http://schemas.microsoft.com/office/word/2018/wordml/cex" xmlns:w16cid="http://schemas.microsoft.com/office/word/2016/wordml/cid" xmlns:w16="http://schemas.microsoft.com/office/word/2018/wordml" xmlns:w16du="http://schemas.microsoft.com/office/word/2023/wordml/word16du" xmlns:w16sdtdh="http://schemas.microsoft.com/office/word/2020/wordml/sdtdatahash" xmlns:w16se="http://schemas.microsoft.com/office/word/2015/wordml/symex" xmlns:wpg="http://schemas.microsoft.com/office/word/2010/wordprocessingGroup" xmlns:wpi="http://schemas.microsoft.com/office/word/2010/wordprocessingInk" xmlns:wne="http://schemas.microsoft.com/office/word/2006/wordml" xmlns:wps="http://schemas.microsoft.com/office/word/2010/wordprocessingShape" mc:Ignorable="w14 w15 w16se w16cid w16 w16cex w16sdtdh w16du wp14">
+<w15:people xmlns:wpc="http://schemas.microsoft.com/office/word/2010/wordprocessingCanvas" xmlns:cx="http://schemas.microsoft.com/office/drawing/2014/chartex" xmlns:cx1="http://schemas.microsoft.com/office/drawing/2015/9/8/chartex" xmlns:cx2="http://schemas.microsoft.com/office/drawing/2015/10/21/chartex" xmlns:cx3="http://schemas.microsoft.com/office/drawing/2016/5/9/chartex" xmlns:cx4="http://schemas.microsoft.com/office/drawing/2016/5/10/chartex" xmlns:cx5="http://schemas.microsoft.com/office/drawing/2016/5/11/chartex" xmlns:cx6="http://schemas.microsoft.com/office/drawing/2016/5/12/chartex" xmlns:cx7="http://schemas.microsoft.com/office/drawing/2016/5/13/chartex" xmlns:cx8="http://schemas.microsoft.com/office/drawing/2016/5/14/chartex" xmlns:mc="http://schemas.openxmlformats.org/markup-compatibility/2006" xmlns:aink="http://schemas.microsoft.com/office/drawing/2016/ink" xmlns:am3d="http://schemas.microsoft.com/office/drawing/2017/model3d" xmlns:o="urn:schemas-microsoft-com:office:office" xmlns:oel="http://schemas.microsoft.com/office/2019/extlst" xmlns:r="http://schemas.openxmlformats.org/officeDocument/2006/relationships" xmlns:m="http://schemas.openxmlformats.org/officeDocument/2006/math" xmlns:v="urn:schemas-microsoft-com:vml" xmlns:wp14="http://schemas.microsoft.com/office/word/2010/wordprocessingDrawing" xmlns:wp="http://schemas.openxmlformats.org/drawingml/2006/wordprocessingDrawing" xmlns:w10="urn:schemas-microsoft-com:office:word" xmlns:w="http://schemas.openxmlformats.org/wordprocessingml/2006/main" xmlns:w14="http://schemas.microsoft.com/office/word/2010/wordml" xmlns:w15="http://schemas.microsoft.com/office/word/2012/wordml" xmlns:w16cex="http://schemas.microsoft.com/office/word/2018/wordml/cex" xmlns:w16cid="http://schemas.microsoft.com/office/word/2016/wordml/cid" xmlns:w16="http://schemas.microsoft.com/office/word/2018/wordml" xmlns:w16du="http://schemas.microsoft.com/office/word/2023/wordml/word16du" xmlns:w16sdtdh="http://schemas.microsoft.com/office/word/2020/wordml/sdtdatahash" xmlns:w16sdtfl="http://schemas.microsoft.com/office/word/2024/wordml/sdtformatlock" xmlns:w16se="http://schemas.microsoft.com/office/word/2015/wordml/symex" xmlns:wpg="http://schemas.microsoft.com/office/word/2010/wordprocessingGroup" xmlns:wpi="http://schemas.microsoft.com/office/word/2010/wordprocessingInk" xmlns:wne="http://schemas.microsoft.com/office/word/2006/wordml" xmlns:wps="http://schemas.microsoft.com/office/word/2010/wordprocessingShape" mc:Ignorable="w14 w15 w16se w16cid w16 w16cex w16sdtdh w16sdtfl w16du wp14">
   <w15:person w15:author="Smiddy, Renee">
     <w15:presenceInfo w15:providerId="AD" w15:userId="S::rsmiddy@air.org::01b6f1b3-644e-4d0a-a336-cd8ecd5195d9"/>
+  </w15:person>
+  <w15:person w15:author="Moira Marzen">
+    <w15:presenceInfo w15:providerId="AD" w15:userId="S::mmarzen@telligen.com::6a4c365f-d26e-4e50-8cd2-1924c42f79be"/>
   </w15:person>
 </w15:people>
 </file>
 
 <file path=word/styles.xml><?xml version="1.0" encoding="utf-8"?>
-<w:styles xmlns:mc="http://schemas.openxmlformats.org/markup-compatibility/2006" xmlns:r="http://schemas.openxmlformats.org/officeDocument/2006/relationships" xmlns:w="http://schemas.openxmlformats.org/wordprocessingml/2006/main" xmlns:w14="http://schemas.microsoft.com/office/word/2010/wordml" xmlns:w15="http://schemas.microsoft.com/office/word/2012/wordml" xmlns:w16cex="http://schemas.microsoft.com/office/word/2018/wordml/cex" xmlns:w16cid="http://schemas.microsoft.com/office/word/2016/wordml/cid" xmlns:w16="http://schemas.microsoft.com/office/word/2018/wordml" xmlns:w16du="http://schemas.microsoft.com/office/word/2023/wordml/word16du" xmlns:w16sdtdh="http://schemas.microsoft.com/office/word/2020/wordml/sdtdatahash" xmlns:w16se="http://schemas.microsoft.com/office/word/2015/wordml/symex" mc:Ignorable="w14 w15 w16se w16cid w16 w16cex w16sdtdh w16du">
+<w:styles xmlns:mc="http://schemas.openxmlformats.org/markup-compatibility/2006" xmlns:r="http://schemas.openxmlformats.org/officeDocument/2006/relationships" xmlns:w="http://schemas.openxmlformats.org/wordprocessingml/2006/main" xmlns:w14="http://schemas.microsoft.com/office/word/2010/wordml" xmlns:w15="http://schemas.microsoft.com/office/word/2012/wordml" xmlns:w16cex="http://schemas.microsoft.com/office/word/2018/wordml/cex" xmlns:w16cid="http://schemas.microsoft.com/office/word/2016/wordml/cid" xmlns:w16="http://schemas.microsoft.com/office/word/2018/wordml" xmlns:w16du="http://schemas.microsoft.com/office/word/2023/wordml/word16du" xmlns:w16sdtdh="http://schemas.microsoft.com/office/word/2020/wordml/sdtdatahash" xmlns:w16sdtfl="http://schemas.microsoft.com/office/word/2024/wordml/sdtformatlock" xmlns:w16se="http://schemas.microsoft.com/office/word/2015/wordml/symex" mc:Ignorable="w14 w15 w16se w16cid w16 w16cex w16sdtdh w16sdtfl w16du">
   <w:docDefaults>
     <w:rPrDefault>
       <w:rPr>
@@ -19621,7 +20792,7 @@
 </file>
 
 <file path=word/glossary/document.xml><?xml version="1.0" encoding="utf-8"?>
-<w:glossaryDocument xmlns:wpc="http://schemas.microsoft.com/office/word/2010/wordprocessingCanvas" xmlns:cx="http://schemas.microsoft.com/office/drawing/2014/chartex" xmlns:cx1="http://schemas.microsoft.com/office/drawing/2015/9/8/chartex" xmlns:cx2="http://schemas.microsoft.com/office/drawing/2015/10/21/chartex" xmlns:cx3="http://schemas.microsoft.com/office/drawing/2016/5/9/chartex" xmlns:cx4="http://schemas.microsoft.com/office/drawing/2016/5/10/chartex" xmlns:cx5="http://schemas.microsoft.com/office/drawing/2016/5/11/chartex" xmlns:cx6="http://schemas.microsoft.com/office/drawing/2016/5/12/chartex" xmlns:cx7="http://schemas.microsoft.com/office/drawing/2016/5/13/chartex" xmlns:cx8="http://schemas.microsoft.com/office/drawing/2016/5/14/chartex" xmlns:mc="http://schemas.openxmlformats.org/markup-compatibility/2006" xmlns:aink="http://schemas.microsoft.com/office/drawing/2016/ink" xmlns:am3d="http://schemas.microsoft.com/office/drawing/2017/model3d" xmlns:o="urn:schemas-microsoft-com:office:office" xmlns:oel="http://schemas.microsoft.com/office/2019/extlst" xmlns:r="http://schemas.openxmlformats.org/officeDocument/2006/relationships" xmlns:m="http://schemas.openxmlformats.org/officeDocument/2006/math" xmlns:v="urn:schemas-microsoft-com:vml" xmlns:wp14="http://schemas.microsoft.com/office/word/2010/wordprocessingDrawing" xmlns:wp="http://schemas.openxmlformats.org/drawingml/2006/wordprocessingDrawing" xmlns:w10="urn:schemas-microsoft-com:office:word" xmlns:w="http://schemas.openxmlformats.org/wordprocessingml/2006/main" xmlns:w14="http://schemas.microsoft.com/office/word/2010/wordml" xmlns:w15="http://schemas.microsoft.com/office/word/2012/wordml" xmlns:w16cex="http://schemas.microsoft.com/office/word/2018/wordml/cex" xmlns:w16cid="http://schemas.microsoft.com/office/word/2016/wordml/cid" xmlns:w16="http://schemas.microsoft.com/office/word/2018/wordml" xmlns:w16du="http://schemas.microsoft.com/office/word/2023/wordml/word16du" xmlns:w16sdtdh="http://schemas.microsoft.com/office/word/2020/wordml/sdtdatahash" xmlns:w16se="http://schemas.microsoft.com/office/word/2015/wordml/symex" xmlns:wpg="http://schemas.microsoft.com/office/word/2010/wordprocessingGroup" xmlns:wpi="http://schemas.microsoft.com/office/word/2010/wordprocessingInk" xmlns:wne="http://schemas.microsoft.com/office/word/2006/wordml" xmlns:wps="http://schemas.microsoft.com/office/word/2010/wordprocessingShape" mc:Ignorable="w14 w15 w16se w16cid w16 w16cex w16sdtdh w16du wp14">
+<w:glossaryDocument xmlns:wpc="http://schemas.microsoft.com/office/word/2010/wordprocessingCanvas" xmlns:cx="http://schemas.microsoft.com/office/drawing/2014/chartex" xmlns:cx1="http://schemas.microsoft.com/office/drawing/2015/9/8/chartex" xmlns:cx2="http://schemas.microsoft.com/office/drawing/2015/10/21/chartex" xmlns:cx3="http://schemas.microsoft.com/office/drawing/2016/5/9/chartex" xmlns:cx4="http://schemas.microsoft.com/office/drawing/2016/5/10/chartex" xmlns:cx5="http://schemas.microsoft.com/office/drawing/2016/5/11/chartex" xmlns:cx6="http://schemas.microsoft.com/office/drawing/2016/5/12/chartex" xmlns:cx7="http://schemas.microsoft.com/office/drawing/2016/5/13/chartex" xmlns:cx8="http://schemas.microsoft.com/office/drawing/2016/5/14/chartex" xmlns:mc="http://schemas.openxmlformats.org/markup-compatibility/2006" xmlns:aink="http://schemas.microsoft.com/office/drawing/2016/ink" xmlns:am3d="http://schemas.microsoft.com/office/drawing/2017/model3d" xmlns:o="urn:schemas-microsoft-com:office:office" xmlns:oel="http://schemas.microsoft.com/office/2019/extlst" xmlns:r="http://schemas.openxmlformats.org/officeDocument/2006/relationships" xmlns:m="http://schemas.openxmlformats.org/officeDocument/2006/math" xmlns:v="urn:schemas-microsoft-com:vml" xmlns:wp14="http://schemas.microsoft.com/office/word/2010/wordprocessingDrawing" xmlns:wp="http://schemas.openxmlformats.org/drawingml/2006/wordprocessingDrawing" xmlns:w10="urn:schemas-microsoft-com:office:word" xmlns:w="http://schemas.openxmlformats.org/wordprocessingml/2006/main" xmlns:w14="http://schemas.microsoft.com/office/word/2010/wordml" xmlns:w15="http://schemas.microsoft.com/office/word/2012/wordml" xmlns:w16cex="http://schemas.microsoft.com/office/word/2018/wordml/cex" xmlns:w16cid="http://schemas.microsoft.com/office/word/2016/wordml/cid" xmlns:w16="http://schemas.microsoft.com/office/word/2018/wordml" xmlns:w16du="http://schemas.microsoft.com/office/word/2023/wordml/word16du" xmlns:w16sdtdh="http://schemas.microsoft.com/office/word/2020/wordml/sdtdatahash" xmlns:w16sdtfl="http://schemas.microsoft.com/office/word/2024/wordml/sdtformatlock" xmlns:w16se="http://schemas.microsoft.com/office/word/2015/wordml/symex" xmlns:wpg="http://schemas.microsoft.com/office/word/2010/wordprocessingGroup" xmlns:wpi="http://schemas.microsoft.com/office/word/2010/wordprocessingInk" xmlns:wne="http://schemas.microsoft.com/office/word/2006/wordml" xmlns:wps="http://schemas.microsoft.com/office/word/2010/wordprocessingShape" mc:Ignorable="w14 w15 w16se w16cid w16 w16cex w16sdtdh w16sdtfl w16du wp14">
   <w:docParts>
     <w:docPart>
       <w:docPartPr>
@@ -19706,7 +20877,7 @@
 </file>
 
 <file path=word/glossary/fontTable.xml><?xml version="1.0" encoding="utf-8"?>
-<w:fonts xmlns:mc="http://schemas.openxmlformats.org/markup-compatibility/2006" xmlns:r="http://schemas.openxmlformats.org/officeDocument/2006/relationships" xmlns:w="http://schemas.openxmlformats.org/wordprocessingml/2006/main" xmlns:w14="http://schemas.microsoft.com/office/word/2010/wordml" xmlns:w15="http://schemas.microsoft.com/office/word/2012/wordml" xmlns:w16cex="http://schemas.microsoft.com/office/word/2018/wordml/cex" xmlns:w16cid="http://schemas.microsoft.com/office/word/2016/wordml/cid" xmlns:w16="http://schemas.microsoft.com/office/word/2018/wordml" xmlns:w16du="http://schemas.microsoft.com/office/word/2023/wordml/word16du" xmlns:w16sdtdh="http://schemas.microsoft.com/office/word/2020/wordml/sdtdatahash" xmlns:w16se="http://schemas.microsoft.com/office/word/2015/wordml/symex" mc:Ignorable="w14 w15 w16se w16cid w16 w16cex w16sdtdh w16du">
+<w:fonts xmlns:mc="http://schemas.openxmlformats.org/markup-compatibility/2006" xmlns:r="http://schemas.openxmlformats.org/officeDocument/2006/relationships" xmlns:w="http://schemas.openxmlformats.org/wordprocessingml/2006/main" xmlns:w14="http://schemas.microsoft.com/office/word/2010/wordml" xmlns:w15="http://schemas.microsoft.com/office/word/2012/wordml" xmlns:w16cex="http://schemas.microsoft.com/office/word/2018/wordml/cex" xmlns:w16cid="http://schemas.microsoft.com/office/word/2016/wordml/cid" xmlns:w16="http://schemas.microsoft.com/office/word/2018/wordml" xmlns:w16du="http://schemas.microsoft.com/office/word/2023/wordml/word16du" xmlns:w16sdtdh="http://schemas.microsoft.com/office/word/2020/wordml/sdtdatahash" xmlns:w16sdtfl="http://schemas.microsoft.com/office/word/2024/wordml/sdtformatlock" xmlns:w16se="http://schemas.microsoft.com/office/word/2015/wordml/symex" mc:Ignorable="w14 w15 w16se w16cid w16 w16cex w16sdtdh w16sdtfl w16du">
   <w:font w:name="Symbol">
     <w:panose1 w:val="05050102010706020507"/>
     <w:charset w:val="02"/>
@@ -19826,7 +20997,7 @@
 </file>
 
 <file path=word/glossary/settings.xml><?xml version="1.0" encoding="utf-8"?>
-<w:settings xmlns:mc="http://schemas.openxmlformats.org/markup-compatibility/2006" xmlns:o="urn:schemas-microsoft-com:office:office" xmlns:r="http://schemas.openxmlformats.org/officeDocument/2006/relationships" xmlns:m="http://schemas.openxmlformats.org/officeDocument/2006/math" xmlns:v="urn:schemas-microsoft-com:vml" xmlns:w10="urn:schemas-microsoft-com:office:word" xmlns:w="http://schemas.openxmlformats.org/wordprocessingml/2006/main" xmlns:w14="http://schemas.microsoft.com/office/word/2010/wordml" xmlns:w15="http://schemas.microsoft.com/office/word/2012/wordml" xmlns:w16cex="http://schemas.microsoft.com/office/word/2018/wordml/cex" xmlns:w16cid="http://schemas.microsoft.com/office/word/2016/wordml/cid" xmlns:w16="http://schemas.microsoft.com/office/word/2018/wordml" xmlns:w16du="http://schemas.microsoft.com/office/word/2023/wordml/word16du" xmlns:w16sdtdh="http://schemas.microsoft.com/office/word/2020/wordml/sdtdatahash" xmlns:w16se="http://schemas.microsoft.com/office/word/2015/wordml/symex" xmlns:sl="http://schemas.openxmlformats.org/schemaLibrary/2006/main" mc:Ignorable="w14 w15 w16se w16cid w16 w16cex w16sdtdh w16du">
+<w:settings xmlns:mc="http://schemas.openxmlformats.org/markup-compatibility/2006" xmlns:o="urn:schemas-microsoft-com:office:office" xmlns:r="http://schemas.openxmlformats.org/officeDocument/2006/relationships" xmlns:m="http://schemas.openxmlformats.org/officeDocument/2006/math" xmlns:v="urn:schemas-microsoft-com:vml" xmlns:w10="urn:schemas-microsoft-com:office:word" xmlns:w="http://schemas.openxmlformats.org/wordprocessingml/2006/main" xmlns:w14="http://schemas.microsoft.com/office/word/2010/wordml" xmlns:w15="http://schemas.microsoft.com/office/word/2012/wordml" xmlns:w16cex="http://schemas.microsoft.com/office/word/2018/wordml/cex" xmlns:w16cid="http://schemas.microsoft.com/office/word/2016/wordml/cid" xmlns:w16="http://schemas.microsoft.com/office/word/2018/wordml" xmlns:w16du="http://schemas.microsoft.com/office/word/2023/wordml/word16du" xmlns:w16sdtdh="http://schemas.microsoft.com/office/word/2020/wordml/sdtdatahash" xmlns:w16sdtfl="http://schemas.microsoft.com/office/word/2024/wordml/sdtformatlock" xmlns:w16se="http://schemas.microsoft.com/office/word/2015/wordml/symex" xmlns:sl="http://schemas.openxmlformats.org/schemaLibrary/2006/main" mc:Ignorable="w14 w15 w16se w16cid w16 w16cex w16sdtdh w16sdtfl w16du">
   <w:view w:val="normal"/>
   <w:defaultTabStop w:val="720"/>
   <w:characterSpacingControl w:val="doNotCompress"/>
@@ -19845,6 +21016,7 @@
     <w:rsid w:val="00031471"/>
     <w:rsid w:val="000506F9"/>
     <w:rsid w:val="0005537C"/>
+    <w:rsid w:val="00070F2B"/>
     <w:rsid w:val="000D4DE0"/>
     <w:rsid w:val="000E0E5D"/>
     <w:rsid w:val="000F0D39"/>
@@ -19852,18 +21024,25 @@
     <w:rsid w:val="001328BB"/>
     <w:rsid w:val="001535AF"/>
     <w:rsid w:val="0016056C"/>
+    <w:rsid w:val="00164F10"/>
+    <w:rsid w:val="001A779C"/>
+    <w:rsid w:val="001E370C"/>
     <w:rsid w:val="002668D1"/>
     <w:rsid w:val="003611C7"/>
+    <w:rsid w:val="00362986"/>
     <w:rsid w:val="00371F4D"/>
     <w:rsid w:val="003B0415"/>
     <w:rsid w:val="003D18B6"/>
     <w:rsid w:val="003D7E50"/>
     <w:rsid w:val="003F4A47"/>
+    <w:rsid w:val="0041212C"/>
     <w:rsid w:val="004B516B"/>
     <w:rsid w:val="00500687"/>
     <w:rsid w:val="0055452B"/>
     <w:rsid w:val="00567F9F"/>
+    <w:rsid w:val="005B044F"/>
     <w:rsid w:val="005F4395"/>
+    <w:rsid w:val="005F5FD4"/>
     <w:rsid w:val="00677B2E"/>
     <w:rsid w:val="006C01B3"/>
     <w:rsid w:val="006E3DBF"/>
@@ -19896,11 +21075,13 @@
     <w:rsid w:val="00C7780C"/>
     <w:rsid w:val="00D56590"/>
     <w:rsid w:val="00D6781A"/>
-    <w:rsid w:val="00DD5138"/>
     <w:rsid w:val="00DD5295"/>
     <w:rsid w:val="00E31CFA"/>
+    <w:rsid w:val="00E42C05"/>
+    <w:rsid w:val="00E53415"/>
     <w:rsid w:val="00E772F7"/>
     <w:rsid w:val="00F057B6"/>
+    <w:rsid w:val="00F63326"/>
     <w:rsid w:val="00FF2846"/>
     <w:rsid w:val="00FF7DC4"/>
   </w:rsids>
@@ -19927,7 +21108,7 @@
 </file>
 
 <file path=word/glossary/styles.xml><?xml version="1.0" encoding="utf-8"?>
-<w:styles xmlns:mc="http://schemas.openxmlformats.org/markup-compatibility/2006" xmlns:r="http://schemas.openxmlformats.org/officeDocument/2006/relationships" xmlns:w="http://schemas.openxmlformats.org/wordprocessingml/2006/main" xmlns:w14="http://schemas.microsoft.com/office/word/2010/wordml" xmlns:w15="http://schemas.microsoft.com/office/word/2012/wordml" xmlns:w16cex="http://schemas.microsoft.com/office/word/2018/wordml/cex" xmlns:w16cid="http://schemas.microsoft.com/office/word/2016/wordml/cid" xmlns:w16="http://schemas.microsoft.com/office/word/2018/wordml" xmlns:w16du="http://schemas.microsoft.com/office/word/2023/wordml/word16du" xmlns:w16sdtdh="http://schemas.microsoft.com/office/word/2020/wordml/sdtdatahash" xmlns:w16se="http://schemas.microsoft.com/office/word/2015/wordml/symex" mc:Ignorable="w14 w15 w16se w16cid w16 w16cex w16sdtdh w16du">
+<w:styles xmlns:mc="http://schemas.openxmlformats.org/markup-compatibility/2006" xmlns:r="http://schemas.openxmlformats.org/officeDocument/2006/relationships" xmlns:w="http://schemas.openxmlformats.org/wordprocessingml/2006/main" xmlns:w14="http://schemas.microsoft.com/office/word/2010/wordml" xmlns:w15="http://schemas.microsoft.com/office/word/2012/wordml" xmlns:w16cex="http://schemas.microsoft.com/office/word/2018/wordml/cex" xmlns:w16cid="http://schemas.microsoft.com/office/word/2016/wordml/cid" xmlns:w16="http://schemas.microsoft.com/office/word/2018/wordml" xmlns:w16du="http://schemas.microsoft.com/office/word/2023/wordml/word16du" xmlns:w16sdtdh="http://schemas.microsoft.com/office/word/2020/wordml/sdtdatahash" xmlns:w16sdtfl="http://schemas.microsoft.com/office/word/2024/wordml/sdtformatlock" xmlns:w16se="http://schemas.microsoft.com/office/word/2015/wordml/symex" mc:Ignorable="w14 w15 w16se w16cid w16 w16cex w16sdtdh w16sdtfl w16du">
   <w:docDefaults>
     <w:rPrDefault>
       <w:rPr>
@@ -20355,7 +21536,7 @@
 </file>
 
 <file path=word/glossary/webSettings.xml><?xml version="1.0" encoding="utf-8"?>
-<w:webSettings xmlns:mc="http://schemas.openxmlformats.org/markup-compatibility/2006" xmlns:r="http://schemas.openxmlformats.org/officeDocument/2006/relationships" xmlns:w="http://schemas.openxmlformats.org/wordprocessingml/2006/main" xmlns:w14="http://schemas.microsoft.com/office/word/2010/wordml" xmlns:w15="http://schemas.microsoft.com/office/word/2012/wordml" xmlns:w16cex="http://schemas.microsoft.com/office/word/2018/wordml/cex" xmlns:w16cid="http://schemas.microsoft.com/office/word/2016/wordml/cid" xmlns:w16="http://schemas.microsoft.com/office/word/2018/wordml" xmlns:w16du="http://schemas.microsoft.com/office/word/2023/wordml/word16du" xmlns:w16sdtdh="http://schemas.microsoft.com/office/word/2020/wordml/sdtdatahash" xmlns:w16se="http://schemas.microsoft.com/office/word/2015/wordml/symex" mc:Ignorable="w14 w15 w16se w16cid w16 w16cex w16sdtdh w16du">
+<w:webSettings xmlns:mc="http://schemas.openxmlformats.org/markup-compatibility/2006" xmlns:r="http://schemas.openxmlformats.org/officeDocument/2006/relationships" xmlns:w="http://schemas.openxmlformats.org/wordprocessingml/2006/main" xmlns:w14="http://schemas.microsoft.com/office/word/2010/wordml" xmlns:w15="http://schemas.microsoft.com/office/word/2012/wordml" xmlns:w16cex="http://schemas.microsoft.com/office/word/2018/wordml/cex" xmlns:w16cid="http://schemas.microsoft.com/office/word/2016/wordml/cid" xmlns:w16="http://schemas.microsoft.com/office/word/2018/wordml" xmlns:w16du="http://schemas.microsoft.com/office/word/2023/wordml/word16du" xmlns:w16sdtdh="http://schemas.microsoft.com/office/word/2020/wordml/sdtdatahash" xmlns:w16sdtfl="http://schemas.microsoft.com/office/word/2024/wordml/sdtformatlock" xmlns:w16se="http://schemas.microsoft.com/office/word/2015/wordml/symex" mc:Ignorable="w14 w15 w16se w16cid w16 w16cex w16sdtdh w16sdtfl w16du">
   <w:allowPNG/>
 </w:webSettings>
 </file>
@@ -20681,10 +21862,33 @@
 </file>
 
 <file path=customXml/item1.xml><?xml version="1.0" encoding="utf-8"?>
+<p:properties xmlns:p="http://schemas.microsoft.com/office/2006/metadata/properties" xmlns:xsi="http://www.w3.org/2001/XMLSchema-instance" xmlns:pc="http://schemas.microsoft.com/office/infopath/2007/PartnerControls">
+  <documentManagement>
+    <lcf76f155ced4ddcb4097134ff3c332f xmlns="4dbfb0f4-9cff-4e04-9823-15737fd50144">
+      <Terms xmlns="http://schemas.microsoft.com/office/infopath/2007/PartnerControls"/>
+    </lcf76f155ced4ddcb4097134ff3c332f>
+    <TaxCatchAll xmlns="b8759a14-0f36-467b-89bb-6221a083b0fc"/>
+    <Version_x0020_Note xmlns="4dbfb0f4-9cff-4e04-9823-15737fd50144" xsi:nil="true"/>
+    <PublishingExpirationDate xmlns="http://schemas.microsoft.com/sharepoint/v3" xsi:nil="true"/>
+    <PublishingStartDate xmlns="http://schemas.microsoft.com/sharepoint/v3" xsi:nil="true"/>
+  </documentManagement>
+</p:properties>
+</file>
+
+<file path=customXml/item2.xml><?xml version="1.0" encoding="utf-8"?>
 <b:Sources xmlns:b="http://schemas.openxmlformats.org/officeDocument/2006/bibliography" xmlns="http://schemas.openxmlformats.org/officeDocument/2006/bibliography" SelectedStyle="/APA.XSL" StyleName="APA"/>
 </file>
 
-<file path=customXml/item2.xml><?xml version="1.0" encoding="utf-8"?>
+<file path=customXml/item3.xml><?xml version="1.0" encoding="utf-8"?>
+<?mso-contentType ?>
+<FormTemplates xmlns="http://schemas.microsoft.com/sharepoint/v3/contenttype/forms">
+  <Display>DocumentLibraryForm</Display>
+  <Edit>DocumentLibraryForm</Edit>
+  <New>DocumentLibraryForm</New>
+</FormTemplates>
+</file>
+
+<file path=customXml/item4.xml><?xml version="1.0" encoding="utf-8"?>
 <ct:contentTypeSchema xmlns:ct="http://schemas.microsoft.com/office/2006/metadata/contentType" xmlns:ma="http://schemas.microsoft.com/office/2006/metadata/properties/metaAttributes" ct:_="" ma:_="" ma:contentTypeName="Document" ma:contentTypeID="0x010100427B32BB7467444199DF6F33399F7E1D" ma:contentTypeVersion="25" ma:contentTypeDescription="Create a new document." ma:contentTypeScope="" ma:versionID="ea61a4e24e62b25e438e618bc3347bc2">
   <xsd:schema xmlns:xsd="http://www.w3.org/2001/XMLSchema" xmlns:xs="http://www.w3.org/2001/XMLSchema" xmlns:p="http://schemas.microsoft.com/office/2006/metadata/properties" xmlns:ns1="http://schemas.microsoft.com/sharepoint/v3" xmlns:ns2="4dbfb0f4-9cff-4e04-9823-15737fd50144" xmlns:ns3="83d59023-fc7a-477c-89c8-8f764ce10de5" xmlns:ns4="b8759a14-0f36-467b-89bb-6221a083b0fc" targetNamespace="http://schemas.microsoft.com/office/2006/metadata/properties" ma:root="true" ma:fieldsID="ac75f412e0d77730f3cf3276e7cf4fcc" ns1:_="" ns2:_="" ns3:_="" ns4:_="">
     <xsd:import namespace="http://schemas.microsoft.com/sharepoint/v3"/>
@@ -20963,30 +22167,26 @@
 </ct:contentTypeSchema>
 </file>
 
-<file path=customXml/item3.xml><?xml version="1.0" encoding="utf-8"?>
-<?mso-contentType ?>
-<FormTemplates xmlns="http://schemas.microsoft.com/sharepoint/v3/contenttype/forms">
-  <Display>DocumentLibraryForm</Display>
-  <Edit>DocumentLibraryForm</Edit>
-  <New>DocumentLibraryForm</New>
-</FormTemplates>
+<file path=customXml/itemProps1.xml><?xml version="1.0" encoding="utf-8"?>
+<ds:datastoreItem xmlns:ds="http://schemas.openxmlformats.org/officeDocument/2006/customXml" ds:itemID="{DD88F257-B0A0-4786-A89B-B08B64F471EC}">
+  <ds:schemaRefs>
+    <ds:schemaRef ds:uri="http://schemas.microsoft.com/office/2006/documentManagement/types"/>
+    <ds:schemaRef ds:uri="http://purl.org/dc/elements/1.1/"/>
+    <ds:schemaRef ds:uri="4dbfb0f4-9cff-4e04-9823-15737fd50144"/>
+    <ds:schemaRef ds:uri="http://schemas.microsoft.com/office/infopath/2007/PartnerControls"/>
+    <ds:schemaRef ds:uri="http://schemas.openxmlformats.org/package/2006/metadata/core-properties"/>
+    <ds:schemaRef ds:uri="b8759a14-0f36-467b-89bb-6221a083b0fc"/>
+    <ds:schemaRef ds:uri="http://purl.org/dc/terms/"/>
+    <ds:schemaRef ds:uri="http://www.w3.org/XML/1998/namespace"/>
+    <ds:schemaRef ds:uri="http://schemas.microsoft.com/office/2006/metadata/properties"/>
+    <ds:schemaRef ds:uri="83d59023-fc7a-477c-89c8-8f764ce10de5"/>
+    <ds:schemaRef ds:uri="http://schemas.microsoft.com/sharepoint/v3"/>
+    <ds:schemaRef ds:uri="http://purl.org/dc/dcmitype/"/>
+  </ds:schemaRefs>
+</ds:datastoreItem>
 </file>
 
-<file path=customXml/item4.xml><?xml version="1.0" encoding="utf-8"?>
-<p:properties xmlns:p="http://schemas.microsoft.com/office/2006/metadata/properties" xmlns:xsi="http://www.w3.org/2001/XMLSchema-instance" xmlns:pc="http://schemas.microsoft.com/office/infopath/2007/PartnerControls">
-  <documentManagement>
-    <lcf76f155ced4ddcb4097134ff3c332f xmlns="4dbfb0f4-9cff-4e04-9823-15737fd50144">
-      <Terms xmlns="http://schemas.microsoft.com/office/infopath/2007/PartnerControls"/>
-    </lcf76f155ced4ddcb4097134ff3c332f>
-    <TaxCatchAll xmlns="b8759a14-0f36-467b-89bb-6221a083b0fc" xsi:nil="true"/>
-    <Version_x0020_Note xmlns="4dbfb0f4-9cff-4e04-9823-15737fd50144" xsi:nil="true"/>
-    <PublishingExpirationDate xmlns="http://schemas.microsoft.com/sharepoint/v3" xsi:nil="true"/>
-    <PublishingStartDate xmlns="http://schemas.microsoft.com/sharepoint/v3" xsi:nil="true"/>
-  </documentManagement>
-</p:properties>
-</file>
-
-<file path=customXml/itemProps1.xml><?xml version="1.0" encoding="utf-8"?>
+<file path=customXml/itemProps2.xml><?xml version="1.0" encoding="utf-8"?>
 <ds:datastoreItem xmlns:ds="http://schemas.openxmlformats.org/officeDocument/2006/customXml" ds:itemID="{FA64A232-193B-4D4A-A08A-80EE51FA0415}">
   <ds:schemaRefs>
     <ds:schemaRef ds:uri="http://schemas.openxmlformats.org/officeDocument/2006/bibliography"/>
@@ -20994,8 +22194,16 @@
 </ds:datastoreItem>
 </file>
 
-<file path=customXml/itemProps2.xml><?xml version="1.0" encoding="utf-8"?>
-<ds:datastoreItem xmlns:ds="http://schemas.openxmlformats.org/officeDocument/2006/customXml" ds:itemID="{F1EF71CF-42AE-4B02-9A33-5EA7D2C238D7}">
+<file path=customXml/itemProps3.xml><?xml version="1.0" encoding="utf-8"?>
+<ds:datastoreItem xmlns:ds="http://schemas.openxmlformats.org/officeDocument/2006/customXml" ds:itemID="{90483547-7561-4BE3-91BF-DBE7907FE3B2}">
+  <ds:schemaRefs>
+    <ds:schemaRef ds:uri="http://schemas.microsoft.com/sharepoint/v3/contenttype/forms"/>
+  </ds:schemaRefs>
+</ds:datastoreItem>
+</file>
+
+<file path=customXml/itemProps4.xml><?xml version="1.0" encoding="utf-8"?>
+<ds:datastoreItem xmlns:ds="http://schemas.openxmlformats.org/officeDocument/2006/customXml" ds:itemID="{6E99EB9B-4D4E-40E0-8FB9-521EB26D2F82}">
   <ds:schemaRefs>
     <ds:schemaRef ds:uri="http://schemas.microsoft.com/office/2006/metadata/contentType"/>
     <ds:schemaRef ds:uri="http://schemas.microsoft.com/office/2006/metadata/properties/metaAttributes"/>
@@ -21013,31 +22221,4 @@
     <ds:schemaRef ds:uri="http://schemas.microsoft.com/internal/obd"/>
   </ds:schemaRefs>
 </ds:datastoreItem>
-</file>
-
-<file path=customXml/itemProps3.xml><?xml version="1.0" encoding="utf-8"?>
-<ds:datastoreItem xmlns:ds="http://schemas.openxmlformats.org/officeDocument/2006/customXml" ds:itemID="{90483547-7561-4BE3-91BF-DBE7907FE3B2}">
-  <ds:schemaRefs>
-    <ds:schemaRef ds:uri="http://schemas.microsoft.com/sharepoint/v3/contenttype/forms"/>
-  </ds:schemaRefs>
-</ds:datastoreItem>
-</file>
-
-<file path=customXml/itemProps4.xml><?xml version="1.0" encoding="utf-8"?>
-<ds:datastoreItem xmlns:ds="http://schemas.openxmlformats.org/officeDocument/2006/customXml" ds:itemID="{DD88F257-B0A0-4786-A89B-B08B64F471EC}">
-  <ds:schemaRefs>
-    <ds:schemaRef ds:uri="b8759a14-0f36-467b-89bb-6221a083b0fc"/>
-    <ds:schemaRef ds:uri="http://purl.org/dc/elements/1.1/"/>
-    <ds:schemaRef ds:uri="http://www.w3.org/XML/1998/namespace"/>
-    <ds:schemaRef ds:uri="http://schemas.microsoft.com/office/infopath/2007/PartnerControls"/>
-    <ds:schemaRef ds:uri="http://purl.org/dc/dcmitype/"/>
-    <ds:schemaRef ds:uri="http://schemas.openxmlformats.org/package/2006/metadata/core-properties"/>
-    <ds:schemaRef ds:uri="4dbfb0f4-9cff-4e04-9823-15737fd50144"/>
-    <ds:schemaRef ds:uri="http://schemas.microsoft.com/office/2006/documentManagement/types"/>
-    <ds:schemaRef ds:uri="83d59023-fc7a-477c-89c8-8f764ce10de5"/>
-    <ds:schemaRef ds:uri="http://schemas.microsoft.com/sharepoint/v3"/>
-    <ds:schemaRef ds:uri="http://schemas.microsoft.com/office/2006/metadata/properties"/>
-    <ds:schemaRef ds:uri="http://purl.org/dc/terms/"/>
-  </ds:schemaRefs>
-</ds:datastoreItem>
 </file>
</xml_diff>